<commit_message>
Complete un poco la cuadricula
</commit_message>
<xml_diff>
--- a/DATOS/Detalles de la aplicacion.docx
+++ b/DATOS/Detalles de la aplicacion.docx
@@ -33,8 +33,29 @@
         </w:pBdr>
       </w:pPr>
       <w:r>
-        <w:t>-Dar una estadistica de que producto es el que mas se vendio</w:t>
-      </w:r>
+        <w:t xml:space="preserve">-Dar una </w:t>
+      </w:r>
+      <w:proofErr w:type="spellStart"/>
+      <w:r>
+        <w:t>estadistica</w:t>
+      </w:r>
+      <w:proofErr w:type="spellEnd"/>
+      <w:r>
+        <w:t xml:space="preserve"> de que producto es el que </w:t>
+      </w:r>
+      <w:proofErr w:type="spellStart"/>
+      <w:r>
+        <w:t>mas</w:t>
+      </w:r>
+      <w:proofErr w:type="spellEnd"/>
+      <w:r>
+        <w:t xml:space="preserve"> se </w:t>
+      </w:r>
+      <w:proofErr w:type="spellStart"/>
+      <w:r>
+        <w:t>vendio</w:t>
+      </w:r>
+      <w:proofErr w:type="spellEnd"/>
     </w:p>
     <w:p>
       <w:pPr>
@@ -62,8 +83,21 @@
         <w:t>-</w:t>
       </w:r>
       <w:r>
-        <w:t>Que costos conllevaria suplir la demanda?</w:t>
-      </w:r>
+        <w:t xml:space="preserve">Que costos </w:t>
+      </w:r>
+      <w:proofErr w:type="spellStart"/>
+      <w:r>
+        <w:t>conllevaria</w:t>
+      </w:r>
+      <w:proofErr w:type="spellEnd"/>
+      <w:r>
+        <w:t xml:space="preserve"> suplir la demanda</w:t>
+      </w:r>
+      <w:proofErr w:type="gramStart"/>
+      <w:r>
+        <w:t>?</w:t>
+      </w:r>
+      <w:proofErr w:type="gramEnd"/>
     </w:p>
     <w:p>
       <w:pPr>
@@ -78,8 +112,21 @@
         <w:t>-</w:t>
       </w:r>
       <w:r>
-        <w:t>Que costos conllevaria hacer un nuevo diseño?</w:t>
-      </w:r>
+        <w:t xml:space="preserve">Que costos </w:t>
+      </w:r>
+      <w:proofErr w:type="spellStart"/>
+      <w:r>
+        <w:t>conllevaria</w:t>
+      </w:r>
+      <w:proofErr w:type="spellEnd"/>
+      <w:r>
+        <w:t xml:space="preserve"> hacer un nuevo diseño</w:t>
+      </w:r>
+      <w:proofErr w:type="gramStart"/>
+      <w:r>
+        <w:t>?</w:t>
+      </w:r>
+      <w:proofErr w:type="gramEnd"/>
     </w:p>
     <w:p>
       <w:pPr>
@@ -94,7 +141,15 @@
         <w:t>-</w:t>
       </w:r>
       <w:r>
-        <w:t xml:space="preserve">Que tiempos maneja el taller? </w:t>
+        <w:t>Que tiempos maneja el taller</w:t>
+      </w:r>
+      <w:proofErr w:type="gramStart"/>
+      <w:r>
+        <w:t>?</w:t>
+      </w:r>
+      <w:proofErr w:type="gramEnd"/>
+      <w:r>
+        <w:t xml:space="preserve"> </w:t>
       </w:r>
     </w:p>
     <w:p>
@@ -156,21 +211,6 @@
           <w:b/>
           <w:color w:val="000000" w:themeColor="text1"/>
         </w:rPr>
-        <w:t xml:space="preserve">-Git (guardar versiones) </w:t>
-      </w:r>
-    </w:p>
-    <w:p>
-      <w:pPr>
-        <w:rPr>
-          <w:b/>
-          <w:color w:val="000000" w:themeColor="text1"/>
-        </w:rPr>
-      </w:pPr>
-      <w:r>
-        <w:rPr>
-          <w:b/>
-          <w:color w:val="000000" w:themeColor="text1"/>
-        </w:rPr>
         <w:t>-Vue.js</w:t>
       </w:r>
     </w:p>
@@ -179,12 +219,14 @@
         <w:rPr>
           <w:b/>
           <w:color w:val="000000" w:themeColor="text1"/>
-        </w:rPr>
-      </w:pPr>
-      <w:r>
-        <w:rPr>
-          <w:b/>
-          <w:color w:val="000000" w:themeColor="text1"/>
+          <w:lang w:val="en-US"/>
+        </w:rPr>
+      </w:pPr>
+      <w:r>
+        <w:rPr>
+          <w:b/>
+          <w:color w:val="000000" w:themeColor="text1"/>
+          <w:lang w:val="en-US"/>
         </w:rPr>
         <w:t>-Angular</w:t>
       </w:r>
@@ -194,29 +236,31 @@
         <w:rPr>
           <w:b/>
           <w:color w:val="000000" w:themeColor="text1"/>
-        </w:rPr>
-      </w:pPr>
-      <w:r>
-        <w:rPr>
-          <w:b/>
-          <w:color w:val="000000" w:themeColor="text1"/>
+          <w:lang w:val="en-US"/>
+        </w:rPr>
+      </w:pPr>
+      <w:r>
+        <w:rPr>
+          <w:b/>
+          <w:color w:val="000000" w:themeColor="text1"/>
+          <w:lang w:val="en-US"/>
         </w:rPr>
         <w:t>-React</w:t>
       </w:r>
-      <w:bookmarkStart w:id="0" w:name="_GoBack"/>
-      <w:bookmarkEnd w:id="0"/>
-    </w:p>
-    <w:p>
-      <w:pPr>
-        <w:rPr>
-          <w:b/>
-          <w:color w:val="000000" w:themeColor="text1"/>
-        </w:rPr>
-      </w:pPr>
-      <w:r>
-        <w:rPr>
-          <w:b/>
-          <w:color w:val="000000" w:themeColor="text1"/>
+    </w:p>
+    <w:p>
+      <w:pPr>
+        <w:rPr>
+          <w:b/>
+          <w:color w:val="000000" w:themeColor="text1"/>
+          <w:lang w:val="en-US"/>
+        </w:rPr>
+      </w:pPr>
+      <w:r>
+        <w:rPr>
+          <w:b/>
+          <w:color w:val="000000" w:themeColor="text1"/>
+          <w:lang w:val="en-US"/>
         </w:rPr>
         <w:t>-D3.js</w:t>
       </w:r>
@@ -226,12 +270,14 @@
         <w:rPr>
           <w:b/>
           <w:color w:val="000000" w:themeColor="text1"/>
-        </w:rPr>
-      </w:pPr>
-      <w:r>
-        <w:rPr>
-          <w:b/>
-          <w:color w:val="000000" w:themeColor="text1"/>
+          <w:lang w:val="en-US"/>
+        </w:rPr>
+      </w:pPr>
+      <w:r>
+        <w:rPr>
+          <w:b/>
+          <w:color w:val="000000" w:themeColor="text1"/>
+          <w:lang w:val="en-US"/>
         </w:rPr>
         <w:t>-Charts.js</w:t>
       </w:r>
@@ -241,8 +287,87 @@
         <w:rPr>
           <w:b/>
           <w:color w:val="000000" w:themeColor="text1"/>
-        </w:rPr>
-      </w:pPr>
+          <w:lang w:val="en-US"/>
+        </w:rPr>
+      </w:pPr>
+      <w:r>
+        <w:rPr>
+          <w:b/>
+          <w:color w:val="000000" w:themeColor="text1"/>
+          <w:lang w:val="en-US"/>
+        </w:rPr>
+        <w:t>-Bootstrap</w:t>
+      </w:r>
+    </w:p>
+    <w:p>
+      <w:pPr>
+        <w:rPr>
+          <w:b/>
+          <w:color w:val="000000" w:themeColor="text1"/>
+          <w:lang w:val="en-US"/>
+        </w:rPr>
+      </w:pPr>
+      <w:r>
+        <w:rPr>
+          <w:b/>
+          <w:color w:val="000000" w:themeColor="text1"/>
+          <w:lang w:val="en-US"/>
+        </w:rPr>
+        <w:t>-</w:t>
+      </w:r>
+      <w:proofErr w:type="spellStart"/>
+      <w:r>
+        <w:rPr>
+          <w:b/>
+          <w:color w:val="000000" w:themeColor="text1"/>
+          <w:lang w:val="en-US"/>
+        </w:rPr>
+        <w:t>Async</w:t>
+      </w:r>
+      <w:proofErr w:type="spellEnd"/>
+      <w:r>
+        <w:rPr>
+          <w:b/>
+          <w:color w:val="000000" w:themeColor="text1"/>
+          <w:lang w:val="en-US"/>
+        </w:rPr>
+        <w:t xml:space="preserve"> Await, Promise, Callbacks</w:t>
+      </w:r>
+    </w:p>
+    <w:p>
+      <w:pPr>
+        <w:rPr>
+          <w:b/>
+          <w:color w:val="000000" w:themeColor="text1"/>
+          <w:lang w:val="en-US"/>
+        </w:rPr>
+      </w:pPr>
+      <w:r>
+        <w:rPr>
+          <w:b/>
+          <w:color w:val="000000" w:themeColor="text1"/>
+          <w:lang w:val="en-US"/>
+        </w:rPr>
+        <w:t xml:space="preserve">-mongo </w:t>
+      </w:r>
+      <w:proofErr w:type="spellStart"/>
+      <w:r>
+        <w:rPr>
+          <w:b/>
+          <w:color w:val="000000" w:themeColor="text1"/>
+          <w:lang w:val="en-US"/>
+        </w:rPr>
+        <w:t>db</w:t>
+      </w:r>
+      <w:proofErr w:type="spellEnd"/>
+      <w:r>
+        <w:rPr>
+          <w:b/>
+          <w:color w:val="000000" w:themeColor="text1"/>
+          <w:lang w:val="en-US"/>
+        </w:rPr>
+        <w:t xml:space="preserve"> </w:t>
+      </w:r>
     </w:p>
     <w:p>
       <w:pPr>
@@ -295,6 +420,77 @@
         </w:pBdr>
         <w:rPr>
           <w:b/>
+          <w:color w:val="FF0000"/>
+        </w:rPr>
+      </w:pPr>
+      <w:r>
+        <w:rPr>
+          <w:b/>
+          <w:color w:val="FF0000"/>
+          <w:highlight w:val="yellow"/>
+        </w:rPr>
+        <w:t>-Limpiar y ordenar un poco los diseños acumulados, pasar los objetos a la cuadricula puramente</w:t>
+      </w:r>
+    </w:p>
+    <w:p>
+      <w:pPr>
+        <w:pBdr>
+          <w:top w:val="single" w:sz="4" w:space="1" w:color="auto"/>
+          <w:left w:val="single" w:sz="4" w:space="4" w:color="auto"/>
+          <w:bottom w:val="single" w:sz="4" w:space="1" w:color="auto"/>
+          <w:right w:val="single" w:sz="4" w:space="4" w:color="auto"/>
+        </w:pBdr>
+        <w:rPr>
+          <w:b/>
+          <w:color w:val="FF0000"/>
+        </w:rPr>
+      </w:pPr>
+      <w:bookmarkStart w:id="0" w:name="_GoBack"/>
+      <w:bookmarkEnd w:id="0"/>
+      <w:r>
+        <w:rPr>
+          <w:b/>
+          <w:color w:val="FF0000"/>
+          <w:highlight w:val="yellow"/>
+        </w:rPr>
+        <w:t xml:space="preserve">-Hacer mejor el </w:t>
+      </w:r>
+      <w:proofErr w:type="spellStart"/>
+      <w:r>
+        <w:rPr>
+          <w:b/>
+          <w:color w:val="FF0000"/>
+          <w:highlight w:val="yellow"/>
+        </w:rPr>
+        <w:t>padding</w:t>
+      </w:r>
+      <w:proofErr w:type="spellEnd"/>
+      <w:r>
+        <w:rPr>
+          <w:b/>
+          <w:color w:val="FF0000"/>
+          <w:highlight w:val="yellow"/>
+        </w:rPr>
+        <w:t xml:space="preserve"> de los títulos</w:t>
+      </w:r>
+      <w:r>
+        <w:rPr>
+          <w:b/>
+          <w:color w:val="FF0000"/>
+        </w:rPr>
+        <w:t xml:space="preserve"> </w:t>
+      </w:r>
+    </w:p>
+    <w:p>
+      <w:pPr>
+        <w:pBdr>
+          <w:top w:val="single" w:sz="4" w:space="1" w:color="auto"/>
+          <w:left w:val="single" w:sz="4" w:space="4" w:color="auto"/>
+          <w:bottom w:val="single" w:sz="4" w:space="1" w:color="auto"/>
+          <w:right w:val="single" w:sz="4" w:space="4" w:color="auto"/>
+        </w:pBdr>
+        <w:rPr>
+          <w:b/>
         </w:rPr>
       </w:pPr>
       <w:r>
@@ -362,6 +558,12 @@
         <w:t xml:space="preserve"> Y LUEGO HACER UN BALANCE GENERAL DE TODAS LAS VENTAS O SINO INDIVIDUALMENTE POR MES</w:t>
       </w:r>
       <w:r>
+        <w:rPr>
+          <w:b/>
+        </w:rPr>
+        <w:t xml:space="preserve"> </w:t>
+      </w:r>
+      <w:r>
         <w:t xml:space="preserve">Pedir que ingresemos un periodo o una fecha </w:t>
       </w:r>
     </w:p>
@@ -381,45 +583,118 @@
         <w:rPr>
           <w:b/>
         </w:rPr>
-        <w:t xml:space="preserve">-ver si puedo enviar la info del balance a una cuadricula en otra pestaña </w:t>
-      </w:r>
-    </w:p>
-    <w:p>
-      <w:pPr>
-        <w:pBdr>
-          <w:top w:val="single" w:sz="4" w:space="1" w:color="auto"/>
-          <w:left w:val="single" w:sz="4" w:space="4" w:color="auto"/>
-          <w:bottom w:val="single" w:sz="4" w:space="1" w:color="auto"/>
-          <w:right w:val="single" w:sz="4" w:space="4" w:color="auto"/>
-        </w:pBdr>
-        <w:rPr>
-          <w:b/>
-        </w:rPr>
-      </w:pPr>
-      <w:r>
-        <w:rPr>
-          <w:b/>
-        </w:rPr>
-        <w:t>-Ver el tema de DataBases( si hago submit y quiero referirme a esos datos para luego combinarlos como en los dos pasos anteriores) D3.js Javascript for statistics Chart.js</w:t>
-      </w:r>
-    </w:p>
-    <w:p>
-      <w:pPr>
-        <w:pBdr>
-          <w:top w:val="single" w:sz="4" w:space="1" w:color="auto"/>
-          <w:left w:val="single" w:sz="4" w:space="4" w:color="auto"/>
-          <w:bottom w:val="single" w:sz="4" w:space="1" w:color="auto"/>
-          <w:right w:val="single" w:sz="4" w:space="4" w:color="auto"/>
-        </w:pBdr>
-        <w:rPr>
-          <w:b/>
-        </w:rPr>
-      </w:pPr>
-      <w:r>
-        <w:rPr>
-          <w:b/>
-        </w:rPr>
-        <w:t>-Limpiar y ordenar un poco los diseños acumulados, pasar los objetos a la cuadricula puramente</w:t>
+        <w:t xml:space="preserve">-ver si puedo enviar la </w:t>
+      </w:r>
+      <w:proofErr w:type="spellStart"/>
+      <w:r>
+        <w:rPr>
+          <w:b/>
+        </w:rPr>
+        <w:t>info</w:t>
+      </w:r>
+      <w:proofErr w:type="spellEnd"/>
+      <w:r>
+        <w:rPr>
+          <w:b/>
+        </w:rPr>
+        <w:t xml:space="preserve"> del balance a una cuadricula en otra pestaña </w:t>
+      </w:r>
+    </w:p>
+    <w:p>
+      <w:pPr>
+        <w:pBdr>
+          <w:top w:val="single" w:sz="4" w:space="1" w:color="auto"/>
+          <w:left w:val="single" w:sz="4" w:space="4" w:color="auto"/>
+          <w:bottom w:val="single" w:sz="4" w:space="1" w:color="auto"/>
+          <w:right w:val="single" w:sz="4" w:space="4" w:color="auto"/>
+        </w:pBdr>
+        <w:rPr>
+          <w:b/>
+        </w:rPr>
+      </w:pPr>
+      <w:r>
+        <w:rPr>
+          <w:b/>
+        </w:rPr>
+        <w:t xml:space="preserve">-Ver el tema de </w:t>
+      </w:r>
+      <w:proofErr w:type="spellStart"/>
+      <w:proofErr w:type="gramStart"/>
+      <w:r>
+        <w:rPr>
+          <w:b/>
+        </w:rPr>
+        <w:t>DataBases</w:t>
+      </w:r>
+      <w:proofErr w:type="spellEnd"/>
+      <w:r>
+        <w:rPr>
+          <w:b/>
+        </w:rPr>
+        <w:t>(</w:t>
+      </w:r>
+      <w:proofErr w:type="gramEnd"/>
+      <w:r>
+        <w:rPr>
+          <w:b/>
+        </w:rPr>
+        <w:t xml:space="preserve"> si hago </w:t>
+      </w:r>
+      <w:proofErr w:type="spellStart"/>
+      <w:r>
+        <w:rPr>
+          <w:b/>
+        </w:rPr>
+        <w:t>submit</w:t>
+      </w:r>
+      <w:proofErr w:type="spellEnd"/>
+      <w:r>
+        <w:rPr>
+          <w:b/>
+        </w:rPr>
+        <w:t xml:space="preserve"> y quiero referirme a esos datos para luego combinarlos como en los dos pasos anteriores) D3.js </w:t>
+      </w:r>
+      <w:proofErr w:type="spellStart"/>
+      <w:r>
+        <w:rPr>
+          <w:b/>
+        </w:rPr>
+        <w:t>Javascript</w:t>
+      </w:r>
+      <w:proofErr w:type="spellEnd"/>
+      <w:r>
+        <w:rPr>
+          <w:b/>
+        </w:rPr>
+        <w:t xml:space="preserve"> </w:t>
+      </w:r>
+      <w:proofErr w:type="spellStart"/>
+      <w:r>
+        <w:rPr>
+          <w:b/>
+        </w:rPr>
+        <w:t>for</w:t>
+      </w:r>
+      <w:proofErr w:type="spellEnd"/>
+      <w:r>
+        <w:rPr>
+          <w:b/>
+        </w:rPr>
+        <w:t xml:space="preserve"> </w:t>
+      </w:r>
+      <w:proofErr w:type="spellStart"/>
+      <w:r>
+        <w:rPr>
+          <w:b/>
+        </w:rPr>
+        <w:t>statistics</w:t>
+      </w:r>
+      <w:proofErr w:type="spellEnd"/>
+      <w:r>
+        <w:rPr>
+          <w:b/>
+        </w:rPr>
+        <w:t xml:space="preserve"> Chart.js</w:t>
       </w:r>
     </w:p>
     <w:p>
@@ -499,7 +774,25 @@
           <w:color w:val="000000" w:themeColor="text1"/>
           <w:highlight w:val="green"/>
         </w:rPr>
-        <w:t xml:space="preserve"> (Podre hacer que no aparezca antes de desplegarse?)</w:t>
+        <w:t xml:space="preserve"> (Podre hacer que no aparezca antes de desplegarse</w:t>
+      </w:r>
+      <w:proofErr w:type="gramStart"/>
+      <w:r>
+        <w:rPr>
+          <w:b/>
+          <w:color w:val="000000" w:themeColor="text1"/>
+          <w:highlight w:val="green"/>
+        </w:rPr>
+        <w:t>?</w:t>
+      </w:r>
+      <w:proofErr w:type="gramEnd"/>
+      <w:r>
+        <w:rPr>
+          <w:b/>
+          <w:color w:val="000000" w:themeColor="text1"/>
+          <w:highlight w:val="green"/>
+        </w:rPr>
+        <w:t>)</w:t>
       </w:r>
     </w:p>
     <w:p>
@@ -548,34 +841,114 @@
           <w:b/>
           <w:color w:val="FF0000"/>
         </w:rPr>
-        <w:t xml:space="preserve"> design.designName.”lo que sea que pueda tomar un index con ese nombre”</w:t>
-      </w:r>
-      <w:r>
-        <w:rPr>
-          <w:b/>
-          <w:color w:val="FF0000"/>
-        </w:rPr>
-        <w:t>y con eso traiga el objeto entero</w:t>
-      </w:r>
-    </w:p>
-    <w:p>
-      <w:pPr>
-        <w:pBdr>
-          <w:top w:val="single" w:sz="4" w:space="1" w:color="auto"/>
-          <w:left w:val="single" w:sz="4" w:space="4" w:color="auto"/>
-          <w:bottom w:val="single" w:sz="4" w:space="1" w:color="auto"/>
-          <w:right w:val="single" w:sz="4" w:space="4" w:color="auto"/>
-        </w:pBdr>
-        <w:rPr>
-          <w:b/>
-        </w:rPr>
-      </w:pPr>
-      <w:r>
-        <w:rPr>
-          <w:b/>
-        </w:rPr>
-        <w:t>Solucion: Crear una variable que invoque al índice del objeto y hacer que esta sea el nombre del objeto ejemplo invocar EVA#01 directamente dándole este nombre al botón o algo asi</w:t>
-      </w:r>
+        <w:t xml:space="preserve"> design.</w:t>
+      </w:r>
+      <w:proofErr w:type="spellStart"/>
+      <w:r>
+        <w:rPr>
+          <w:b/>
+          <w:color w:val="FF0000"/>
+        </w:rPr>
+        <w:t>designName</w:t>
+      </w:r>
+      <w:proofErr w:type="spellEnd"/>
+      <w:r>
+        <w:rPr>
+          <w:b/>
+          <w:color w:val="FF0000"/>
+        </w:rPr>
+        <w:t>.”</w:t>
+      </w:r>
+      <w:proofErr w:type="gramStart"/>
+      <w:r>
+        <w:rPr>
+          <w:b/>
+          <w:color w:val="FF0000"/>
+        </w:rPr>
+        <w:t>lo</w:t>
+      </w:r>
+      <w:proofErr w:type="gramEnd"/>
+      <w:r>
+        <w:rPr>
+          <w:b/>
+          <w:color w:val="FF0000"/>
+        </w:rPr>
+        <w:t xml:space="preserve"> que sea que pueda tomar un </w:t>
+      </w:r>
+      <w:proofErr w:type="spellStart"/>
+      <w:r>
+        <w:rPr>
+          <w:b/>
+          <w:color w:val="FF0000"/>
+        </w:rPr>
+        <w:t>index</w:t>
+      </w:r>
+      <w:proofErr w:type="spellEnd"/>
+      <w:r>
+        <w:rPr>
+          <w:b/>
+          <w:color w:val="FF0000"/>
+        </w:rPr>
+        <w:t xml:space="preserve"> con ese </w:t>
+      </w:r>
+      <w:proofErr w:type="spellStart"/>
+      <w:r>
+        <w:rPr>
+          <w:b/>
+          <w:color w:val="FF0000"/>
+        </w:rPr>
+        <w:t>nombre”</w:t>
+      </w:r>
+      <w:r>
+        <w:rPr>
+          <w:b/>
+          <w:color w:val="FF0000"/>
+        </w:rPr>
+        <w:t>y</w:t>
+      </w:r>
+      <w:proofErr w:type="spellEnd"/>
+      <w:r>
+        <w:rPr>
+          <w:b/>
+          <w:color w:val="FF0000"/>
+        </w:rPr>
+        <w:t xml:space="preserve"> con eso traiga el objeto entero</w:t>
+      </w:r>
+    </w:p>
+    <w:p>
+      <w:pPr>
+        <w:pBdr>
+          <w:top w:val="single" w:sz="4" w:space="1" w:color="auto"/>
+          <w:left w:val="single" w:sz="4" w:space="4" w:color="auto"/>
+          <w:bottom w:val="single" w:sz="4" w:space="1" w:color="auto"/>
+          <w:right w:val="single" w:sz="4" w:space="4" w:color="auto"/>
+        </w:pBdr>
+        <w:rPr>
+          <w:b/>
+        </w:rPr>
+      </w:pPr>
+      <w:proofErr w:type="spellStart"/>
+      <w:r>
+        <w:rPr>
+          <w:b/>
+        </w:rPr>
+        <w:t>Solucion</w:t>
+      </w:r>
+      <w:proofErr w:type="spellEnd"/>
+      <w:r>
+        <w:rPr>
+          <w:b/>
+        </w:rPr>
+        <w:t xml:space="preserve">: Crear una variable que invoque al índice del objeto y hacer que esta sea el nombre del objeto ejemplo invocar EVA#01 directamente dándole este nombre al botón o algo </w:t>
+      </w:r>
+      <w:proofErr w:type="spellStart"/>
+      <w:r>
+        <w:rPr>
+          <w:b/>
+        </w:rPr>
+        <w:t>asi</w:t>
+      </w:r>
+      <w:proofErr w:type="spellEnd"/>
     </w:p>
     <w:p>
       <w:pPr>
@@ -736,7 +1109,49 @@
         <w:rPr>
           <w:b/>
         </w:rPr>
-        <w:t xml:space="preserve">-Ver en la pagina de afip cuando ingreasas un numero en vez de letras lo que sucede (el cartelito flotante) </w:t>
+        <w:t xml:space="preserve">-Ver en la </w:t>
+      </w:r>
+      <w:proofErr w:type="spellStart"/>
+      <w:r>
+        <w:rPr>
+          <w:b/>
+        </w:rPr>
+        <w:t>pagina</w:t>
+      </w:r>
+      <w:proofErr w:type="spellEnd"/>
+      <w:r>
+        <w:rPr>
+          <w:b/>
+        </w:rPr>
+        <w:t xml:space="preserve"> de </w:t>
+      </w:r>
+      <w:proofErr w:type="spellStart"/>
+      <w:r>
+        <w:rPr>
+          <w:b/>
+        </w:rPr>
+        <w:t>afip</w:t>
+      </w:r>
+      <w:proofErr w:type="spellEnd"/>
+      <w:r>
+        <w:rPr>
+          <w:b/>
+        </w:rPr>
+        <w:t xml:space="preserve"> cuando </w:t>
+      </w:r>
+      <w:proofErr w:type="spellStart"/>
+      <w:r>
+        <w:rPr>
+          <w:b/>
+        </w:rPr>
+        <w:t>ingreasas</w:t>
+      </w:r>
+      <w:proofErr w:type="spellEnd"/>
+      <w:r>
+        <w:rPr>
+          <w:b/>
+        </w:rPr>
+        <w:t xml:space="preserve"> un numero en vez de letras lo que sucede (el cartelito flotante) </w:t>
       </w:r>
     </w:p>
     <w:p>
@@ -771,8 +1186,9 @@
           <w:szCs w:val="26"/>
           <w:highlight w:val="yellow"/>
         </w:rPr>
-        <w:t xml:space="preserve">BUG en balanceVenta </w:t>
-      </w:r>
+        <w:t xml:space="preserve">BUG en </w:t>
+      </w:r>
+      <w:proofErr w:type="spellStart"/>
       <w:r>
         <w:rPr>
           <w:b/>
@@ -781,8 +1197,9 @@
           <w:szCs w:val="26"/>
           <w:highlight w:val="yellow"/>
         </w:rPr>
-        <w:sym w:font="Wingdings" w:char="F0E0"/>
-      </w:r>
+        <w:t>balanceVenta</w:t>
+      </w:r>
+      <w:proofErr w:type="spellEnd"/>
       <w:r>
         <w:rPr>
           <w:b/>
@@ -791,7 +1208,49 @@
           <w:szCs w:val="26"/>
           <w:highlight w:val="yellow"/>
         </w:rPr>
-        <w:t xml:space="preserve"> a veces si tilda cuando agrego un valor menor al highscore y vuelvo a agregar uno mayor otra vez, deja de incluir los nuevos valores</w:t>
+        <w:t xml:space="preserve"> </w:t>
+      </w:r>
+      <w:r>
+        <w:rPr>
+          <w:b/>
+          <w:color w:val="FF0000"/>
+          <w:sz w:val="26"/>
+          <w:szCs w:val="26"/>
+          <w:highlight w:val="yellow"/>
+        </w:rPr>
+        <w:sym w:font="Wingdings" w:char="F0E0"/>
+      </w:r>
+      <w:r>
+        <w:rPr>
+          <w:b/>
+          <w:color w:val="FF0000"/>
+          <w:sz w:val="26"/>
+          <w:szCs w:val="26"/>
+          <w:highlight w:val="yellow"/>
+        </w:rPr>
+        <w:t xml:space="preserve"> a veces si tilda cuando agrego un valor menor al </w:t>
+      </w:r>
+      <w:proofErr w:type="spellStart"/>
+      <w:r>
+        <w:rPr>
+          <w:b/>
+          <w:color w:val="FF0000"/>
+          <w:sz w:val="26"/>
+          <w:szCs w:val="26"/>
+          <w:highlight w:val="yellow"/>
+        </w:rPr>
+        <w:t>highscore</w:t>
+      </w:r>
+      <w:proofErr w:type="spellEnd"/>
+      <w:r>
+        <w:rPr>
+          <w:b/>
+          <w:color w:val="FF0000"/>
+          <w:sz w:val="26"/>
+          <w:szCs w:val="26"/>
+          <w:highlight w:val="yellow"/>
+        </w:rPr>
+        <w:t xml:space="preserve"> y vuelvo a agregar uno mayor otra vez, deja de incluir los nuevos valores</w:t>
       </w:r>
     </w:p>
     <w:p>
@@ -831,7 +1290,6 @@
         </w:pBdr>
       </w:pPr>
       <w:r>
-        <w:lastRenderedPageBreak/>
         <w:t xml:space="preserve">Crear </w:t>
       </w:r>
       <w:r>
@@ -864,7 +1322,25 @@
         </w:pBdr>
       </w:pPr>
       <w:r>
-        <w:t>La idea es que sea interactivo, con pestañas y clicks que nos permitan navegar en la pagina y esta vaya recolectando los datos</w:t>
+        <w:t xml:space="preserve">La idea es que sea interactivo, con pestañas y </w:t>
+      </w:r>
+      <w:proofErr w:type="spellStart"/>
+      <w:r>
+        <w:t>clicks</w:t>
+      </w:r>
+      <w:proofErr w:type="spellEnd"/>
+      <w:r>
+        <w:t xml:space="preserve"> que nos permitan navegar en la </w:t>
+      </w:r>
+      <w:proofErr w:type="spellStart"/>
+      <w:proofErr w:type="gramStart"/>
+      <w:r>
+        <w:t>pagina</w:t>
+      </w:r>
+      <w:proofErr w:type="spellEnd"/>
+      <w:proofErr w:type="gramEnd"/>
+      <w:r>
+        <w:t xml:space="preserve"> y esta vaya recolectando los datos</w:t>
       </w:r>
     </w:p>
     <w:p>
@@ -916,7 +1392,15 @@
     </w:p>
     <w:p>
       <w:r>
-        <w:t xml:space="preserve">Agregar un objeto a un array, </w:t>
+        <w:t xml:space="preserve">Agregar un objeto a un </w:t>
+      </w:r>
+      <w:proofErr w:type="spellStart"/>
+      <w:r>
+        <w:t>array</w:t>
+      </w:r>
+      <w:proofErr w:type="spellEnd"/>
+      <w:r>
+        <w:t xml:space="preserve">, </w:t>
       </w:r>
     </w:p>
     <w:p>
@@ -933,8 +1417,16 @@
         <w:rPr>
           <w:b/>
         </w:rPr>
-        <w:t>que el id sea el nombre de la remera + la fecha?</w:t>
-      </w:r>
+        <w:t>que el id sea el nombre de la remera + la fecha</w:t>
+      </w:r>
+      <w:proofErr w:type="gramStart"/>
+      <w:r>
+        <w:rPr>
+          <w:b/>
+        </w:rPr>
+        <w:t>?</w:t>
+      </w:r>
+      <w:proofErr w:type="gramEnd"/>
       <w:r>
         <w:t>)</w:t>
       </w:r>
@@ -1723,7 +2215,7 @@
 </file>
 
 <file path=customXml/itemProps1.xml><?xml version="1.0" encoding="utf-8"?>
-<ds:datastoreItem xmlns:ds="http://schemas.openxmlformats.org/officeDocument/2006/customXml" ds:itemID="{73E05031-8B1D-4819-9597-00B16F42A8A5}">
+<ds:datastoreItem xmlns:ds="http://schemas.openxmlformats.org/officeDocument/2006/customXml" ds:itemID="{A4FE944B-DAC9-4A7F-81FD-CA93B09AA3D3}">
   <ds:schemaRefs>
     <ds:schemaRef ds:uri="http://schemas.openxmlformats.org/officeDocument/2006/bibliography"/>
   </ds:schemaRefs>

</xml_diff>

<commit_message>
cumpli por hoy, mañana aprendo a guardar balances
</commit_message>
<xml_diff>
--- a/DATOS/Detalles de la aplicacion.docx
+++ b/DATOS/Detalles de la aplicacion.docx
@@ -33,29 +33,8 @@
         </w:pBdr>
       </w:pPr>
       <w:r>
-        <w:t xml:space="preserve">-Dar una </w:t>
-      </w:r>
-      <w:proofErr w:type="spellStart"/>
-      <w:r>
-        <w:t>estadistica</w:t>
-      </w:r>
-      <w:proofErr w:type="spellEnd"/>
-      <w:r>
-        <w:t xml:space="preserve"> de que producto es el que </w:t>
-      </w:r>
-      <w:proofErr w:type="spellStart"/>
-      <w:r>
-        <w:t>mas</w:t>
-      </w:r>
-      <w:proofErr w:type="spellEnd"/>
-      <w:r>
-        <w:t xml:space="preserve"> se </w:t>
-      </w:r>
-      <w:proofErr w:type="spellStart"/>
-      <w:r>
-        <w:t>vendio</w:t>
-      </w:r>
-      <w:proofErr w:type="spellEnd"/>
+        <w:t>-Dar una estadistica de que producto es el que mas se vendio</w:t>
+      </w:r>
     </w:p>
     <w:p>
       <w:pPr>
@@ -83,21 +62,8 @@
         <w:t>-</w:t>
       </w:r>
       <w:r>
-        <w:t xml:space="preserve">Que costos </w:t>
-      </w:r>
-      <w:proofErr w:type="spellStart"/>
-      <w:r>
-        <w:t>conllevaria</w:t>
-      </w:r>
-      <w:proofErr w:type="spellEnd"/>
-      <w:r>
-        <w:t xml:space="preserve"> suplir la demanda</w:t>
-      </w:r>
-      <w:proofErr w:type="gramStart"/>
-      <w:r>
-        <w:t>?</w:t>
-      </w:r>
-      <w:proofErr w:type="gramEnd"/>
+        <w:t>Que costos conllevaria suplir la demanda?</w:t>
+      </w:r>
     </w:p>
     <w:p>
       <w:pPr>
@@ -112,21 +78,8 @@
         <w:t>-</w:t>
       </w:r>
       <w:r>
-        <w:t xml:space="preserve">Que costos </w:t>
-      </w:r>
-      <w:proofErr w:type="spellStart"/>
-      <w:r>
-        <w:t>conllevaria</w:t>
-      </w:r>
-      <w:proofErr w:type="spellEnd"/>
-      <w:r>
-        <w:t xml:space="preserve"> hacer un nuevo diseño</w:t>
-      </w:r>
-      <w:proofErr w:type="gramStart"/>
-      <w:r>
-        <w:t>?</w:t>
-      </w:r>
-      <w:proofErr w:type="gramEnd"/>
+        <w:t>Que costos conllevaria hacer un nuevo diseño?</w:t>
+      </w:r>
     </w:p>
     <w:p>
       <w:pPr>
@@ -141,15 +94,7 @@
         <w:t>-</w:t>
       </w:r>
       <w:r>
-        <w:t>Que tiempos maneja el taller</w:t>
-      </w:r>
-      <w:proofErr w:type="gramStart"/>
-      <w:r>
-        <w:t>?</w:t>
-      </w:r>
-      <w:proofErr w:type="gramEnd"/>
-      <w:r>
-        <w:t xml:space="preserve"> </w:t>
+        <w:t xml:space="preserve">Que tiempos maneja el taller? </w:t>
       </w:r>
     </w:p>
     <w:p>
@@ -219,6 +164,51 @@
         <w:rPr>
           <w:b/>
           <w:color w:val="000000" w:themeColor="text1"/>
+        </w:rPr>
+      </w:pPr>
+      <w:r>
+        <w:rPr>
+          <w:b/>
+          <w:color w:val="000000" w:themeColor="text1"/>
+        </w:rPr>
+        <w:t>-Angular</w:t>
+      </w:r>
+    </w:p>
+    <w:p>
+      <w:pPr>
+        <w:rPr>
+          <w:b/>
+          <w:color w:val="000000" w:themeColor="text1"/>
+        </w:rPr>
+      </w:pPr>
+      <w:r>
+        <w:rPr>
+          <w:b/>
+          <w:color w:val="000000" w:themeColor="text1"/>
+        </w:rPr>
+        <w:t>-React</w:t>
+      </w:r>
+    </w:p>
+    <w:p>
+      <w:pPr>
+        <w:rPr>
+          <w:b/>
+          <w:color w:val="000000" w:themeColor="text1"/>
+        </w:rPr>
+      </w:pPr>
+      <w:r>
+        <w:rPr>
+          <w:b/>
+          <w:color w:val="000000" w:themeColor="text1"/>
+        </w:rPr>
+        <w:t>-D3.js</w:t>
+      </w:r>
+    </w:p>
+    <w:p>
+      <w:pPr>
+        <w:rPr>
+          <w:b/>
+          <w:color w:val="000000" w:themeColor="text1"/>
           <w:lang w:val="en-US"/>
         </w:rPr>
       </w:pPr>
@@ -228,7 +218,7 @@
           <w:color w:val="000000" w:themeColor="text1"/>
           <w:lang w:val="en-US"/>
         </w:rPr>
-        <w:t>-Angular</w:t>
+        <w:t>-Charts.js</w:t>
       </w:r>
     </w:p>
     <w:p>
@@ -245,7 +235,7 @@
           <w:color w:val="000000" w:themeColor="text1"/>
           <w:lang w:val="en-US"/>
         </w:rPr>
-        <w:t>-React</w:t>
+        <w:t>-Bootstrap</w:t>
       </w:r>
     </w:p>
     <w:p>
@@ -262,7 +252,7 @@
           <w:color w:val="000000" w:themeColor="text1"/>
           <w:lang w:val="en-US"/>
         </w:rPr>
-        <w:t>-D3.js</w:t>
+        <w:t>-Async Await, Promise, Callbacks</w:t>
       </w:r>
     </w:p>
     <w:p>
@@ -279,94 +269,7 @@
           <w:color w:val="000000" w:themeColor="text1"/>
           <w:lang w:val="en-US"/>
         </w:rPr>
-        <w:t>-Charts.js</w:t>
-      </w:r>
-    </w:p>
-    <w:p>
-      <w:pPr>
-        <w:rPr>
-          <w:b/>
-          <w:color w:val="000000" w:themeColor="text1"/>
-          <w:lang w:val="en-US"/>
-        </w:rPr>
-      </w:pPr>
-      <w:r>
-        <w:rPr>
-          <w:b/>
-          <w:color w:val="000000" w:themeColor="text1"/>
-          <w:lang w:val="en-US"/>
-        </w:rPr>
-        <w:t>-Bootstrap</w:t>
-      </w:r>
-    </w:p>
-    <w:p>
-      <w:pPr>
-        <w:rPr>
-          <w:b/>
-          <w:color w:val="000000" w:themeColor="text1"/>
-          <w:lang w:val="en-US"/>
-        </w:rPr>
-      </w:pPr>
-      <w:r>
-        <w:rPr>
-          <w:b/>
-          <w:color w:val="000000" w:themeColor="text1"/>
-          <w:lang w:val="en-US"/>
-        </w:rPr>
-        <w:t>-</w:t>
-      </w:r>
-      <w:proofErr w:type="spellStart"/>
-      <w:r>
-        <w:rPr>
-          <w:b/>
-          <w:color w:val="000000" w:themeColor="text1"/>
-          <w:lang w:val="en-US"/>
-        </w:rPr>
-        <w:t>Async</w:t>
-      </w:r>
-      <w:proofErr w:type="spellEnd"/>
-      <w:r>
-        <w:rPr>
-          <w:b/>
-          <w:color w:val="000000" w:themeColor="text1"/>
-          <w:lang w:val="en-US"/>
-        </w:rPr>
-        <w:t xml:space="preserve"> Await, Promise, Callbacks</w:t>
-      </w:r>
-    </w:p>
-    <w:p>
-      <w:pPr>
-        <w:rPr>
-          <w:b/>
-          <w:color w:val="000000" w:themeColor="text1"/>
-          <w:lang w:val="en-US"/>
-        </w:rPr>
-      </w:pPr>
-      <w:r>
-        <w:rPr>
-          <w:b/>
-          <w:color w:val="000000" w:themeColor="text1"/>
-          <w:lang w:val="en-US"/>
-        </w:rPr>
-        <w:t xml:space="preserve">-mongo </w:t>
-      </w:r>
-      <w:proofErr w:type="spellStart"/>
-      <w:r>
-        <w:rPr>
-          <w:b/>
-          <w:color w:val="000000" w:themeColor="text1"/>
-          <w:lang w:val="en-US"/>
-        </w:rPr>
-        <w:t>db</w:t>
-      </w:r>
-      <w:proofErr w:type="spellEnd"/>
-      <w:r>
-        <w:rPr>
-          <w:b/>
-          <w:color w:val="000000" w:themeColor="text1"/>
-          <w:lang w:val="en-US"/>
-        </w:rPr>
-        <w:t xml:space="preserve"> </w:t>
+        <w:t xml:space="preserve">-mongo db </w:t>
       </w:r>
     </w:p>
     <w:p>
@@ -421,56 +324,47 @@
         <w:rPr>
           <w:b/>
           <w:color w:val="FF0000"/>
-        </w:rPr>
-      </w:pPr>
-      <w:r>
-        <w:rPr>
-          <w:b/>
-          <w:color w:val="FF0000"/>
           <w:highlight w:val="yellow"/>
         </w:rPr>
-        <w:t>-Limpiar y ordenar un poco los diseños acumulados, pasar los objetos a la cuadricula puramente</w:t>
-      </w:r>
-    </w:p>
-    <w:p>
-      <w:pPr>
-        <w:pBdr>
-          <w:top w:val="single" w:sz="4" w:space="1" w:color="auto"/>
-          <w:left w:val="single" w:sz="4" w:space="4" w:color="auto"/>
-          <w:bottom w:val="single" w:sz="4" w:space="1" w:color="auto"/>
-          <w:right w:val="single" w:sz="4" w:space="4" w:color="auto"/>
-        </w:pBdr>
-        <w:rPr>
-          <w:b/>
-          <w:color w:val="FF0000"/>
-        </w:rPr>
-      </w:pPr>
+      </w:pPr>
+      <w:r>
+        <w:rPr>
+          <w:b/>
+          <w:color w:val="FF0000"/>
+          <w:highlight w:val="yellow"/>
+        </w:rPr>
+        <w:t xml:space="preserve">-Como guardo una grilla </w:t>
+      </w:r>
       <w:bookmarkStart w:id="0" w:name="_GoBack"/>
       <w:bookmarkEnd w:id="0"/>
+    </w:p>
+    <w:p>
+      <w:pPr>
+        <w:pBdr>
+          <w:top w:val="single" w:sz="4" w:space="1" w:color="auto"/>
+          <w:left w:val="single" w:sz="4" w:space="4" w:color="auto"/>
+          <w:bottom w:val="single" w:sz="4" w:space="1" w:color="auto"/>
+          <w:right w:val="single" w:sz="4" w:space="4" w:color="auto"/>
+        </w:pBdr>
+        <w:rPr>
+          <w:b/>
+          <w:color w:val="FF0000"/>
+        </w:rPr>
+      </w:pPr>
       <w:r>
         <w:rPr>
           <w:b/>
           <w:color w:val="FF0000"/>
           <w:highlight w:val="yellow"/>
         </w:rPr>
-        <w:t xml:space="preserve">-Hacer mejor el </w:t>
-      </w:r>
-      <w:proofErr w:type="spellStart"/>
+        <w:t>-Hacer mejor el padding</w:t>
+      </w:r>
       <w:r>
         <w:rPr>
           <w:b/>
           <w:color w:val="FF0000"/>
           <w:highlight w:val="yellow"/>
         </w:rPr>
-        <w:t>padding</w:t>
-      </w:r>
-      <w:proofErr w:type="spellEnd"/>
-      <w:r>
-        <w:rPr>
-          <w:b/>
-          <w:color w:val="FF0000"/>
-          <w:highlight w:val="yellow"/>
-        </w:rPr>
         <w:t xml:space="preserve"> de los títulos</w:t>
       </w:r>
       <w:r>
@@ -583,132 +477,47 @@
         <w:rPr>
           <w:b/>
         </w:rPr>
-        <w:t xml:space="preserve">-ver si puedo enviar la </w:t>
-      </w:r>
-      <w:proofErr w:type="spellStart"/>
-      <w:r>
-        <w:rPr>
-          <w:b/>
-        </w:rPr>
-        <w:t>info</w:t>
-      </w:r>
-      <w:proofErr w:type="spellEnd"/>
-      <w:r>
-        <w:rPr>
-          <w:b/>
-        </w:rPr>
-        <w:t xml:space="preserve"> del balance a una cuadricula en otra pestaña </w:t>
-      </w:r>
-    </w:p>
-    <w:p>
-      <w:pPr>
-        <w:pBdr>
-          <w:top w:val="single" w:sz="4" w:space="1" w:color="auto"/>
-          <w:left w:val="single" w:sz="4" w:space="4" w:color="auto"/>
-          <w:bottom w:val="single" w:sz="4" w:space="1" w:color="auto"/>
-          <w:right w:val="single" w:sz="4" w:space="4" w:color="auto"/>
-        </w:pBdr>
-        <w:rPr>
-          <w:b/>
-        </w:rPr>
-      </w:pPr>
-      <w:r>
-        <w:rPr>
-          <w:b/>
-        </w:rPr>
-        <w:t xml:space="preserve">-Ver el tema de </w:t>
-      </w:r>
-      <w:proofErr w:type="spellStart"/>
-      <w:proofErr w:type="gramStart"/>
-      <w:r>
-        <w:rPr>
-          <w:b/>
-        </w:rPr>
-        <w:t>DataBases</w:t>
-      </w:r>
-      <w:proofErr w:type="spellEnd"/>
-      <w:r>
-        <w:rPr>
-          <w:b/>
-        </w:rPr>
-        <w:t>(</w:t>
-      </w:r>
-      <w:proofErr w:type="gramEnd"/>
-      <w:r>
-        <w:rPr>
-          <w:b/>
-        </w:rPr>
-        <w:t xml:space="preserve"> si hago </w:t>
-      </w:r>
-      <w:proofErr w:type="spellStart"/>
-      <w:r>
-        <w:rPr>
-          <w:b/>
-        </w:rPr>
-        <w:t>submit</w:t>
-      </w:r>
-      <w:proofErr w:type="spellEnd"/>
-      <w:r>
-        <w:rPr>
-          <w:b/>
-        </w:rPr>
-        <w:t xml:space="preserve"> y quiero referirme a esos datos para luego combinarlos como en los dos pasos anteriores) D3.js </w:t>
-      </w:r>
-      <w:proofErr w:type="spellStart"/>
-      <w:r>
-        <w:rPr>
-          <w:b/>
-        </w:rPr>
-        <w:t>Javascript</w:t>
-      </w:r>
-      <w:proofErr w:type="spellEnd"/>
-      <w:r>
-        <w:rPr>
-          <w:b/>
-        </w:rPr>
-        <w:t xml:space="preserve"> </w:t>
-      </w:r>
-      <w:proofErr w:type="spellStart"/>
-      <w:r>
-        <w:rPr>
-          <w:b/>
-        </w:rPr>
-        <w:t>for</w:t>
-      </w:r>
-      <w:proofErr w:type="spellEnd"/>
-      <w:r>
-        <w:rPr>
-          <w:b/>
-        </w:rPr>
-        <w:t xml:space="preserve"> </w:t>
-      </w:r>
-      <w:proofErr w:type="spellStart"/>
-      <w:r>
-        <w:rPr>
-          <w:b/>
-        </w:rPr>
-        <w:t>statistics</w:t>
-      </w:r>
-      <w:proofErr w:type="spellEnd"/>
-      <w:r>
-        <w:rPr>
-          <w:b/>
-        </w:rPr>
-        <w:t xml:space="preserve"> Chart.js</w:t>
-      </w:r>
-    </w:p>
-    <w:p>
-      <w:pPr>
-        <w:pBdr>
-          <w:top w:val="single" w:sz="4" w:space="1" w:color="auto"/>
-          <w:left w:val="single" w:sz="4" w:space="4" w:color="auto"/>
-          <w:bottom w:val="single" w:sz="4" w:space="1" w:color="auto"/>
-          <w:right w:val="single" w:sz="4" w:space="4" w:color="auto"/>
-        </w:pBdr>
-        <w:rPr>
-          <w:b/>
-        </w:rPr>
-      </w:pPr>
+        <w:t xml:space="preserve">-ver si puedo enviar la info del balance a una cuadricula en otra pestaña </w:t>
+      </w:r>
+    </w:p>
+    <w:p>
+      <w:pPr>
+        <w:pBdr>
+          <w:top w:val="single" w:sz="4" w:space="1" w:color="auto"/>
+          <w:left w:val="single" w:sz="4" w:space="4" w:color="auto"/>
+          <w:bottom w:val="single" w:sz="4" w:space="1" w:color="auto"/>
+          <w:right w:val="single" w:sz="4" w:space="4" w:color="auto"/>
+        </w:pBdr>
+        <w:rPr>
+          <w:b/>
+        </w:rPr>
+      </w:pPr>
+      <w:r>
+        <w:rPr>
+          <w:b/>
+        </w:rPr>
+        <w:t>-Ver el tema de DataBases( si hago submit y quiero referirme a esos datos para luego combinarlos como en los dos pasos anteriores) D3.js Javascript for statistics Chart.js</w:t>
+      </w:r>
+    </w:p>
+    <w:p>
+      <w:pPr>
+        <w:pBdr>
+          <w:top w:val="single" w:sz="4" w:space="1" w:color="auto"/>
+          <w:left w:val="single" w:sz="4" w:space="4" w:color="auto"/>
+          <w:bottom w:val="single" w:sz="4" w:space="1" w:color="auto"/>
+          <w:right w:val="single" w:sz="4" w:space="4" w:color="auto"/>
+        </w:pBdr>
+        <w:rPr>
+          <w:b/>
+        </w:rPr>
+      </w:pPr>
+      <w:r>
+        <w:rPr>
+          <w:b/>
+        </w:rPr>
+        <w:lastRenderedPageBreak/>
+        <w:t>-Que los diseños se ordenen por talles</w:t>
+      </w:r>
     </w:p>
     <w:p>
       <w:pPr>
@@ -774,25 +583,7 @@
           <w:color w:val="000000" w:themeColor="text1"/>
           <w:highlight w:val="green"/>
         </w:rPr>
-        <w:t xml:space="preserve"> (Podre hacer que no aparezca antes de desplegarse</w:t>
-      </w:r>
-      <w:proofErr w:type="gramStart"/>
-      <w:r>
-        <w:rPr>
-          <w:b/>
-          <w:color w:val="000000" w:themeColor="text1"/>
-          <w:highlight w:val="green"/>
-        </w:rPr>
-        <w:t>?</w:t>
-      </w:r>
-      <w:proofErr w:type="gramEnd"/>
-      <w:r>
-        <w:rPr>
-          <w:b/>
-          <w:color w:val="000000" w:themeColor="text1"/>
-          <w:highlight w:val="green"/>
-        </w:rPr>
-        <w:t>)</w:t>
+        <w:t xml:space="preserve"> (Podre hacer que no aparezca antes de desplegarse?)</w:t>
       </w:r>
     </w:p>
     <w:p>
@@ -841,114 +632,34 @@
           <w:b/>
           <w:color w:val="FF0000"/>
         </w:rPr>
-        <w:t xml:space="preserve"> design.</w:t>
-      </w:r>
-      <w:proofErr w:type="spellStart"/>
-      <w:r>
-        <w:rPr>
-          <w:b/>
-          <w:color w:val="FF0000"/>
-        </w:rPr>
-        <w:t>designName</w:t>
-      </w:r>
-      <w:proofErr w:type="spellEnd"/>
-      <w:r>
-        <w:rPr>
-          <w:b/>
-          <w:color w:val="FF0000"/>
-        </w:rPr>
-        <w:t>.”</w:t>
-      </w:r>
-      <w:proofErr w:type="gramStart"/>
-      <w:r>
-        <w:rPr>
-          <w:b/>
-          <w:color w:val="FF0000"/>
-        </w:rPr>
-        <w:t>lo</w:t>
-      </w:r>
-      <w:proofErr w:type="gramEnd"/>
-      <w:r>
-        <w:rPr>
-          <w:b/>
-          <w:color w:val="FF0000"/>
-        </w:rPr>
-        <w:t xml:space="preserve"> que sea que pueda tomar un </w:t>
-      </w:r>
-      <w:proofErr w:type="spellStart"/>
-      <w:r>
-        <w:rPr>
-          <w:b/>
-          <w:color w:val="FF0000"/>
-        </w:rPr>
-        <w:t>index</w:t>
-      </w:r>
-      <w:proofErr w:type="spellEnd"/>
-      <w:r>
-        <w:rPr>
-          <w:b/>
-          <w:color w:val="FF0000"/>
-        </w:rPr>
-        <w:t xml:space="preserve"> con ese </w:t>
-      </w:r>
-      <w:proofErr w:type="spellStart"/>
-      <w:r>
-        <w:rPr>
-          <w:b/>
-          <w:color w:val="FF0000"/>
-        </w:rPr>
-        <w:t>nombre”</w:t>
-      </w:r>
-      <w:r>
-        <w:rPr>
-          <w:b/>
-          <w:color w:val="FF0000"/>
-        </w:rPr>
-        <w:t>y</w:t>
-      </w:r>
-      <w:proofErr w:type="spellEnd"/>
-      <w:r>
-        <w:rPr>
-          <w:b/>
-          <w:color w:val="FF0000"/>
-        </w:rPr>
-        <w:t xml:space="preserve"> con eso traiga el objeto entero</w:t>
-      </w:r>
-    </w:p>
-    <w:p>
-      <w:pPr>
-        <w:pBdr>
-          <w:top w:val="single" w:sz="4" w:space="1" w:color="auto"/>
-          <w:left w:val="single" w:sz="4" w:space="4" w:color="auto"/>
-          <w:bottom w:val="single" w:sz="4" w:space="1" w:color="auto"/>
-          <w:right w:val="single" w:sz="4" w:space="4" w:color="auto"/>
-        </w:pBdr>
-        <w:rPr>
-          <w:b/>
-        </w:rPr>
-      </w:pPr>
-      <w:proofErr w:type="spellStart"/>
-      <w:r>
-        <w:rPr>
-          <w:b/>
-        </w:rPr>
-        <w:t>Solucion</w:t>
-      </w:r>
-      <w:proofErr w:type="spellEnd"/>
-      <w:r>
-        <w:rPr>
-          <w:b/>
-        </w:rPr>
-        <w:t xml:space="preserve">: Crear una variable que invoque al índice del objeto y hacer que esta sea el nombre del objeto ejemplo invocar EVA#01 directamente dándole este nombre al botón o algo </w:t>
-      </w:r>
-      <w:proofErr w:type="spellStart"/>
-      <w:r>
-        <w:rPr>
-          <w:b/>
-        </w:rPr>
-        <w:t>asi</w:t>
-      </w:r>
-      <w:proofErr w:type="spellEnd"/>
+        <w:t xml:space="preserve"> design.designName.”lo que sea que pueda tomar un index con ese nombre”</w:t>
+      </w:r>
+      <w:r>
+        <w:rPr>
+          <w:b/>
+          <w:color w:val="FF0000"/>
+        </w:rPr>
+        <w:t>y con eso traiga el objeto entero</w:t>
+      </w:r>
+    </w:p>
+    <w:p>
+      <w:pPr>
+        <w:pBdr>
+          <w:top w:val="single" w:sz="4" w:space="1" w:color="auto"/>
+          <w:left w:val="single" w:sz="4" w:space="4" w:color="auto"/>
+          <w:bottom w:val="single" w:sz="4" w:space="1" w:color="auto"/>
+          <w:right w:val="single" w:sz="4" w:space="4" w:color="auto"/>
+        </w:pBdr>
+        <w:rPr>
+          <w:b/>
+        </w:rPr>
+      </w:pPr>
+      <w:r>
+        <w:rPr>
+          <w:b/>
+        </w:rPr>
+        <w:t>Solucion: Crear una variable que invoque al índice del objeto y hacer que esta sea el nombre del objeto ejemplo invocar EVA#01 directamente dándole este nombre al botón o algo asi</w:t>
+      </w:r>
     </w:p>
     <w:p>
       <w:pPr>
@@ -1109,49 +820,7 @@
         <w:rPr>
           <w:b/>
         </w:rPr>
-        <w:t xml:space="preserve">-Ver en la </w:t>
-      </w:r>
-      <w:proofErr w:type="spellStart"/>
-      <w:r>
-        <w:rPr>
-          <w:b/>
-        </w:rPr>
-        <w:t>pagina</w:t>
-      </w:r>
-      <w:proofErr w:type="spellEnd"/>
-      <w:r>
-        <w:rPr>
-          <w:b/>
-        </w:rPr>
-        <w:t xml:space="preserve"> de </w:t>
-      </w:r>
-      <w:proofErr w:type="spellStart"/>
-      <w:r>
-        <w:rPr>
-          <w:b/>
-        </w:rPr>
-        <w:t>afip</w:t>
-      </w:r>
-      <w:proofErr w:type="spellEnd"/>
-      <w:r>
-        <w:rPr>
-          <w:b/>
-        </w:rPr>
-        <w:t xml:space="preserve"> cuando </w:t>
-      </w:r>
-      <w:proofErr w:type="spellStart"/>
-      <w:r>
-        <w:rPr>
-          <w:b/>
-        </w:rPr>
-        <w:t>ingreasas</w:t>
-      </w:r>
-      <w:proofErr w:type="spellEnd"/>
-      <w:r>
-        <w:rPr>
-          <w:b/>
-        </w:rPr>
-        <w:t xml:space="preserve"> un numero en vez de letras lo que sucede (el cartelito flotante) </w:t>
+        <w:t xml:space="preserve">-Ver en la pagina de afip cuando ingreasas un numero en vez de letras lo que sucede (el cartelito flotante) </w:t>
       </w:r>
     </w:p>
     <w:p>
@@ -1186,9 +855,8 @@
           <w:szCs w:val="26"/>
           <w:highlight w:val="yellow"/>
         </w:rPr>
-        <w:t xml:space="preserve">BUG en </w:t>
-      </w:r>
-      <w:proofErr w:type="spellStart"/>
+        <w:t xml:space="preserve">BUG en balanceVenta </w:t>
+      </w:r>
       <w:r>
         <w:rPr>
           <w:b/>
@@ -1197,9 +865,8 @@
           <w:szCs w:val="26"/>
           <w:highlight w:val="yellow"/>
         </w:rPr>
-        <w:t>balanceVenta</w:t>
-      </w:r>
-      <w:proofErr w:type="spellEnd"/>
+        <w:sym w:font="Wingdings" w:char="F0E0"/>
+      </w:r>
       <w:r>
         <w:rPr>
           <w:b/>
@@ -1208,49 +875,7 @@
           <w:szCs w:val="26"/>
           <w:highlight w:val="yellow"/>
         </w:rPr>
-        <w:t xml:space="preserve"> </w:t>
-      </w:r>
-      <w:r>
-        <w:rPr>
-          <w:b/>
-          <w:color w:val="FF0000"/>
-          <w:sz w:val="26"/>
-          <w:szCs w:val="26"/>
-          <w:highlight w:val="yellow"/>
-        </w:rPr>
-        <w:sym w:font="Wingdings" w:char="F0E0"/>
-      </w:r>
-      <w:r>
-        <w:rPr>
-          <w:b/>
-          <w:color w:val="FF0000"/>
-          <w:sz w:val="26"/>
-          <w:szCs w:val="26"/>
-          <w:highlight w:val="yellow"/>
-        </w:rPr>
-        <w:t xml:space="preserve"> a veces si tilda cuando agrego un valor menor al </w:t>
-      </w:r>
-      <w:proofErr w:type="spellStart"/>
-      <w:r>
-        <w:rPr>
-          <w:b/>
-          <w:color w:val="FF0000"/>
-          <w:sz w:val="26"/>
-          <w:szCs w:val="26"/>
-          <w:highlight w:val="yellow"/>
-        </w:rPr>
-        <w:t>highscore</w:t>
-      </w:r>
-      <w:proofErr w:type="spellEnd"/>
-      <w:r>
-        <w:rPr>
-          <w:b/>
-          <w:color w:val="FF0000"/>
-          <w:sz w:val="26"/>
-          <w:szCs w:val="26"/>
-          <w:highlight w:val="yellow"/>
-        </w:rPr>
-        <w:t xml:space="preserve"> y vuelvo a agregar uno mayor otra vez, deja de incluir los nuevos valores</w:t>
+        <w:t xml:space="preserve"> a veces si tilda cuando agrego un valor menor al highscore y vuelvo a agregar uno mayor otra vez, deja de incluir los nuevos valores</w:t>
       </w:r>
     </w:p>
     <w:p>
@@ -1322,25 +947,7 @@
         </w:pBdr>
       </w:pPr>
       <w:r>
-        <w:t xml:space="preserve">La idea es que sea interactivo, con pestañas y </w:t>
-      </w:r>
-      <w:proofErr w:type="spellStart"/>
-      <w:r>
-        <w:t>clicks</w:t>
-      </w:r>
-      <w:proofErr w:type="spellEnd"/>
-      <w:r>
-        <w:t xml:space="preserve"> que nos permitan navegar en la </w:t>
-      </w:r>
-      <w:proofErr w:type="spellStart"/>
-      <w:proofErr w:type="gramStart"/>
-      <w:r>
-        <w:t>pagina</w:t>
-      </w:r>
-      <w:proofErr w:type="spellEnd"/>
-      <w:proofErr w:type="gramEnd"/>
-      <w:r>
-        <w:t xml:space="preserve"> y esta vaya recolectando los datos</w:t>
+        <w:t>La idea es que sea interactivo, con pestañas y clicks que nos permitan navegar en la pagina y esta vaya recolectando los datos</w:t>
       </w:r>
     </w:p>
     <w:p>
@@ -1392,15 +999,7 @@
     </w:p>
     <w:p>
       <w:r>
-        <w:t xml:space="preserve">Agregar un objeto a un </w:t>
-      </w:r>
-      <w:proofErr w:type="spellStart"/>
-      <w:r>
-        <w:t>array</w:t>
-      </w:r>
-      <w:proofErr w:type="spellEnd"/>
-      <w:r>
-        <w:t xml:space="preserve">, </w:t>
+        <w:t xml:space="preserve">Agregar un objeto a un array, </w:t>
       </w:r>
     </w:p>
     <w:p>
@@ -1417,16 +1016,8 @@
         <w:rPr>
           <w:b/>
         </w:rPr>
-        <w:t>que el id sea el nombre de la remera + la fecha</w:t>
-      </w:r>
-      <w:proofErr w:type="gramStart"/>
-      <w:r>
-        <w:rPr>
-          <w:b/>
-        </w:rPr>
-        <w:t>?</w:t>
-      </w:r>
-      <w:proofErr w:type="gramEnd"/>
+        <w:t>que el id sea el nombre de la remera + la fecha?</w:t>
+      </w:r>
       <w:r>
         <w:t>)</w:t>
       </w:r>
@@ -2215,7 +1806,7 @@
 </file>
 
 <file path=customXml/itemProps1.xml><?xml version="1.0" encoding="utf-8"?>
-<ds:datastoreItem xmlns:ds="http://schemas.openxmlformats.org/officeDocument/2006/customXml" ds:itemID="{A4FE944B-DAC9-4A7F-81FD-CA93B09AA3D3}">
+<ds:datastoreItem xmlns:ds="http://schemas.openxmlformats.org/officeDocument/2006/customXml" ds:itemID="{BAABC455-6F9C-40AA-B18D-107A5D990D42}">
   <ds:schemaRefs>
     <ds:schemaRef ds:uri="http://schemas.openxmlformats.org/officeDocument/2006/bibliography"/>
   </ds:schemaRefs>

</xml_diff>

<commit_message>
balanceVentas -> promise idea (detalles app)
</commit_message>
<xml_diff>
--- a/DATOS/Detalles de la aplicacion.docx
+++ b/DATOS/Detalles de la aplicacion.docx
@@ -130,9 +130,16 @@
     </w:p>
     <w:p>
       <w:pPr>
+        <w:pBdr>
+          <w:top w:val="single" w:sz="4" w:space="1" w:color="auto"/>
+          <w:left w:val="single" w:sz="4" w:space="4" w:color="auto"/>
+          <w:bottom w:val="single" w:sz="4" w:space="1" w:color="auto"/>
+          <w:right w:val="single" w:sz="4" w:space="4" w:color="auto"/>
+        </w:pBdr>
         <w:rPr>
           <w:b/>
           <w:color w:val="FF0000"/>
+          <w:lang w:val="en-US"/>
         </w:rPr>
       </w:pPr>
       <w:r>
@@ -140,72 +147,194 @@
           <w:b/>
           <w:color w:val="FF0000"/>
           <w:highlight w:val="yellow"/>
+          <w:lang w:val="en-US"/>
         </w:rPr>
         <w:t>VER</w:t>
       </w:r>
     </w:p>
     <w:p>
       <w:pPr>
-        <w:rPr>
-          <w:b/>
-          <w:color w:val="000000" w:themeColor="text1"/>
-        </w:rPr>
-      </w:pPr>
-      <w:r>
-        <w:rPr>
-          <w:b/>
-          <w:color w:val="000000" w:themeColor="text1"/>
+        <w:pBdr>
+          <w:top w:val="single" w:sz="4" w:space="1" w:color="auto"/>
+          <w:left w:val="single" w:sz="4" w:space="4" w:color="auto"/>
+          <w:bottom w:val="single" w:sz="4" w:space="1" w:color="auto"/>
+          <w:right w:val="single" w:sz="4" w:space="4" w:color="auto"/>
+        </w:pBdr>
+        <w:rPr>
+          <w:b/>
+          <w:color w:val="000000" w:themeColor="text1"/>
+          <w:lang w:val="en-US"/>
+        </w:rPr>
+      </w:pPr>
+      <w:r>
+        <w:rPr>
+          <w:b/>
+          <w:color w:val="000000" w:themeColor="text1"/>
+          <w:lang w:val="en-US"/>
+        </w:rPr>
+        <w:t>-Async Await, Promise, Callbacks</w:t>
+      </w:r>
+    </w:p>
+    <w:p>
+      <w:pPr>
+        <w:pBdr>
+          <w:top w:val="single" w:sz="4" w:space="1" w:color="auto"/>
+          <w:left w:val="single" w:sz="4" w:space="4" w:color="auto"/>
+          <w:bottom w:val="single" w:sz="4" w:space="1" w:color="auto"/>
+          <w:right w:val="single" w:sz="4" w:space="4" w:color="auto"/>
+        </w:pBdr>
+        <w:rPr>
+          <w:b/>
+          <w:color w:val="000000" w:themeColor="text1"/>
+          <w:lang w:val="en-US"/>
+        </w:rPr>
+      </w:pPr>
+      <w:r>
+        <w:rPr>
+          <w:b/>
+          <w:color w:val="000000" w:themeColor="text1"/>
+          <w:lang w:val="en-US"/>
         </w:rPr>
         <w:t>-Vue.js</w:t>
       </w:r>
     </w:p>
     <w:p>
       <w:pPr>
-        <w:rPr>
-          <w:b/>
-          <w:color w:val="000000" w:themeColor="text1"/>
-        </w:rPr>
-      </w:pPr>
-      <w:r>
-        <w:rPr>
-          <w:b/>
-          <w:color w:val="000000" w:themeColor="text1"/>
+        <w:pBdr>
+          <w:top w:val="single" w:sz="4" w:space="1" w:color="auto"/>
+          <w:left w:val="single" w:sz="4" w:space="4" w:color="auto"/>
+          <w:bottom w:val="single" w:sz="4" w:space="1" w:color="auto"/>
+          <w:right w:val="single" w:sz="4" w:space="4" w:color="auto"/>
+        </w:pBdr>
+        <w:rPr>
+          <w:b/>
+          <w:color w:val="000000" w:themeColor="text1"/>
+          <w:lang w:val="en-US"/>
+        </w:rPr>
+      </w:pPr>
+      <w:r>
+        <w:rPr>
+          <w:b/>
+          <w:color w:val="000000" w:themeColor="text1"/>
+          <w:lang w:val="en-US"/>
         </w:rPr>
         <w:t>-Angular</w:t>
       </w:r>
     </w:p>
     <w:p>
       <w:pPr>
-        <w:rPr>
-          <w:b/>
-          <w:color w:val="000000" w:themeColor="text1"/>
-        </w:rPr>
-      </w:pPr>
-      <w:r>
-        <w:rPr>
-          <w:b/>
-          <w:color w:val="000000" w:themeColor="text1"/>
+        <w:pBdr>
+          <w:top w:val="single" w:sz="4" w:space="1" w:color="auto"/>
+          <w:left w:val="single" w:sz="4" w:space="4" w:color="auto"/>
+          <w:bottom w:val="single" w:sz="4" w:space="1" w:color="auto"/>
+          <w:right w:val="single" w:sz="4" w:space="4" w:color="auto"/>
+        </w:pBdr>
+        <w:rPr>
+          <w:b/>
+          <w:color w:val="000000" w:themeColor="text1"/>
+          <w:lang w:val="en-US"/>
+        </w:rPr>
+      </w:pPr>
+      <w:r>
+        <w:rPr>
+          <w:b/>
+          <w:color w:val="000000" w:themeColor="text1"/>
+          <w:lang w:val="en-US"/>
         </w:rPr>
         <w:t>-React</w:t>
       </w:r>
     </w:p>
     <w:p>
       <w:pPr>
-        <w:rPr>
-          <w:b/>
-          <w:color w:val="000000" w:themeColor="text1"/>
-        </w:rPr>
-      </w:pPr>
-      <w:r>
-        <w:rPr>
-          <w:b/>
-          <w:color w:val="000000" w:themeColor="text1"/>
+        <w:pBdr>
+          <w:top w:val="single" w:sz="4" w:space="1" w:color="auto"/>
+          <w:left w:val="single" w:sz="4" w:space="4" w:color="auto"/>
+          <w:bottom w:val="single" w:sz="4" w:space="1" w:color="auto"/>
+          <w:right w:val="single" w:sz="4" w:space="4" w:color="auto"/>
+        </w:pBdr>
+        <w:rPr>
+          <w:rStyle w:val="Hyperlink"/>
+          <w:lang w:val="en-US"/>
+        </w:rPr>
+      </w:pPr>
+      <w:hyperlink r:id="rId5" w:history="1">
+        <w:r>
+          <w:rPr>
+            <w:rStyle w:val="Hyperlink"/>
+            <w:lang w:val="en-US"/>
+          </w:rPr>
+          <w:t>https://www.youtube.com/watch?v=REmltoDk07g</w:t>
+        </w:r>
+      </w:hyperlink>
+    </w:p>
+    <w:p>
+      <w:pPr>
+        <w:pBdr>
+          <w:top w:val="single" w:sz="4" w:space="1" w:color="auto"/>
+          <w:left w:val="single" w:sz="4" w:space="4" w:color="auto"/>
+          <w:bottom w:val="single" w:sz="4" w:space="1" w:color="auto"/>
+          <w:right w:val="single" w:sz="4" w:space="4" w:color="auto"/>
+        </w:pBdr>
+        <w:rPr>
+          <w:b/>
+          <w:color w:val="000000" w:themeColor="text1"/>
+          <w:lang w:val="en-US"/>
+        </w:rPr>
+      </w:pPr>
+      <w:r>
+        <w:rPr>
+          <w:rStyle w:val="Hyperlink"/>
+          <w:b/>
+          <w:color w:val="000000" w:themeColor="text1"/>
+          <w:highlight w:val="yellow"/>
+          <w:u w:val="none"/>
+          <w:lang w:val="en-US"/>
+        </w:rPr>
+        <w:t>-Gatsby</w:t>
+      </w:r>
+      <w:r>
+        <w:rPr>
+          <w:rStyle w:val="Hyperlink"/>
+          <w:b/>
+          <w:color w:val="000000" w:themeColor="text1"/>
+          <w:highlight w:val="yellow"/>
+          <w:u w:val="none"/>
+          <w:lang w:val="en-US"/>
+        </w:rPr>
+        <w:t xml:space="preserve"> (paginas web Super rapidas)</w:t>
+      </w:r>
+    </w:p>
+    <w:p>
+      <w:pPr>
+        <w:pBdr>
+          <w:top w:val="single" w:sz="4" w:space="1" w:color="auto"/>
+          <w:left w:val="single" w:sz="4" w:space="4" w:color="auto"/>
+          <w:bottom w:val="single" w:sz="4" w:space="1" w:color="auto"/>
+          <w:right w:val="single" w:sz="4" w:space="4" w:color="auto"/>
+        </w:pBdr>
+        <w:rPr>
+          <w:b/>
+          <w:color w:val="000000" w:themeColor="text1"/>
+          <w:lang w:val="en-US"/>
+        </w:rPr>
+      </w:pPr>
+      <w:r>
+        <w:rPr>
+          <w:b/>
+          <w:color w:val="000000" w:themeColor="text1"/>
+          <w:lang w:val="en-US"/>
         </w:rPr>
         <w:t>-D3.js</w:t>
       </w:r>
     </w:p>
     <w:p>
       <w:pPr>
+        <w:pBdr>
+          <w:top w:val="single" w:sz="4" w:space="1" w:color="auto"/>
+          <w:left w:val="single" w:sz="4" w:space="4" w:color="auto"/>
+          <w:bottom w:val="single" w:sz="4" w:space="1" w:color="auto"/>
+          <w:right w:val="single" w:sz="4" w:space="4" w:color="auto"/>
+        </w:pBdr>
         <w:rPr>
           <w:b/>
           <w:color w:val="000000" w:themeColor="text1"/>
@@ -223,6 +352,12 @@
     </w:p>
     <w:p>
       <w:pPr>
+        <w:pBdr>
+          <w:top w:val="single" w:sz="4" w:space="1" w:color="auto"/>
+          <w:left w:val="single" w:sz="4" w:space="4" w:color="auto"/>
+          <w:bottom w:val="single" w:sz="4" w:space="1" w:color="auto"/>
+          <w:right w:val="single" w:sz="4" w:space="4" w:color="auto"/>
+        </w:pBdr>
         <w:rPr>
           <w:b/>
           <w:color w:val="000000" w:themeColor="text1"/>
@@ -240,23 +375,12 @@
     </w:p>
     <w:p>
       <w:pPr>
-        <w:rPr>
-          <w:b/>
-          <w:color w:val="000000" w:themeColor="text1"/>
-          <w:lang w:val="en-US"/>
-        </w:rPr>
-      </w:pPr>
-      <w:r>
-        <w:rPr>
-          <w:b/>
-          <w:color w:val="000000" w:themeColor="text1"/>
-          <w:lang w:val="en-US"/>
-        </w:rPr>
-        <w:t>-Async Await, Promise, Callbacks</w:t>
-      </w:r>
-    </w:p>
-    <w:p>
-      <w:pPr>
+        <w:pBdr>
+          <w:top w:val="single" w:sz="4" w:space="1" w:color="auto"/>
+          <w:left w:val="single" w:sz="4" w:space="4" w:color="auto"/>
+          <w:bottom w:val="single" w:sz="4" w:space="1" w:color="auto"/>
+          <w:right w:val="single" w:sz="4" w:space="4" w:color="auto"/>
+        </w:pBdr>
         <w:rPr>
           <w:b/>
           <w:color w:val="000000" w:themeColor="text1"/>
@@ -304,14 +428,818 @@
         </w:pBdr>
         <w:rPr>
           <w:b/>
-        </w:rPr>
-      </w:pPr>
-      <w:r>
-        <w:rPr>
-          <w:b/>
-        </w:rPr>
-        <w:t>Con los valores de la cuadricula</w:t>
-      </w:r>
+          <w:color w:val="000000" w:themeColor="text1"/>
+          <w:sz w:val="28"/>
+          <w:szCs w:val="28"/>
+          <w:highlight w:val="yellow"/>
+        </w:rPr>
+      </w:pPr>
+      <w:r>
+        <w:rPr>
+          <w:b/>
+          <w:color w:val="000000" w:themeColor="text1"/>
+          <w:sz w:val="28"/>
+          <w:szCs w:val="28"/>
+          <w:highlight w:val="yellow"/>
+        </w:rPr>
+        <w:t>-Se puede iterar los getElementById?</w:t>
+      </w:r>
+      <w:r>
+        <w:rPr>
+          <w:b/>
+          <w:color w:val="000000" w:themeColor="text1"/>
+          <w:sz w:val="28"/>
+          <w:szCs w:val="28"/>
+          <w:highlight w:val="yellow"/>
+        </w:rPr>
+        <w:t xml:space="preserve"> –&gt; UTILIZAR ASYNC ARRAY</w:t>
+      </w:r>
+    </w:p>
+    <w:p>
+      <w:pPr>
+        <w:pBdr>
+          <w:top w:val="single" w:sz="4" w:space="1" w:color="auto"/>
+          <w:left w:val="single" w:sz="4" w:space="4" w:color="auto"/>
+          <w:bottom w:val="single" w:sz="4" w:space="1" w:color="auto"/>
+          <w:right w:val="single" w:sz="4" w:space="4" w:color="auto"/>
+        </w:pBdr>
+        <w:shd w:val="clear" w:color="auto" w:fill="1E1E1E"/>
+        <w:spacing w:after="0" w:line="285" w:lineRule="atLeast"/>
+        <w:rPr>
+          <w:rFonts w:ascii="Consolas" w:eastAsia="Times New Roman" w:hAnsi="Consolas" w:cs="Consolas"/>
+          <w:color w:val="D4D4D4"/>
+          <w:sz w:val="21"/>
+          <w:szCs w:val="21"/>
+          <w:lang w:val="en-US" w:eastAsia="es-AR"/>
+        </w:rPr>
+      </w:pPr>
+      <w:r>
+        <w:rPr>
+          <w:rFonts w:ascii="Consolas" w:eastAsia="Times New Roman" w:hAnsi="Consolas" w:cs="Consolas"/>
+          <w:color w:val="D4D4D4"/>
+          <w:sz w:val="21"/>
+          <w:szCs w:val="21"/>
+          <w:lang w:eastAsia="es-AR"/>
+        </w:rPr>
+        <w:t>    </w:t>
+      </w:r>
+      <w:r>
+        <w:rPr>
+          <w:rFonts w:ascii="Consolas" w:eastAsia="Times New Roman" w:hAnsi="Consolas" w:cs="Consolas"/>
+          <w:color w:val="C586C0"/>
+          <w:sz w:val="21"/>
+          <w:szCs w:val="21"/>
+          <w:lang w:val="en-US" w:eastAsia="es-AR"/>
+        </w:rPr>
+        <w:t>for</w:t>
+      </w:r>
+      <w:r>
+        <w:rPr>
+          <w:rFonts w:ascii="Consolas" w:eastAsia="Times New Roman" w:hAnsi="Consolas" w:cs="Consolas"/>
+          <w:color w:val="D4D4D4"/>
+          <w:sz w:val="21"/>
+          <w:szCs w:val="21"/>
+          <w:lang w:val="en-US" w:eastAsia="es-AR"/>
+        </w:rPr>
+        <w:t> (</w:t>
+      </w:r>
+      <w:r>
+        <w:rPr>
+          <w:rFonts w:ascii="Consolas" w:eastAsia="Times New Roman" w:hAnsi="Consolas" w:cs="Consolas"/>
+          <w:color w:val="569CD6"/>
+          <w:sz w:val="21"/>
+          <w:szCs w:val="21"/>
+          <w:lang w:val="en-US" w:eastAsia="es-AR"/>
+        </w:rPr>
+        <w:t>var</w:t>
+      </w:r>
+      <w:r>
+        <w:rPr>
+          <w:rFonts w:ascii="Consolas" w:eastAsia="Times New Roman" w:hAnsi="Consolas" w:cs="Consolas"/>
+          <w:color w:val="D4D4D4"/>
+          <w:sz w:val="21"/>
+          <w:szCs w:val="21"/>
+          <w:lang w:val="en-US" w:eastAsia="es-AR"/>
+        </w:rPr>
+        <w:t> </w:t>
+      </w:r>
+      <w:r>
+        <w:rPr>
+          <w:rFonts w:ascii="Consolas" w:eastAsia="Times New Roman" w:hAnsi="Consolas" w:cs="Consolas"/>
+          <w:color w:val="9CDCFE"/>
+          <w:sz w:val="21"/>
+          <w:szCs w:val="21"/>
+          <w:lang w:val="en-US" w:eastAsia="es-AR"/>
+        </w:rPr>
+        <w:t>i</w:t>
+      </w:r>
+      <w:r>
+        <w:rPr>
+          <w:rFonts w:ascii="Consolas" w:eastAsia="Times New Roman" w:hAnsi="Consolas" w:cs="Consolas"/>
+          <w:color w:val="D4D4D4"/>
+          <w:sz w:val="21"/>
+          <w:szCs w:val="21"/>
+          <w:lang w:val="en-US" w:eastAsia="es-AR"/>
+        </w:rPr>
+        <w:t> = </w:t>
+      </w:r>
+      <w:r>
+        <w:rPr>
+          <w:rFonts w:ascii="Consolas" w:eastAsia="Times New Roman" w:hAnsi="Consolas" w:cs="Consolas"/>
+          <w:color w:val="B5CEA8"/>
+          <w:sz w:val="21"/>
+          <w:szCs w:val="21"/>
+          <w:lang w:val="en-US" w:eastAsia="es-AR"/>
+        </w:rPr>
+        <w:t>0</w:t>
+      </w:r>
+      <w:r>
+        <w:rPr>
+          <w:rFonts w:ascii="Consolas" w:eastAsia="Times New Roman" w:hAnsi="Consolas" w:cs="Consolas"/>
+          <w:color w:val="D4D4D4"/>
+          <w:sz w:val="21"/>
+          <w:szCs w:val="21"/>
+          <w:lang w:val="en-US" w:eastAsia="es-AR"/>
+        </w:rPr>
+        <w:t>; </w:t>
+      </w:r>
+      <w:r>
+        <w:rPr>
+          <w:rFonts w:ascii="Consolas" w:eastAsia="Times New Roman" w:hAnsi="Consolas" w:cs="Consolas"/>
+          <w:color w:val="9CDCFE"/>
+          <w:sz w:val="21"/>
+          <w:szCs w:val="21"/>
+          <w:lang w:val="en-US" w:eastAsia="es-AR"/>
+        </w:rPr>
+        <w:t>i</w:t>
+      </w:r>
+      <w:r>
+        <w:rPr>
+          <w:rFonts w:ascii="Consolas" w:eastAsia="Times New Roman" w:hAnsi="Consolas" w:cs="Consolas"/>
+          <w:color w:val="D4D4D4"/>
+          <w:sz w:val="21"/>
+          <w:szCs w:val="21"/>
+          <w:lang w:val="en-US" w:eastAsia="es-AR"/>
+        </w:rPr>
+        <w:t> &lt; </w:t>
+      </w:r>
+      <w:r>
+        <w:rPr>
+          <w:rFonts w:ascii="Consolas" w:eastAsia="Times New Roman" w:hAnsi="Consolas" w:cs="Consolas"/>
+          <w:color w:val="B5CEA8"/>
+          <w:sz w:val="21"/>
+          <w:szCs w:val="21"/>
+          <w:lang w:val="en-US" w:eastAsia="es-AR"/>
+        </w:rPr>
+        <w:t>10</w:t>
+      </w:r>
+      <w:r>
+        <w:rPr>
+          <w:rFonts w:ascii="Consolas" w:eastAsia="Times New Roman" w:hAnsi="Consolas" w:cs="Consolas"/>
+          <w:color w:val="D4D4D4"/>
+          <w:sz w:val="21"/>
+          <w:szCs w:val="21"/>
+          <w:lang w:val="en-US" w:eastAsia="es-AR"/>
+        </w:rPr>
+        <w:t>; </w:t>
+      </w:r>
+      <w:r>
+        <w:rPr>
+          <w:rFonts w:ascii="Consolas" w:eastAsia="Times New Roman" w:hAnsi="Consolas" w:cs="Consolas"/>
+          <w:color w:val="9CDCFE"/>
+          <w:sz w:val="21"/>
+          <w:szCs w:val="21"/>
+          <w:lang w:val="en-US" w:eastAsia="es-AR"/>
+        </w:rPr>
+        <w:t>i</w:t>
+      </w:r>
+      <w:r>
+        <w:rPr>
+          <w:rFonts w:ascii="Consolas" w:eastAsia="Times New Roman" w:hAnsi="Consolas" w:cs="Consolas"/>
+          <w:color w:val="D4D4D4"/>
+          <w:sz w:val="21"/>
+          <w:szCs w:val="21"/>
+          <w:lang w:val="en-US" w:eastAsia="es-AR"/>
+        </w:rPr>
+        <w:t>++){</w:t>
+      </w:r>
+    </w:p>
+    <w:p>
+      <w:pPr>
+        <w:pBdr>
+          <w:top w:val="single" w:sz="4" w:space="1" w:color="auto"/>
+          <w:left w:val="single" w:sz="4" w:space="4" w:color="auto"/>
+          <w:bottom w:val="single" w:sz="4" w:space="1" w:color="auto"/>
+          <w:right w:val="single" w:sz="4" w:space="4" w:color="auto"/>
+        </w:pBdr>
+        <w:shd w:val="clear" w:color="auto" w:fill="1E1E1E"/>
+        <w:spacing w:after="0" w:line="285" w:lineRule="atLeast"/>
+        <w:rPr>
+          <w:rFonts w:ascii="Consolas" w:eastAsia="Times New Roman" w:hAnsi="Consolas" w:cs="Consolas"/>
+          <w:color w:val="D4D4D4"/>
+          <w:sz w:val="21"/>
+          <w:szCs w:val="21"/>
+          <w:lang w:val="en-US" w:eastAsia="es-AR"/>
+        </w:rPr>
+      </w:pPr>
+      <w:r>
+        <w:rPr>
+          <w:rFonts w:ascii="Consolas" w:eastAsia="Times New Roman" w:hAnsi="Consolas" w:cs="Consolas"/>
+          <w:color w:val="D4D4D4"/>
+          <w:sz w:val="21"/>
+          <w:szCs w:val="21"/>
+          <w:lang w:val="en-US" w:eastAsia="es-AR"/>
+        </w:rPr>
+        <w:t>        </w:t>
+      </w:r>
+      <w:r>
+        <w:rPr>
+          <w:rFonts w:ascii="Consolas" w:eastAsia="Times New Roman" w:hAnsi="Consolas" w:cs="Consolas"/>
+          <w:color w:val="569CD6"/>
+          <w:sz w:val="21"/>
+          <w:szCs w:val="21"/>
+          <w:lang w:val="en-US" w:eastAsia="es-AR"/>
+        </w:rPr>
+        <w:t>var</w:t>
+      </w:r>
+      <w:r>
+        <w:rPr>
+          <w:rFonts w:ascii="Consolas" w:eastAsia="Times New Roman" w:hAnsi="Consolas" w:cs="Consolas"/>
+          <w:color w:val="D4D4D4"/>
+          <w:sz w:val="21"/>
+          <w:szCs w:val="21"/>
+          <w:lang w:val="en-US" w:eastAsia="es-AR"/>
+        </w:rPr>
+        <w:t> </w:t>
+      </w:r>
+      <w:r>
+        <w:rPr>
+          <w:rFonts w:ascii="Consolas" w:eastAsia="Times New Roman" w:hAnsi="Consolas" w:cs="Consolas"/>
+          <w:color w:val="9CDCFE"/>
+          <w:sz w:val="21"/>
+          <w:szCs w:val="21"/>
+          <w:lang w:val="en-US" w:eastAsia="es-AR"/>
+        </w:rPr>
+        <w:t>index</w:t>
+      </w:r>
+      <w:r>
+        <w:rPr>
+          <w:rFonts w:ascii="Consolas" w:eastAsia="Times New Roman" w:hAnsi="Consolas" w:cs="Consolas"/>
+          <w:color w:val="D4D4D4"/>
+          <w:sz w:val="21"/>
+          <w:szCs w:val="21"/>
+          <w:lang w:val="en-US" w:eastAsia="es-AR"/>
+        </w:rPr>
+        <w:t> = </w:t>
+      </w:r>
+      <w:r>
+        <w:rPr>
+          <w:rFonts w:ascii="Consolas" w:eastAsia="Times New Roman" w:hAnsi="Consolas" w:cs="Consolas"/>
+          <w:color w:val="9CDCFE"/>
+          <w:sz w:val="21"/>
+          <w:szCs w:val="21"/>
+          <w:lang w:val="en-US" w:eastAsia="es-AR"/>
+        </w:rPr>
+        <w:t>document</w:t>
+      </w:r>
+      <w:r>
+        <w:rPr>
+          <w:rFonts w:ascii="Consolas" w:eastAsia="Times New Roman" w:hAnsi="Consolas" w:cs="Consolas"/>
+          <w:color w:val="D4D4D4"/>
+          <w:sz w:val="21"/>
+          <w:szCs w:val="21"/>
+          <w:lang w:val="en-US" w:eastAsia="es-AR"/>
+        </w:rPr>
+        <w:t>.</w:t>
+      </w:r>
+      <w:r>
+        <w:rPr>
+          <w:rFonts w:ascii="Consolas" w:eastAsia="Times New Roman" w:hAnsi="Consolas" w:cs="Consolas"/>
+          <w:color w:val="DCDCAA"/>
+          <w:sz w:val="21"/>
+          <w:szCs w:val="21"/>
+          <w:lang w:val="en-US" w:eastAsia="es-AR"/>
+        </w:rPr>
+        <w:t>getElementById</w:t>
+      </w:r>
+      <w:r>
+        <w:rPr>
+          <w:rFonts w:ascii="Consolas" w:eastAsia="Times New Roman" w:hAnsi="Consolas" w:cs="Consolas"/>
+          <w:color w:val="D4D4D4"/>
+          <w:sz w:val="21"/>
+          <w:szCs w:val="21"/>
+          <w:lang w:val="en-US" w:eastAsia="es-AR"/>
+        </w:rPr>
+        <w:t>(</w:t>
+      </w:r>
+      <w:r>
+        <w:rPr>
+          <w:rFonts w:ascii="Consolas" w:eastAsia="Times New Roman" w:hAnsi="Consolas" w:cs="Consolas"/>
+          <w:color w:val="CE9178"/>
+          <w:sz w:val="21"/>
+          <w:szCs w:val="21"/>
+          <w:lang w:val="en-US" w:eastAsia="es-AR"/>
+        </w:rPr>
+        <w:t>"name"</w:t>
+      </w:r>
+      <w:r>
+        <w:rPr>
+          <w:rFonts w:ascii="Consolas" w:eastAsia="Times New Roman" w:hAnsi="Consolas" w:cs="Consolas"/>
+          <w:color w:val="D4D4D4"/>
+          <w:sz w:val="21"/>
+          <w:szCs w:val="21"/>
+          <w:lang w:val="en-US" w:eastAsia="es-AR"/>
+        </w:rPr>
+        <w:t> + (</w:t>
+      </w:r>
+      <w:r>
+        <w:rPr>
+          <w:rFonts w:ascii="Consolas" w:eastAsia="Times New Roman" w:hAnsi="Consolas" w:cs="Consolas"/>
+          <w:color w:val="9CDCFE"/>
+          <w:sz w:val="21"/>
+          <w:szCs w:val="21"/>
+          <w:lang w:val="en-US" w:eastAsia="es-AR"/>
+        </w:rPr>
+        <w:t>i</w:t>
+      </w:r>
+      <w:r>
+        <w:rPr>
+          <w:rFonts w:ascii="Consolas" w:eastAsia="Times New Roman" w:hAnsi="Consolas" w:cs="Consolas"/>
+          <w:color w:val="D4D4D4"/>
+          <w:sz w:val="21"/>
+          <w:szCs w:val="21"/>
+          <w:lang w:val="en-US" w:eastAsia="es-AR"/>
+        </w:rPr>
+        <w:t> + </w:t>
+      </w:r>
+      <w:r>
+        <w:rPr>
+          <w:rFonts w:ascii="Consolas" w:eastAsia="Times New Roman" w:hAnsi="Consolas" w:cs="Consolas"/>
+          <w:color w:val="B5CEA8"/>
+          <w:sz w:val="21"/>
+          <w:szCs w:val="21"/>
+          <w:lang w:val="en-US" w:eastAsia="es-AR"/>
+        </w:rPr>
+        <w:t>1</w:t>
+      </w:r>
+      <w:r>
+        <w:rPr>
+          <w:rFonts w:ascii="Consolas" w:eastAsia="Times New Roman" w:hAnsi="Consolas" w:cs="Consolas"/>
+          <w:color w:val="D4D4D4"/>
+          <w:sz w:val="21"/>
+          <w:szCs w:val="21"/>
+          <w:lang w:val="en-US" w:eastAsia="es-AR"/>
+        </w:rPr>
+        <w:t>)).</w:t>
+      </w:r>
+      <w:r>
+        <w:rPr>
+          <w:rFonts w:ascii="Consolas" w:eastAsia="Times New Roman" w:hAnsi="Consolas" w:cs="Consolas"/>
+          <w:color w:val="9CDCFE"/>
+          <w:sz w:val="21"/>
+          <w:szCs w:val="21"/>
+          <w:lang w:val="en-US" w:eastAsia="es-AR"/>
+        </w:rPr>
+        <w:t>innerHTML</w:t>
+      </w:r>
+      <w:r>
+        <w:rPr>
+          <w:rFonts w:ascii="Consolas" w:eastAsia="Times New Roman" w:hAnsi="Consolas" w:cs="Consolas"/>
+          <w:color w:val="D4D4D4"/>
+          <w:sz w:val="21"/>
+          <w:szCs w:val="21"/>
+          <w:lang w:val="en-US" w:eastAsia="es-AR"/>
+        </w:rPr>
+        <w:t> = </w:t>
+      </w:r>
+      <w:r>
+        <w:rPr>
+          <w:rFonts w:ascii="Consolas" w:eastAsia="Times New Roman" w:hAnsi="Consolas" w:cs="Consolas"/>
+          <w:color w:val="9CDCFE"/>
+          <w:sz w:val="21"/>
+          <w:szCs w:val="21"/>
+          <w:lang w:val="en-US" w:eastAsia="es-AR"/>
+        </w:rPr>
+        <w:t>diseños</w:t>
+      </w:r>
+      <w:r>
+        <w:rPr>
+          <w:rFonts w:ascii="Consolas" w:eastAsia="Times New Roman" w:hAnsi="Consolas" w:cs="Consolas"/>
+          <w:color w:val="D4D4D4"/>
+          <w:sz w:val="21"/>
+          <w:szCs w:val="21"/>
+          <w:lang w:val="en-US" w:eastAsia="es-AR"/>
+        </w:rPr>
+        <w:t>[</w:t>
+      </w:r>
+      <w:r>
+        <w:rPr>
+          <w:rFonts w:ascii="Consolas" w:eastAsia="Times New Roman" w:hAnsi="Consolas" w:cs="Consolas"/>
+          <w:color w:val="9CDCFE"/>
+          <w:sz w:val="21"/>
+          <w:szCs w:val="21"/>
+          <w:lang w:val="en-US" w:eastAsia="es-AR"/>
+        </w:rPr>
+        <w:t>i</w:t>
+      </w:r>
+      <w:r>
+        <w:rPr>
+          <w:rFonts w:ascii="Consolas" w:eastAsia="Times New Roman" w:hAnsi="Consolas" w:cs="Consolas"/>
+          <w:color w:val="D4D4D4"/>
+          <w:sz w:val="21"/>
+          <w:szCs w:val="21"/>
+          <w:lang w:val="en-US" w:eastAsia="es-AR"/>
+        </w:rPr>
+        <w:t>].</w:t>
+      </w:r>
+      <w:r>
+        <w:rPr>
+          <w:rFonts w:ascii="Consolas" w:eastAsia="Times New Roman" w:hAnsi="Consolas" w:cs="Consolas"/>
+          <w:color w:val="9CDCFE"/>
+          <w:sz w:val="21"/>
+          <w:szCs w:val="21"/>
+          <w:lang w:val="en-US" w:eastAsia="es-AR"/>
+        </w:rPr>
+        <w:t>designName</w:t>
+      </w:r>
+      <w:r>
+        <w:rPr>
+          <w:rFonts w:ascii="Consolas" w:eastAsia="Times New Roman" w:hAnsi="Consolas" w:cs="Consolas"/>
+          <w:color w:val="D4D4D4"/>
+          <w:sz w:val="21"/>
+          <w:szCs w:val="21"/>
+          <w:lang w:val="en-US" w:eastAsia="es-AR"/>
+        </w:rPr>
+        <w:t>;</w:t>
+      </w:r>
+    </w:p>
+    <w:p>
+      <w:pPr>
+        <w:pBdr>
+          <w:top w:val="single" w:sz="4" w:space="1" w:color="auto"/>
+          <w:left w:val="single" w:sz="4" w:space="4" w:color="auto"/>
+          <w:bottom w:val="single" w:sz="4" w:space="1" w:color="auto"/>
+          <w:right w:val="single" w:sz="4" w:space="4" w:color="auto"/>
+        </w:pBdr>
+        <w:shd w:val="clear" w:color="auto" w:fill="1E1E1E"/>
+        <w:spacing w:after="0" w:line="285" w:lineRule="atLeast"/>
+        <w:rPr>
+          <w:rFonts w:ascii="Consolas" w:eastAsia="Times New Roman" w:hAnsi="Consolas" w:cs="Consolas"/>
+          <w:color w:val="D4D4D4"/>
+          <w:sz w:val="21"/>
+          <w:szCs w:val="21"/>
+          <w:lang w:eastAsia="es-AR"/>
+        </w:rPr>
+      </w:pPr>
+      <w:r>
+        <w:rPr>
+          <w:rFonts w:ascii="Consolas" w:eastAsia="Times New Roman" w:hAnsi="Consolas" w:cs="Consolas"/>
+          <w:color w:val="D4D4D4"/>
+          <w:sz w:val="21"/>
+          <w:szCs w:val="21"/>
+          <w:lang w:val="en-US" w:eastAsia="es-AR"/>
+        </w:rPr>
+        <w:t>        </w:t>
+      </w:r>
+      <w:r>
+        <w:rPr>
+          <w:rFonts w:ascii="Consolas" w:eastAsia="Times New Roman" w:hAnsi="Consolas" w:cs="Consolas"/>
+          <w:color w:val="9CDCFE"/>
+          <w:sz w:val="21"/>
+          <w:szCs w:val="21"/>
+          <w:lang w:eastAsia="es-AR"/>
+        </w:rPr>
+        <w:t>diseños</w:t>
+      </w:r>
+      <w:r>
+        <w:rPr>
+          <w:rFonts w:ascii="Consolas" w:eastAsia="Times New Roman" w:hAnsi="Consolas" w:cs="Consolas"/>
+          <w:color w:val="D4D4D4"/>
+          <w:sz w:val="21"/>
+          <w:szCs w:val="21"/>
+          <w:lang w:eastAsia="es-AR"/>
+        </w:rPr>
+        <w:t>.</w:t>
+      </w:r>
+      <w:r>
+        <w:rPr>
+          <w:rFonts w:ascii="Consolas" w:eastAsia="Times New Roman" w:hAnsi="Consolas" w:cs="Consolas"/>
+          <w:color w:val="DCDCAA"/>
+          <w:sz w:val="21"/>
+          <w:szCs w:val="21"/>
+          <w:lang w:eastAsia="es-AR"/>
+        </w:rPr>
+        <w:t>push</w:t>
+      </w:r>
+      <w:r>
+        <w:rPr>
+          <w:rFonts w:ascii="Consolas" w:eastAsia="Times New Roman" w:hAnsi="Consolas" w:cs="Consolas"/>
+          <w:color w:val="D4D4D4"/>
+          <w:sz w:val="21"/>
+          <w:szCs w:val="21"/>
+          <w:lang w:eastAsia="es-AR"/>
+        </w:rPr>
+        <w:t>(</w:t>
+      </w:r>
+      <w:r>
+        <w:rPr>
+          <w:rFonts w:ascii="Consolas" w:eastAsia="Times New Roman" w:hAnsi="Consolas" w:cs="Consolas"/>
+          <w:color w:val="9CDCFE"/>
+          <w:sz w:val="21"/>
+          <w:szCs w:val="21"/>
+          <w:lang w:eastAsia="es-AR"/>
+        </w:rPr>
+        <w:t>index</w:t>
+      </w:r>
+      <w:r>
+        <w:rPr>
+          <w:rFonts w:ascii="Consolas" w:eastAsia="Times New Roman" w:hAnsi="Consolas" w:cs="Consolas"/>
+          <w:color w:val="D4D4D4"/>
+          <w:sz w:val="21"/>
+          <w:szCs w:val="21"/>
+          <w:lang w:eastAsia="es-AR"/>
+        </w:rPr>
+        <w:t>);</w:t>
+      </w:r>
+    </w:p>
+    <w:p>
+      <w:pPr>
+        <w:pBdr>
+          <w:top w:val="single" w:sz="4" w:space="1" w:color="auto"/>
+          <w:left w:val="single" w:sz="4" w:space="4" w:color="auto"/>
+          <w:bottom w:val="single" w:sz="4" w:space="1" w:color="auto"/>
+          <w:right w:val="single" w:sz="4" w:space="4" w:color="auto"/>
+        </w:pBdr>
+        <w:shd w:val="clear" w:color="auto" w:fill="1E1E1E"/>
+        <w:spacing w:after="0" w:line="285" w:lineRule="atLeast"/>
+        <w:rPr>
+          <w:rFonts w:ascii="Consolas" w:eastAsia="Times New Roman" w:hAnsi="Consolas" w:cs="Consolas"/>
+          <w:color w:val="D4D4D4"/>
+          <w:sz w:val="21"/>
+          <w:szCs w:val="21"/>
+          <w:lang w:eastAsia="es-AR"/>
+        </w:rPr>
+      </w:pPr>
+      <w:r>
+        <w:rPr>
+          <w:rFonts w:ascii="Consolas" w:eastAsia="Times New Roman" w:hAnsi="Consolas" w:cs="Consolas"/>
+          <w:color w:val="D4D4D4"/>
+          <w:sz w:val="21"/>
+          <w:szCs w:val="21"/>
+          <w:lang w:eastAsia="es-AR"/>
+        </w:rPr>
+        <w:t>        </w:t>
+      </w:r>
+    </w:p>
+    <w:p>
+      <w:pPr>
+        <w:pBdr>
+          <w:top w:val="single" w:sz="4" w:space="1" w:color="auto"/>
+          <w:left w:val="single" w:sz="4" w:space="4" w:color="auto"/>
+          <w:bottom w:val="single" w:sz="4" w:space="1" w:color="auto"/>
+          <w:right w:val="single" w:sz="4" w:space="4" w:color="auto"/>
+        </w:pBdr>
+        <w:shd w:val="clear" w:color="auto" w:fill="1E1E1E"/>
+        <w:spacing w:after="0" w:line="285" w:lineRule="atLeast"/>
+        <w:rPr>
+          <w:rFonts w:ascii="Consolas" w:eastAsia="Times New Roman" w:hAnsi="Consolas" w:cs="Consolas"/>
+          <w:color w:val="D4D4D4"/>
+          <w:sz w:val="21"/>
+          <w:szCs w:val="21"/>
+          <w:lang w:eastAsia="es-AR"/>
+        </w:rPr>
+      </w:pPr>
+      <w:r>
+        <w:rPr>
+          <w:rFonts w:ascii="Consolas" w:eastAsia="Times New Roman" w:hAnsi="Consolas" w:cs="Consolas"/>
+          <w:color w:val="D4D4D4"/>
+          <w:sz w:val="21"/>
+          <w:szCs w:val="21"/>
+          <w:lang w:eastAsia="es-AR"/>
+        </w:rPr>
+        <w:t>    }</w:t>
+      </w:r>
+    </w:p>
+    <w:p>
+      <w:pPr>
+        <w:pBdr>
+          <w:top w:val="single" w:sz="4" w:space="1" w:color="auto"/>
+          <w:left w:val="single" w:sz="4" w:space="4" w:color="auto"/>
+          <w:bottom w:val="single" w:sz="4" w:space="1" w:color="auto"/>
+          <w:right w:val="single" w:sz="4" w:space="4" w:color="auto"/>
+        </w:pBdr>
+        <w:rPr>
+          <w:b/>
+          <w:color w:val="000000" w:themeColor="text1"/>
+          <w:sz w:val="28"/>
+          <w:szCs w:val="28"/>
+          <w:highlight w:val="yellow"/>
+        </w:rPr>
+      </w:pPr>
+      <w:r>
+        <w:rPr>
+          <w:b/>
+          <w:color w:val="000000" w:themeColor="text1"/>
+          <w:sz w:val="28"/>
+          <w:szCs w:val="28"/>
+          <w:highlight w:val="yellow"/>
+        </w:rPr>
+        <w:t xml:space="preserve">El problema con este código es </w:t>
+      </w:r>
+      <w:r>
+        <w:rPr>
+          <w:b/>
+          <w:color w:val="000000" w:themeColor="text1"/>
+          <w:sz w:val="28"/>
+          <w:szCs w:val="28"/>
+          <w:highlight w:val="yellow"/>
+        </w:rPr>
+        <w:t>que toma un</w:t>
+      </w:r>
+      <w:r>
+        <w:rPr>
+          <w:b/>
+          <w:color w:val="000000" w:themeColor="text1"/>
+          <w:sz w:val="28"/>
+          <w:szCs w:val="28"/>
+          <w:highlight w:val="yellow"/>
+        </w:rPr>
+        <w:t xml:space="preserve"> nombre</w:t>
+      </w:r>
+      <w:r>
+        <w:rPr>
+          <w:b/>
+          <w:color w:val="000000" w:themeColor="text1"/>
+          <w:sz w:val="28"/>
+          <w:szCs w:val="28"/>
+          <w:highlight w:val="yellow"/>
+        </w:rPr>
+        <w:t xml:space="preserve"> y el resto del for loop se ejecuta </w:t>
+      </w:r>
+      <w:r>
+        <w:rPr>
+          <w:b/>
+          <w:color w:val="000000" w:themeColor="text1"/>
+          <w:sz w:val="28"/>
+          <w:szCs w:val="28"/>
+          <w:highlight w:val="yellow"/>
+        </w:rPr>
+        <w:t xml:space="preserve">hasta el final devolviendo </w:t>
+      </w:r>
+      <w:r>
+        <w:rPr>
+          <w:b/>
+          <w:color w:val="000000" w:themeColor="text1"/>
+          <w:sz w:val="28"/>
+          <w:szCs w:val="28"/>
+          <w:highlight w:val="yellow"/>
+        </w:rPr>
+        <w:t>undefined</w:t>
+      </w:r>
+      <w:r>
+        <w:rPr>
+          <w:b/>
+          <w:color w:val="000000" w:themeColor="text1"/>
+          <w:sz w:val="28"/>
+          <w:szCs w:val="28"/>
+          <w:highlight w:val="yellow"/>
+        </w:rPr>
+        <w:t>.</w:t>
+      </w:r>
+      <w:r>
+        <w:rPr>
+          <w:b/>
+          <w:color w:val="000000" w:themeColor="text1"/>
+          <w:sz w:val="28"/>
+          <w:szCs w:val="28"/>
+          <w:highlight w:val="yellow"/>
+        </w:rPr>
+        <w:t xml:space="preserve"> sin permitirme un </w:t>
+      </w:r>
+      <w:r>
+        <w:rPr>
+          <w:b/>
+          <w:color w:val="000000" w:themeColor="text1"/>
+          <w:sz w:val="28"/>
+          <w:szCs w:val="28"/>
+          <w:highlight w:val="yellow"/>
+        </w:rPr>
+        <w:t xml:space="preserve">BREAK </w:t>
+      </w:r>
+      <w:r>
+        <w:rPr>
+          <w:b/>
+          <w:color w:val="000000" w:themeColor="text1"/>
+          <w:sz w:val="28"/>
+          <w:szCs w:val="28"/>
+          <w:highlight w:val="yellow"/>
+        </w:rPr>
+        <w:t>para ingresar el segundo diseño</w:t>
+      </w:r>
+      <w:r>
+        <w:rPr>
+          <w:b/>
+          <w:color w:val="000000" w:themeColor="text1"/>
+          <w:sz w:val="28"/>
+          <w:szCs w:val="28"/>
+          <w:highlight w:val="yellow"/>
+        </w:rPr>
+        <w:tab/>
+      </w:r>
+    </w:p>
+    <w:p>
+      <w:pPr>
+        <w:pBdr>
+          <w:top w:val="single" w:sz="4" w:space="1" w:color="auto"/>
+          <w:left w:val="single" w:sz="4" w:space="4" w:color="auto"/>
+          <w:bottom w:val="single" w:sz="4" w:space="1" w:color="auto"/>
+          <w:right w:val="single" w:sz="4" w:space="4" w:color="auto"/>
+        </w:pBdr>
+        <w:rPr>
+          <w:b/>
+          <w:color w:val="000000" w:themeColor="text1"/>
+          <w:sz w:val="28"/>
+          <w:szCs w:val="28"/>
+        </w:rPr>
+      </w:pPr>
+      <w:r>
+        <w:rPr>
+          <w:b/>
+          <w:color w:val="000000" w:themeColor="text1"/>
+          <w:sz w:val="28"/>
+          <w:szCs w:val="28"/>
+        </w:rPr>
+        <w:t xml:space="preserve">Esto pasa porque es código </w:t>
+      </w:r>
+      <w:r>
+        <w:rPr>
+          <w:b/>
+          <w:color w:val="000000" w:themeColor="text1"/>
+          <w:sz w:val="28"/>
+          <w:szCs w:val="28"/>
+        </w:rPr>
+        <w:t>A</w:t>
+      </w:r>
+      <w:r>
+        <w:rPr>
+          <w:b/>
+          <w:color w:val="000000" w:themeColor="text1"/>
+          <w:sz w:val="28"/>
+          <w:szCs w:val="28"/>
+        </w:rPr>
+        <w:t>síncrono, dicen que para resolve</w:t>
+      </w:r>
+      <w:r>
+        <w:rPr>
+          <w:b/>
+          <w:color w:val="000000" w:themeColor="text1"/>
+          <w:sz w:val="28"/>
+          <w:szCs w:val="28"/>
+        </w:rPr>
+        <w:t xml:space="preserve">r esto hay que utilizar código </w:t>
+      </w:r>
+      <w:r>
+        <w:rPr>
+          <w:b/>
+          <w:color w:val="000000" w:themeColor="text1"/>
+          <w:sz w:val="28"/>
+          <w:szCs w:val="28"/>
+        </w:rPr>
+        <w:t>síncrono que cumpla una función</w:t>
+      </w:r>
+      <w:r>
+        <w:rPr>
+          <w:b/>
+          <w:color w:val="000000" w:themeColor="text1"/>
+          <w:sz w:val="28"/>
+          <w:szCs w:val="28"/>
+        </w:rPr>
+        <w:t xml:space="preserve">, PARE y </w:t>
+      </w:r>
+      <w:r>
+        <w:rPr>
+          <w:b/>
+          <w:color w:val="000000" w:themeColor="text1"/>
+          <w:sz w:val="28"/>
+          <w:szCs w:val="28"/>
+        </w:rPr>
+        <w:t xml:space="preserve">analice la segunda opción </w:t>
+      </w:r>
+    </w:p>
+    <w:p>
+      <w:pPr>
+        <w:pBdr>
+          <w:top w:val="single" w:sz="4" w:space="1" w:color="auto"/>
+          <w:left w:val="single" w:sz="4" w:space="4" w:color="auto"/>
+          <w:bottom w:val="single" w:sz="4" w:space="1" w:color="auto"/>
+          <w:right w:val="single" w:sz="4" w:space="4" w:color="auto"/>
+        </w:pBdr>
+      </w:pPr>
+      <w:r>
+        <w:t>COMO EJECUTO ESTO</w:t>
+      </w:r>
+      <w:bookmarkStart w:id="0" w:name="_GoBack"/>
+      <w:bookmarkEnd w:id="0"/>
     </w:p>
     <w:p>
       <w:pPr>
@@ -327,29 +1255,28 @@
           <w:highlight w:val="yellow"/>
         </w:rPr>
       </w:pPr>
-      <w:r>
+      <w:hyperlink r:id="rId6" w:history="1">
+        <w:r>
+          <w:rPr>
+            <w:rStyle w:val="Hyperlink"/>
+          </w:rPr>
+          <w:t>https://stackoverflow.com/questions/31426740/how-to-return-many-promises-in-a-loop-and-wait-for-them-all-to-do-other-stuff</w:t>
+        </w:r>
+      </w:hyperlink>
+    </w:p>
+    <w:p>
+      <w:pPr>
+        <w:pBdr>
+          <w:top w:val="single" w:sz="4" w:space="1" w:color="auto"/>
+          <w:left w:val="single" w:sz="4" w:space="4" w:color="auto"/>
+          <w:bottom w:val="single" w:sz="4" w:space="1" w:color="auto"/>
+          <w:right w:val="single" w:sz="4" w:space="4" w:color="auto"/>
+        </w:pBdr>
         <w:rPr>
           <w:b/>
           <w:color w:val="FF0000"/>
           <w:highlight w:val="yellow"/>
         </w:rPr>
-        <w:t xml:space="preserve">-Como guardo una grilla </w:t>
-      </w:r>
-      <w:bookmarkStart w:id="0" w:name="_GoBack"/>
-      <w:bookmarkEnd w:id="0"/>
-    </w:p>
-    <w:p>
-      <w:pPr>
-        <w:pBdr>
-          <w:top w:val="single" w:sz="4" w:space="1" w:color="auto"/>
-          <w:left w:val="single" w:sz="4" w:space="4" w:color="auto"/>
-          <w:bottom w:val="single" w:sz="4" w:space="1" w:color="auto"/>
-          <w:right w:val="single" w:sz="4" w:space="4" w:color="auto"/>
-        </w:pBdr>
-        <w:rPr>
-          <w:b/>
-          <w:color w:val="FF0000"/>
-        </w:rPr>
       </w:pPr>
       <w:r>
         <w:rPr>
@@ -357,14 +1284,36 @@
           <w:color w:val="FF0000"/>
           <w:highlight w:val="yellow"/>
         </w:rPr>
-        <w:t>-Hacer mejor el padding</w:t>
-      </w:r>
+        <w:t xml:space="preserve">-Como guardo una grilla </w:t>
+      </w:r>
+    </w:p>
+    <w:p>
+      <w:pPr>
+        <w:pBdr>
+          <w:top w:val="single" w:sz="4" w:space="1" w:color="auto"/>
+          <w:left w:val="single" w:sz="4" w:space="4" w:color="auto"/>
+          <w:bottom w:val="single" w:sz="4" w:space="1" w:color="auto"/>
+          <w:right w:val="single" w:sz="4" w:space="4" w:color="auto"/>
+        </w:pBdr>
+        <w:rPr>
+          <w:b/>
+          <w:color w:val="FF0000"/>
+        </w:rPr>
+      </w:pPr>
       <w:r>
         <w:rPr>
           <w:b/>
           <w:color w:val="FF0000"/>
           <w:highlight w:val="yellow"/>
         </w:rPr>
+        <w:t>-Hacer mejor el padding</w:t>
+      </w:r>
+      <w:r>
+        <w:rPr>
+          <w:b/>
+          <w:color w:val="FF0000"/>
+          <w:highlight w:val="yellow"/>
+        </w:rPr>
         <w:t xml:space="preserve"> de los títulos</w:t>
       </w:r>
       <w:r>
@@ -385,6 +1334,90 @@
         </w:pBdr>
         <w:rPr>
           <w:b/>
+          <w:color w:val="FF0000"/>
+        </w:rPr>
+      </w:pPr>
+    </w:p>
+    <w:p>
+      <w:pPr>
+        <w:pBdr>
+          <w:top w:val="single" w:sz="4" w:space="1" w:color="auto"/>
+          <w:left w:val="single" w:sz="4" w:space="4" w:color="auto"/>
+          <w:bottom w:val="single" w:sz="4" w:space="1" w:color="auto"/>
+          <w:right w:val="single" w:sz="4" w:space="4" w:color="auto"/>
+        </w:pBdr>
+        <w:rPr>
+          <w:b/>
+          <w:color w:val="FF0000"/>
+        </w:rPr>
+      </w:pPr>
+    </w:p>
+    <w:p>
+      <w:pPr>
+        <w:pBdr>
+          <w:top w:val="single" w:sz="4" w:space="1" w:color="auto"/>
+          <w:left w:val="single" w:sz="4" w:space="4" w:color="auto"/>
+          <w:bottom w:val="single" w:sz="4" w:space="1" w:color="auto"/>
+          <w:right w:val="single" w:sz="4" w:space="4" w:color="auto"/>
+        </w:pBdr>
+        <w:rPr>
+          <w:b/>
+          <w:color w:val="FF0000"/>
+        </w:rPr>
+      </w:pPr>
+    </w:p>
+    <w:p>
+      <w:pPr>
+        <w:pBdr>
+          <w:top w:val="single" w:sz="4" w:space="1" w:color="auto"/>
+          <w:left w:val="single" w:sz="4" w:space="4" w:color="auto"/>
+          <w:bottom w:val="single" w:sz="4" w:space="1" w:color="auto"/>
+          <w:right w:val="single" w:sz="4" w:space="4" w:color="auto"/>
+        </w:pBdr>
+        <w:rPr>
+          <w:b/>
+          <w:color w:val="FF0000"/>
+        </w:rPr>
+      </w:pPr>
+    </w:p>
+    <w:p>
+      <w:pPr>
+        <w:pBdr>
+          <w:top w:val="single" w:sz="4" w:space="1" w:color="auto"/>
+          <w:left w:val="single" w:sz="4" w:space="4" w:color="auto"/>
+          <w:bottom w:val="single" w:sz="4" w:space="1" w:color="auto"/>
+          <w:right w:val="single" w:sz="4" w:space="4" w:color="auto"/>
+        </w:pBdr>
+        <w:rPr>
+          <w:b/>
+          <w:color w:val="FF0000"/>
+        </w:rPr>
+      </w:pPr>
+    </w:p>
+    <w:p>
+      <w:pPr>
+        <w:pBdr>
+          <w:top w:val="single" w:sz="4" w:space="1" w:color="auto"/>
+          <w:left w:val="single" w:sz="4" w:space="4" w:color="auto"/>
+          <w:bottom w:val="single" w:sz="4" w:space="1" w:color="auto"/>
+          <w:right w:val="single" w:sz="4" w:space="4" w:color="auto"/>
+        </w:pBdr>
+        <w:rPr>
+          <w:b/>
+          <w:color w:val="FF0000"/>
+        </w:rPr>
+      </w:pPr>
+    </w:p>
+    <w:p>
+      <w:pPr>
+        <w:pBdr>
+          <w:top w:val="single" w:sz="4" w:space="1" w:color="auto"/>
+          <w:left w:val="single" w:sz="4" w:space="4" w:color="auto"/>
+          <w:bottom w:val="single" w:sz="4" w:space="1" w:color="auto"/>
+          <w:right w:val="single" w:sz="4" w:space="4" w:color="auto"/>
+        </w:pBdr>
+        <w:rPr>
+          <w:b/>
         </w:rPr>
       </w:pPr>
       <w:r>
@@ -515,7 +1548,6 @@
         <w:rPr>
           <w:b/>
         </w:rPr>
-        <w:lastRenderedPageBreak/>
         <w:t>-Que los diseños se ordenen por talles</w:t>
       </w:r>
     </w:p>
@@ -679,6 +1711,7 @@
           <w:noProof/>
           <w:lang w:eastAsia="es-AR"/>
         </w:rPr>
+        <w:lastRenderedPageBreak/>
         <w:drawing>
           <wp:inline distT="0" distB="0" distL="0" distR="0">
             <wp:extent cx="4502785" cy="2105025"/>
@@ -697,7 +1730,7 @@
                     </pic:cNvPicPr>
                   </pic:nvPicPr>
                   <pic:blipFill>
-                    <a:blip r:embed="rId5">
+                    <a:blip r:embed="rId7">
                       <a:extLst>
                         <a:ext uri="{28A0092B-C50C-407E-A947-70E740481C1C}">
                           <a14:useLocalDpi xmlns:a14="http://schemas.microsoft.com/office/drawing/2010/main" val="0"/>
@@ -1027,7 +2060,7 @@
     <w:p/>
     <w:sectPr>
       <w:pgSz w:w="12240" w:h="15840"/>
-      <w:pgMar w:top="1417" w:right="1701" w:bottom="1417" w:left="1701" w:header="708" w:footer="708" w:gutter="0"/>
+      <w:pgMar w:top="720" w:right="720" w:bottom="720" w:left="720" w:header="708" w:footer="708" w:gutter="0"/>
       <w:cols w:space="708"/>
       <w:docGrid w:linePitch="360"/>
     </w:sectPr>
@@ -1472,7 +2505,6 @@
     <w:basedOn w:val="Normal"/>
     <w:link w:val="HTMLPreformattedChar"/>
     <w:uiPriority w:val="99"/>
-    <w:semiHidden/>
     <w:unhideWhenUsed/>
     <w:rsid w:val="00EB2129"/>
     <w:pPr>
@@ -1508,7 +2540,6 @@
     <w:basedOn w:val="DefaultParagraphFont"/>
     <w:link w:val="HTMLPreformatted"/>
     <w:uiPriority w:val="99"/>
-    <w:semiHidden/>
     <w:rsid w:val="00EB2129"/>
     <w:rPr>
       <w:rFonts w:ascii="Courier New" w:eastAsia="Times New Roman" w:hAnsi="Courier New" w:cs="Courier New"/>
@@ -1536,6 +2567,11 @@
     <w:name w:val="lit"/>
     <w:basedOn w:val="DefaultParagraphFont"/>
     <w:rsid w:val="00EB2129"/>
+  </w:style>
+  <w:style w:type="character" w:customStyle="1" w:styleId="str">
+    <w:name w:val="str"/>
+    <w:basedOn w:val="DefaultParagraphFont"/>
+    <w:rsid w:val="00D97868"/>
   </w:style>
 </w:styles>
 </file>
@@ -1806,7 +2842,7 @@
 </file>
 
 <file path=customXml/itemProps1.xml><?xml version="1.0" encoding="utf-8"?>
-<ds:datastoreItem xmlns:ds="http://schemas.openxmlformats.org/officeDocument/2006/customXml" ds:itemID="{BAABC455-6F9C-40AA-B18D-107A5D990D42}">
+<ds:datastoreItem xmlns:ds="http://schemas.openxmlformats.org/officeDocument/2006/customXml" ds:itemID="{C36410D1-E0C4-4247-AD5A-43F060FE94A7}">
   <ds:schemaRefs>
     <ds:schemaRef ds:uri="http://schemas.openxmlformats.org/officeDocument/2006/bibliography"/>
   </ds:schemaRefs>

</xml_diff>

<commit_message>
Detalles app: idea promise BalanceVentas
</commit_message>
<xml_diff>
--- a/DATOS/Detalles de la aplicacion.docx
+++ b/DATOS/Detalles de la aplicacion.docx
@@ -130,9 +130,16 @@
     </w:p>
     <w:p>
       <w:pPr>
+        <w:pBdr>
+          <w:top w:val="single" w:sz="4" w:space="1" w:color="auto"/>
+          <w:left w:val="single" w:sz="4" w:space="4" w:color="auto"/>
+          <w:bottom w:val="single" w:sz="4" w:space="1" w:color="auto"/>
+          <w:right w:val="single" w:sz="4" w:space="4" w:color="auto"/>
+        </w:pBdr>
         <w:rPr>
           <w:b/>
           <w:color w:val="FF0000"/>
+          <w:lang w:val="en-US"/>
         </w:rPr>
       </w:pPr>
       <w:r>
@@ -140,72 +147,194 @@
           <w:b/>
           <w:color w:val="FF0000"/>
           <w:highlight w:val="yellow"/>
+          <w:lang w:val="en-US"/>
         </w:rPr>
         <w:t>VER</w:t>
       </w:r>
     </w:p>
     <w:p>
       <w:pPr>
-        <w:rPr>
-          <w:b/>
-          <w:color w:val="000000" w:themeColor="text1"/>
-        </w:rPr>
-      </w:pPr>
-      <w:r>
-        <w:rPr>
-          <w:b/>
-          <w:color w:val="000000" w:themeColor="text1"/>
+        <w:pBdr>
+          <w:top w:val="single" w:sz="4" w:space="1" w:color="auto"/>
+          <w:left w:val="single" w:sz="4" w:space="4" w:color="auto"/>
+          <w:bottom w:val="single" w:sz="4" w:space="1" w:color="auto"/>
+          <w:right w:val="single" w:sz="4" w:space="4" w:color="auto"/>
+        </w:pBdr>
+        <w:rPr>
+          <w:b/>
+          <w:color w:val="000000" w:themeColor="text1"/>
+          <w:lang w:val="en-US"/>
+        </w:rPr>
+      </w:pPr>
+      <w:r>
+        <w:rPr>
+          <w:b/>
+          <w:color w:val="000000" w:themeColor="text1"/>
+          <w:lang w:val="en-US"/>
+        </w:rPr>
+        <w:t>-Async Await, Promise, Callbacks</w:t>
+      </w:r>
+    </w:p>
+    <w:p>
+      <w:pPr>
+        <w:pBdr>
+          <w:top w:val="single" w:sz="4" w:space="1" w:color="auto"/>
+          <w:left w:val="single" w:sz="4" w:space="4" w:color="auto"/>
+          <w:bottom w:val="single" w:sz="4" w:space="1" w:color="auto"/>
+          <w:right w:val="single" w:sz="4" w:space="4" w:color="auto"/>
+        </w:pBdr>
+        <w:rPr>
+          <w:b/>
+          <w:color w:val="000000" w:themeColor="text1"/>
+          <w:lang w:val="en-US"/>
+        </w:rPr>
+      </w:pPr>
+      <w:r>
+        <w:rPr>
+          <w:b/>
+          <w:color w:val="000000" w:themeColor="text1"/>
+          <w:lang w:val="en-US"/>
         </w:rPr>
         <w:t>-Vue.js</w:t>
       </w:r>
     </w:p>
     <w:p>
       <w:pPr>
-        <w:rPr>
-          <w:b/>
-          <w:color w:val="000000" w:themeColor="text1"/>
-        </w:rPr>
-      </w:pPr>
-      <w:r>
-        <w:rPr>
-          <w:b/>
-          <w:color w:val="000000" w:themeColor="text1"/>
+        <w:pBdr>
+          <w:top w:val="single" w:sz="4" w:space="1" w:color="auto"/>
+          <w:left w:val="single" w:sz="4" w:space="4" w:color="auto"/>
+          <w:bottom w:val="single" w:sz="4" w:space="1" w:color="auto"/>
+          <w:right w:val="single" w:sz="4" w:space="4" w:color="auto"/>
+        </w:pBdr>
+        <w:rPr>
+          <w:b/>
+          <w:color w:val="000000" w:themeColor="text1"/>
+          <w:lang w:val="en-US"/>
+        </w:rPr>
+      </w:pPr>
+      <w:r>
+        <w:rPr>
+          <w:b/>
+          <w:color w:val="000000" w:themeColor="text1"/>
+          <w:lang w:val="en-US"/>
         </w:rPr>
         <w:t>-Angular</w:t>
       </w:r>
     </w:p>
     <w:p>
       <w:pPr>
-        <w:rPr>
-          <w:b/>
-          <w:color w:val="000000" w:themeColor="text1"/>
-        </w:rPr>
-      </w:pPr>
-      <w:r>
-        <w:rPr>
-          <w:b/>
-          <w:color w:val="000000" w:themeColor="text1"/>
+        <w:pBdr>
+          <w:top w:val="single" w:sz="4" w:space="1" w:color="auto"/>
+          <w:left w:val="single" w:sz="4" w:space="4" w:color="auto"/>
+          <w:bottom w:val="single" w:sz="4" w:space="1" w:color="auto"/>
+          <w:right w:val="single" w:sz="4" w:space="4" w:color="auto"/>
+        </w:pBdr>
+        <w:rPr>
+          <w:b/>
+          <w:color w:val="000000" w:themeColor="text1"/>
+          <w:lang w:val="en-US"/>
+        </w:rPr>
+      </w:pPr>
+      <w:r>
+        <w:rPr>
+          <w:b/>
+          <w:color w:val="000000" w:themeColor="text1"/>
+          <w:lang w:val="en-US"/>
         </w:rPr>
         <w:t>-React</w:t>
       </w:r>
     </w:p>
     <w:p>
       <w:pPr>
-        <w:rPr>
-          <w:b/>
-          <w:color w:val="000000" w:themeColor="text1"/>
-        </w:rPr>
-      </w:pPr>
-      <w:r>
-        <w:rPr>
-          <w:b/>
-          <w:color w:val="000000" w:themeColor="text1"/>
+        <w:pBdr>
+          <w:top w:val="single" w:sz="4" w:space="1" w:color="auto"/>
+          <w:left w:val="single" w:sz="4" w:space="4" w:color="auto"/>
+          <w:bottom w:val="single" w:sz="4" w:space="1" w:color="auto"/>
+          <w:right w:val="single" w:sz="4" w:space="4" w:color="auto"/>
+        </w:pBdr>
+        <w:rPr>
+          <w:rStyle w:val="Hyperlink"/>
+          <w:lang w:val="en-US"/>
+        </w:rPr>
+      </w:pPr>
+      <w:hyperlink r:id="rId5" w:history="1">
+        <w:r>
+          <w:rPr>
+            <w:rStyle w:val="Hyperlink"/>
+            <w:lang w:val="en-US"/>
+          </w:rPr>
+          <w:t>https://www.youtube.com/watch?v=REmltoDk07g</w:t>
+        </w:r>
+      </w:hyperlink>
+    </w:p>
+    <w:p>
+      <w:pPr>
+        <w:pBdr>
+          <w:top w:val="single" w:sz="4" w:space="1" w:color="auto"/>
+          <w:left w:val="single" w:sz="4" w:space="4" w:color="auto"/>
+          <w:bottom w:val="single" w:sz="4" w:space="1" w:color="auto"/>
+          <w:right w:val="single" w:sz="4" w:space="4" w:color="auto"/>
+        </w:pBdr>
+        <w:rPr>
+          <w:b/>
+          <w:color w:val="000000" w:themeColor="text1"/>
+          <w:lang w:val="en-US"/>
+        </w:rPr>
+      </w:pPr>
+      <w:r>
+        <w:rPr>
+          <w:rStyle w:val="Hyperlink"/>
+          <w:b/>
+          <w:color w:val="000000" w:themeColor="text1"/>
+          <w:highlight w:val="yellow"/>
+          <w:u w:val="none"/>
+          <w:lang w:val="en-US"/>
+        </w:rPr>
+        <w:t>-Gatsby</w:t>
+      </w:r>
+      <w:r>
+        <w:rPr>
+          <w:rStyle w:val="Hyperlink"/>
+          <w:b/>
+          <w:color w:val="000000" w:themeColor="text1"/>
+          <w:highlight w:val="yellow"/>
+          <w:u w:val="none"/>
+          <w:lang w:val="en-US"/>
+        </w:rPr>
+        <w:t xml:space="preserve"> (paginas web Super rapidas)</w:t>
+      </w:r>
+    </w:p>
+    <w:p>
+      <w:pPr>
+        <w:pBdr>
+          <w:top w:val="single" w:sz="4" w:space="1" w:color="auto"/>
+          <w:left w:val="single" w:sz="4" w:space="4" w:color="auto"/>
+          <w:bottom w:val="single" w:sz="4" w:space="1" w:color="auto"/>
+          <w:right w:val="single" w:sz="4" w:space="4" w:color="auto"/>
+        </w:pBdr>
+        <w:rPr>
+          <w:b/>
+          <w:color w:val="000000" w:themeColor="text1"/>
+          <w:lang w:val="en-US"/>
+        </w:rPr>
+      </w:pPr>
+      <w:r>
+        <w:rPr>
+          <w:b/>
+          <w:color w:val="000000" w:themeColor="text1"/>
+          <w:lang w:val="en-US"/>
         </w:rPr>
         <w:t>-D3.js</w:t>
       </w:r>
     </w:p>
     <w:p>
       <w:pPr>
+        <w:pBdr>
+          <w:top w:val="single" w:sz="4" w:space="1" w:color="auto"/>
+          <w:left w:val="single" w:sz="4" w:space="4" w:color="auto"/>
+          <w:bottom w:val="single" w:sz="4" w:space="1" w:color="auto"/>
+          <w:right w:val="single" w:sz="4" w:space="4" w:color="auto"/>
+        </w:pBdr>
         <w:rPr>
           <w:b/>
           <w:color w:val="000000" w:themeColor="text1"/>
@@ -223,6 +352,12 @@
     </w:p>
     <w:p>
       <w:pPr>
+        <w:pBdr>
+          <w:top w:val="single" w:sz="4" w:space="1" w:color="auto"/>
+          <w:left w:val="single" w:sz="4" w:space="4" w:color="auto"/>
+          <w:bottom w:val="single" w:sz="4" w:space="1" w:color="auto"/>
+          <w:right w:val="single" w:sz="4" w:space="4" w:color="auto"/>
+        </w:pBdr>
         <w:rPr>
           <w:b/>
           <w:color w:val="000000" w:themeColor="text1"/>
@@ -240,23 +375,12 @@
     </w:p>
     <w:p>
       <w:pPr>
-        <w:rPr>
-          <w:b/>
-          <w:color w:val="000000" w:themeColor="text1"/>
-          <w:lang w:val="en-US"/>
-        </w:rPr>
-      </w:pPr>
-      <w:r>
-        <w:rPr>
-          <w:b/>
-          <w:color w:val="000000" w:themeColor="text1"/>
-          <w:lang w:val="en-US"/>
-        </w:rPr>
-        <w:t>-Async Await, Promise, Callbacks</w:t>
-      </w:r>
-    </w:p>
-    <w:p>
-      <w:pPr>
+        <w:pBdr>
+          <w:top w:val="single" w:sz="4" w:space="1" w:color="auto"/>
+          <w:left w:val="single" w:sz="4" w:space="4" w:color="auto"/>
+          <w:bottom w:val="single" w:sz="4" w:space="1" w:color="auto"/>
+          <w:right w:val="single" w:sz="4" w:space="4" w:color="auto"/>
+        </w:pBdr>
         <w:rPr>
           <w:b/>
           <w:color w:val="000000" w:themeColor="text1"/>
@@ -304,14 +428,818 @@
         </w:pBdr>
         <w:rPr>
           <w:b/>
-        </w:rPr>
-      </w:pPr>
-      <w:r>
-        <w:rPr>
-          <w:b/>
-        </w:rPr>
-        <w:t>Con los valores de la cuadricula</w:t>
-      </w:r>
+          <w:color w:val="000000" w:themeColor="text1"/>
+          <w:sz w:val="28"/>
+          <w:szCs w:val="28"/>
+          <w:highlight w:val="yellow"/>
+        </w:rPr>
+      </w:pPr>
+      <w:r>
+        <w:rPr>
+          <w:b/>
+          <w:color w:val="000000" w:themeColor="text1"/>
+          <w:sz w:val="28"/>
+          <w:szCs w:val="28"/>
+          <w:highlight w:val="yellow"/>
+        </w:rPr>
+        <w:t>-Se puede iterar los getElementById?</w:t>
+      </w:r>
+      <w:r>
+        <w:rPr>
+          <w:b/>
+          <w:color w:val="000000" w:themeColor="text1"/>
+          <w:sz w:val="28"/>
+          <w:szCs w:val="28"/>
+          <w:highlight w:val="yellow"/>
+        </w:rPr>
+        <w:t xml:space="preserve"> –&gt; UTILIZAR ASYNC ARRAY</w:t>
+      </w:r>
+    </w:p>
+    <w:p>
+      <w:pPr>
+        <w:pBdr>
+          <w:top w:val="single" w:sz="4" w:space="1" w:color="auto"/>
+          <w:left w:val="single" w:sz="4" w:space="4" w:color="auto"/>
+          <w:bottom w:val="single" w:sz="4" w:space="1" w:color="auto"/>
+          <w:right w:val="single" w:sz="4" w:space="4" w:color="auto"/>
+        </w:pBdr>
+        <w:shd w:val="clear" w:color="auto" w:fill="1E1E1E"/>
+        <w:spacing w:after="0" w:line="285" w:lineRule="atLeast"/>
+        <w:rPr>
+          <w:rFonts w:ascii="Consolas" w:eastAsia="Times New Roman" w:hAnsi="Consolas" w:cs="Consolas"/>
+          <w:color w:val="D4D4D4"/>
+          <w:sz w:val="21"/>
+          <w:szCs w:val="21"/>
+          <w:lang w:val="en-US" w:eastAsia="es-AR"/>
+        </w:rPr>
+      </w:pPr>
+      <w:r>
+        <w:rPr>
+          <w:rFonts w:ascii="Consolas" w:eastAsia="Times New Roman" w:hAnsi="Consolas" w:cs="Consolas"/>
+          <w:color w:val="D4D4D4"/>
+          <w:sz w:val="21"/>
+          <w:szCs w:val="21"/>
+          <w:lang w:eastAsia="es-AR"/>
+        </w:rPr>
+        <w:t>    </w:t>
+      </w:r>
+      <w:r>
+        <w:rPr>
+          <w:rFonts w:ascii="Consolas" w:eastAsia="Times New Roman" w:hAnsi="Consolas" w:cs="Consolas"/>
+          <w:color w:val="C586C0"/>
+          <w:sz w:val="21"/>
+          <w:szCs w:val="21"/>
+          <w:lang w:val="en-US" w:eastAsia="es-AR"/>
+        </w:rPr>
+        <w:t>for</w:t>
+      </w:r>
+      <w:r>
+        <w:rPr>
+          <w:rFonts w:ascii="Consolas" w:eastAsia="Times New Roman" w:hAnsi="Consolas" w:cs="Consolas"/>
+          <w:color w:val="D4D4D4"/>
+          <w:sz w:val="21"/>
+          <w:szCs w:val="21"/>
+          <w:lang w:val="en-US" w:eastAsia="es-AR"/>
+        </w:rPr>
+        <w:t> (</w:t>
+      </w:r>
+      <w:r>
+        <w:rPr>
+          <w:rFonts w:ascii="Consolas" w:eastAsia="Times New Roman" w:hAnsi="Consolas" w:cs="Consolas"/>
+          <w:color w:val="569CD6"/>
+          <w:sz w:val="21"/>
+          <w:szCs w:val="21"/>
+          <w:lang w:val="en-US" w:eastAsia="es-AR"/>
+        </w:rPr>
+        <w:t>var</w:t>
+      </w:r>
+      <w:r>
+        <w:rPr>
+          <w:rFonts w:ascii="Consolas" w:eastAsia="Times New Roman" w:hAnsi="Consolas" w:cs="Consolas"/>
+          <w:color w:val="D4D4D4"/>
+          <w:sz w:val="21"/>
+          <w:szCs w:val="21"/>
+          <w:lang w:val="en-US" w:eastAsia="es-AR"/>
+        </w:rPr>
+        <w:t> </w:t>
+      </w:r>
+      <w:r>
+        <w:rPr>
+          <w:rFonts w:ascii="Consolas" w:eastAsia="Times New Roman" w:hAnsi="Consolas" w:cs="Consolas"/>
+          <w:color w:val="9CDCFE"/>
+          <w:sz w:val="21"/>
+          <w:szCs w:val="21"/>
+          <w:lang w:val="en-US" w:eastAsia="es-AR"/>
+        </w:rPr>
+        <w:t>i</w:t>
+      </w:r>
+      <w:r>
+        <w:rPr>
+          <w:rFonts w:ascii="Consolas" w:eastAsia="Times New Roman" w:hAnsi="Consolas" w:cs="Consolas"/>
+          <w:color w:val="D4D4D4"/>
+          <w:sz w:val="21"/>
+          <w:szCs w:val="21"/>
+          <w:lang w:val="en-US" w:eastAsia="es-AR"/>
+        </w:rPr>
+        <w:t> = </w:t>
+      </w:r>
+      <w:r>
+        <w:rPr>
+          <w:rFonts w:ascii="Consolas" w:eastAsia="Times New Roman" w:hAnsi="Consolas" w:cs="Consolas"/>
+          <w:color w:val="B5CEA8"/>
+          <w:sz w:val="21"/>
+          <w:szCs w:val="21"/>
+          <w:lang w:val="en-US" w:eastAsia="es-AR"/>
+        </w:rPr>
+        <w:t>0</w:t>
+      </w:r>
+      <w:r>
+        <w:rPr>
+          <w:rFonts w:ascii="Consolas" w:eastAsia="Times New Roman" w:hAnsi="Consolas" w:cs="Consolas"/>
+          <w:color w:val="D4D4D4"/>
+          <w:sz w:val="21"/>
+          <w:szCs w:val="21"/>
+          <w:lang w:val="en-US" w:eastAsia="es-AR"/>
+        </w:rPr>
+        <w:t>; </w:t>
+      </w:r>
+      <w:r>
+        <w:rPr>
+          <w:rFonts w:ascii="Consolas" w:eastAsia="Times New Roman" w:hAnsi="Consolas" w:cs="Consolas"/>
+          <w:color w:val="9CDCFE"/>
+          <w:sz w:val="21"/>
+          <w:szCs w:val="21"/>
+          <w:lang w:val="en-US" w:eastAsia="es-AR"/>
+        </w:rPr>
+        <w:t>i</w:t>
+      </w:r>
+      <w:r>
+        <w:rPr>
+          <w:rFonts w:ascii="Consolas" w:eastAsia="Times New Roman" w:hAnsi="Consolas" w:cs="Consolas"/>
+          <w:color w:val="D4D4D4"/>
+          <w:sz w:val="21"/>
+          <w:szCs w:val="21"/>
+          <w:lang w:val="en-US" w:eastAsia="es-AR"/>
+        </w:rPr>
+        <w:t> &lt; </w:t>
+      </w:r>
+      <w:r>
+        <w:rPr>
+          <w:rFonts w:ascii="Consolas" w:eastAsia="Times New Roman" w:hAnsi="Consolas" w:cs="Consolas"/>
+          <w:color w:val="B5CEA8"/>
+          <w:sz w:val="21"/>
+          <w:szCs w:val="21"/>
+          <w:lang w:val="en-US" w:eastAsia="es-AR"/>
+        </w:rPr>
+        <w:t>10</w:t>
+      </w:r>
+      <w:r>
+        <w:rPr>
+          <w:rFonts w:ascii="Consolas" w:eastAsia="Times New Roman" w:hAnsi="Consolas" w:cs="Consolas"/>
+          <w:color w:val="D4D4D4"/>
+          <w:sz w:val="21"/>
+          <w:szCs w:val="21"/>
+          <w:lang w:val="en-US" w:eastAsia="es-AR"/>
+        </w:rPr>
+        <w:t>; </w:t>
+      </w:r>
+      <w:r>
+        <w:rPr>
+          <w:rFonts w:ascii="Consolas" w:eastAsia="Times New Roman" w:hAnsi="Consolas" w:cs="Consolas"/>
+          <w:color w:val="9CDCFE"/>
+          <w:sz w:val="21"/>
+          <w:szCs w:val="21"/>
+          <w:lang w:val="en-US" w:eastAsia="es-AR"/>
+        </w:rPr>
+        <w:t>i</w:t>
+      </w:r>
+      <w:r>
+        <w:rPr>
+          <w:rFonts w:ascii="Consolas" w:eastAsia="Times New Roman" w:hAnsi="Consolas" w:cs="Consolas"/>
+          <w:color w:val="D4D4D4"/>
+          <w:sz w:val="21"/>
+          <w:szCs w:val="21"/>
+          <w:lang w:val="en-US" w:eastAsia="es-AR"/>
+        </w:rPr>
+        <w:t>++){</w:t>
+      </w:r>
+    </w:p>
+    <w:p>
+      <w:pPr>
+        <w:pBdr>
+          <w:top w:val="single" w:sz="4" w:space="1" w:color="auto"/>
+          <w:left w:val="single" w:sz="4" w:space="4" w:color="auto"/>
+          <w:bottom w:val="single" w:sz="4" w:space="1" w:color="auto"/>
+          <w:right w:val="single" w:sz="4" w:space="4" w:color="auto"/>
+        </w:pBdr>
+        <w:shd w:val="clear" w:color="auto" w:fill="1E1E1E"/>
+        <w:spacing w:after="0" w:line="285" w:lineRule="atLeast"/>
+        <w:rPr>
+          <w:rFonts w:ascii="Consolas" w:eastAsia="Times New Roman" w:hAnsi="Consolas" w:cs="Consolas"/>
+          <w:color w:val="D4D4D4"/>
+          <w:sz w:val="21"/>
+          <w:szCs w:val="21"/>
+          <w:lang w:val="en-US" w:eastAsia="es-AR"/>
+        </w:rPr>
+      </w:pPr>
+      <w:r>
+        <w:rPr>
+          <w:rFonts w:ascii="Consolas" w:eastAsia="Times New Roman" w:hAnsi="Consolas" w:cs="Consolas"/>
+          <w:color w:val="D4D4D4"/>
+          <w:sz w:val="21"/>
+          <w:szCs w:val="21"/>
+          <w:lang w:val="en-US" w:eastAsia="es-AR"/>
+        </w:rPr>
+        <w:t>        </w:t>
+      </w:r>
+      <w:r>
+        <w:rPr>
+          <w:rFonts w:ascii="Consolas" w:eastAsia="Times New Roman" w:hAnsi="Consolas" w:cs="Consolas"/>
+          <w:color w:val="569CD6"/>
+          <w:sz w:val="21"/>
+          <w:szCs w:val="21"/>
+          <w:lang w:val="en-US" w:eastAsia="es-AR"/>
+        </w:rPr>
+        <w:t>var</w:t>
+      </w:r>
+      <w:r>
+        <w:rPr>
+          <w:rFonts w:ascii="Consolas" w:eastAsia="Times New Roman" w:hAnsi="Consolas" w:cs="Consolas"/>
+          <w:color w:val="D4D4D4"/>
+          <w:sz w:val="21"/>
+          <w:szCs w:val="21"/>
+          <w:lang w:val="en-US" w:eastAsia="es-AR"/>
+        </w:rPr>
+        <w:t> </w:t>
+      </w:r>
+      <w:r>
+        <w:rPr>
+          <w:rFonts w:ascii="Consolas" w:eastAsia="Times New Roman" w:hAnsi="Consolas" w:cs="Consolas"/>
+          <w:color w:val="9CDCFE"/>
+          <w:sz w:val="21"/>
+          <w:szCs w:val="21"/>
+          <w:lang w:val="en-US" w:eastAsia="es-AR"/>
+        </w:rPr>
+        <w:t>index</w:t>
+      </w:r>
+      <w:r>
+        <w:rPr>
+          <w:rFonts w:ascii="Consolas" w:eastAsia="Times New Roman" w:hAnsi="Consolas" w:cs="Consolas"/>
+          <w:color w:val="D4D4D4"/>
+          <w:sz w:val="21"/>
+          <w:szCs w:val="21"/>
+          <w:lang w:val="en-US" w:eastAsia="es-AR"/>
+        </w:rPr>
+        <w:t> = </w:t>
+      </w:r>
+      <w:r>
+        <w:rPr>
+          <w:rFonts w:ascii="Consolas" w:eastAsia="Times New Roman" w:hAnsi="Consolas" w:cs="Consolas"/>
+          <w:color w:val="9CDCFE"/>
+          <w:sz w:val="21"/>
+          <w:szCs w:val="21"/>
+          <w:lang w:val="en-US" w:eastAsia="es-AR"/>
+        </w:rPr>
+        <w:t>document</w:t>
+      </w:r>
+      <w:r>
+        <w:rPr>
+          <w:rFonts w:ascii="Consolas" w:eastAsia="Times New Roman" w:hAnsi="Consolas" w:cs="Consolas"/>
+          <w:color w:val="D4D4D4"/>
+          <w:sz w:val="21"/>
+          <w:szCs w:val="21"/>
+          <w:lang w:val="en-US" w:eastAsia="es-AR"/>
+        </w:rPr>
+        <w:t>.</w:t>
+      </w:r>
+      <w:r>
+        <w:rPr>
+          <w:rFonts w:ascii="Consolas" w:eastAsia="Times New Roman" w:hAnsi="Consolas" w:cs="Consolas"/>
+          <w:color w:val="DCDCAA"/>
+          <w:sz w:val="21"/>
+          <w:szCs w:val="21"/>
+          <w:lang w:val="en-US" w:eastAsia="es-AR"/>
+        </w:rPr>
+        <w:t>getElementById</w:t>
+      </w:r>
+      <w:r>
+        <w:rPr>
+          <w:rFonts w:ascii="Consolas" w:eastAsia="Times New Roman" w:hAnsi="Consolas" w:cs="Consolas"/>
+          <w:color w:val="D4D4D4"/>
+          <w:sz w:val="21"/>
+          <w:szCs w:val="21"/>
+          <w:lang w:val="en-US" w:eastAsia="es-AR"/>
+        </w:rPr>
+        <w:t>(</w:t>
+      </w:r>
+      <w:r>
+        <w:rPr>
+          <w:rFonts w:ascii="Consolas" w:eastAsia="Times New Roman" w:hAnsi="Consolas" w:cs="Consolas"/>
+          <w:color w:val="CE9178"/>
+          <w:sz w:val="21"/>
+          <w:szCs w:val="21"/>
+          <w:lang w:val="en-US" w:eastAsia="es-AR"/>
+        </w:rPr>
+        <w:t>"name"</w:t>
+      </w:r>
+      <w:r>
+        <w:rPr>
+          <w:rFonts w:ascii="Consolas" w:eastAsia="Times New Roman" w:hAnsi="Consolas" w:cs="Consolas"/>
+          <w:color w:val="D4D4D4"/>
+          <w:sz w:val="21"/>
+          <w:szCs w:val="21"/>
+          <w:lang w:val="en-US" w:eastAsia="es-AR"/>
+        </w:rPr>
+        <w:t> + (</w:t>
+      </w:r>
+      <w:r>
+        <w:rPr>
+          <w:rFonts w:ascii="Consolas" w:eastAsia="Times New Roman" w:hAnsi="Consolas" w:cs="Consolas"/>
+          <w:color w:val="9CDCFE"/>
+          <w:sz w:val="21"/>
+          <w:szCs w:val="21"/>
+          <w:lang w:val="en-US" w:eastAsia="es-AR"/>
+        </w:rPr>
+        <w:t>i</w:t>
+      </w:r>
+      <w:r>
+        <w:rPr>
+          <w:rFonts w:ascii="Consolas" w:eastAsia="Times New Roman" w:hAnsi="Consolas" w:cs="Consolas"/>
+          <w:color w:val="D4D4D4"/>
+          <w:sz w:val="21"/>
+          <w:szCs w:val="21"/>
+          <w:lang w:val="en-US" w:eastAsia="es-AR"/>
+        </w:rPr>
+        <w:t> + </w:t>
+      </w:r>
+      <w:r>
+        <w:rPr>
+          <w:rFonts w:ascii="Consolas" w:eastAsia="Times New Roman" w:hAnsi="Consolas" w:cs="Consolas"/>
+          <w:color w:val="B5CEA8"/>
+          <w:sz w:val="21"/>
+          <w:szCs w:val="21"/>
+          <w:lang w:val="en-US" w:eastAsia="es-AR"/>
+        </w:rPr>
+        <w:t>1</w:t>
+      </w:r>
+      <w:r>
+        <w:rPr>
+          <w:rFonts w:ascii="Consolas" w:eastAsia="Times New Roman" w:hAnsi="Consolas" w:cs="Consolas"/>
+          <w:color w:val="D4D4D4"/>
+          <w:sz w:val="21"/>
+          <w:szCs w:val="21"/>
+          <w:lang w:val="en-US" w:eastAsia="es-AR"/>
+        </w:rPr>
+        <w:t>)).</w:t>
+      </w:r>
+      <w:r>
+        <w:rPr>
+          <w:rFonts w:ascii="Consolas" w:eastAsia="Times New Roman" w:hAnsi="Consolas" w:cs="Consolas"/>
+          <w:color w:val="9CDCFE"/>
+          <w:sz w:val="21"/>
+          <w:szCs w:val="21"/>
+          <w:lang w:val="en-US" w:eastAsia="es-AR"/>
+        </w:rPr>
+        <w:t>innerHTML</w:t>
+      </w:r>
+      <w:r>
+        <w:rPr>
+          <w:rFonts w:ascii="Consolas" w:eastAsia="Times New Roman" w:hAnsi="Consolas" w:cs="Consolas"/>
+          <w:color w:val="D4D4D4"/>
+          <w:sz w:val="21"/>
+          <w:szCs w:val="21"/>
+          <w:lang w:val="en-US" w:eastAsia="es-AR"/>
+        </w:rPr>
+        <w:t> = </w:t>
+      </w:r>
+      <w:r>
+        <w:rPr>
+          <w:rFonts w:ascii="Consolas" w:eastAsia="Times New Roman" w:hAnsi="Consolas" w:cs="Consolas"/>
+          <w:color w:val="9CDCFE"/>
+          <w:sz w:val="21"/>
+          <w:szCs w:val="21"/>
+          <w:lang w:val="en-US" w:eastAsia="es-AR"/>
+        </w:rPr>
+        <w:t>diseños</w:t>
+      </w:r>
+      <w:r>
+        <w:rPr>
+          <w:rFonts w:ascii="Consolas" w:eastAsia="Times New Roman" w:hAnsi="Consolas" w:cs="Consolas"/>
+          <w:color w:val="D4D4D4"/>
+          <w:sz w:val="21"/>
+          <w:szCs w:val="21"/>
+          <w:lang w:val="en-US" w:eastAsia="es-AR"/>
+        </w:rPr>
+        <w:t>[</w:t>
+      </w:r>
+      <w:r>
+        <w:rPr>
+          <w:rFonts w:ascii="Consolas" w:eastAsia="Times New Roman" w:hAnsi="Consolas" w:cs="Consolas"/>
+          <w:color w:val="9CDCFE"/>
+          <w:sz w:val="21"/>
+          <w:szCs w:val="21"/>
+          <w:lang w:val="en-US" w:eastAsia="es-AR"/>
+        </w:rPr>
+        <w:t>i</w:t>
+      </w:r>
+      <w:r>
+        <w:rPr>
+          <w:rFonts w:ascii="Consolas" w:eastAsia="Times New Roman" w:hAnsi="Consolas" w:cs="Consolas"/>
+          <w:color w:val="D4D4D4"/>
+          <w:sz w:val="21"/>
+          <w:szCs w:val="21"/>
+          <w:lang w:val="en-US" w:eastAsia="es-AR"/>
+        </w:rPr>
+        <w:t>].</w:t>
+      </w:r>
+      <w:r>
+        <w:rPr>
+          <w:rFonts w:ascii="Consolas" w:eastAsia="Times New Roman" w:hAnsi="Consolas" w:cs="Consolas"/>
+          <w:color w:val="9CDCFE"/>
+          <w:sz w:val="21"/>
+          <w:szCs w:val="21"/>
+          <w:lang w:val="en-US" w:eastAsia="es-AR"/>
+        </w:rPr>
+        <w:t>designName</w:t>
+      </w:r>
+      <w:r>
+        <w:rPr>
+          <w:rFonts w:ascii="Consolas" w:eastAsia="Times New Roman" w:hAnsi="Consolas" w:cs="Consolas"/>
+          <w:color w:val="D4D4D4"/>
+          <w:sz w:val="21"/>
+          <w:szCs w:val="21"/>
+          <w:lang w:val="en-US" w:eastAsia="es-AR"/>
+        </w:rPr>
+        <w:t>;</w:t>
+      </w:r>
+    </w:p>
+    <w:p>
+      <w:pPr>
+        <w:pBdr>
+          <w:top w:val="single" w:sz="4" w:space="1" w:color="auto"/>
+          <w:left w:val="single" w:sz="4" w:space="4" w:color="auto"/>
+          <w:bottom w:val="single" w:sz="4" w:space="1" w:color="auto"/>
+          <w:right w:val="single" w:sz="4" w:space="4" w:color="auto"/>
+        </w:pBdr>
+        <w:shd w:val="clear" w:color="auto" w:fill="1E1E1E"/>
+        <w:spacing w:after="0" w:line="285" w:lineRule="atLeast"/>
+        <w:rPr>
+          <w:rFonts w:ascii="Consolas" w:eastAsia="Times New Roman" w:hAnsi="Consolas" w:cs="Consolas"/>
+          <w:color w:val="D4D4D4"/>
+          <w:sz w:val="21"/>
+          <w:szCs w:val="21"/>
+          <w:lang w:eastAsia="es-AR"/>
+        </w:rPr>
+      </w:pPr>
+      <w:r>
+        <w:rPr>
+          <w:rFonts w:ascii="Consolas" w:eastAsia="Times New Roman" w:hAnsi="Consolas" w:cs="Consolas"/>
+          <w:color w:val="D4D4D4"/>
+          <w:sz w:val="21"/>
+          <w:szCs w:val="21"/>
+          <w:lang w:val="en-US" w:eastAsia="es-AR"/>
+        </w:rPr>
+        <w:t>        </w:t>
+      </w:r>
+      <w:r>
+        <w:rPr>
+          <w:rFonts w:ascii="Consolas" w:eastAsia="Times New Roman" w:hAnsi="Consolas" w:cs="Consolas"/>
+          <w:color w:val="9CDCFE"/>
+          <w:sz w:val="21"/>
+          <w:szCs w:val="21"/>
+          <w:lang w:eastAsia="es-AR"/>
+        </w:rPr>
+        <w:t>diseños</w:t>
+      </w:r>
+      <w:r>
+        <w:rPr>
+          <w:rFonts w:ascii="Consolas" w:eastAsia="Times New Roman" w:hAnsi="Consolas" w:cs="Consolas"/>
+          <w:color w:val="D4D4D4"/>
+          <w:sz w:val="21"/>
+          <w:szCs w:val="21"/>
+          <w:lang w:eastAsia="es-AR"/>
+        </w:rPr>
+        <w:t>.</w:t>
+      </w:r>
+      <w:r>
+        <w:rPr>
+          <w:rFonts w:ascii="Consolas" w:eastAsia="Times New Roman" w:hAnsi="Consolas" w:cs="Consolas"/>
+          <w:color w:val="DCDCAA"/>
+          <w:sz w:val="21"/>
+          <w:szCs w:val="21"/>
+          <w:lang w:eastAsia="es-AR"/>
+        </w:rPr>
+        <w:t>push</w:t>
+      </w:r>
+      <w:r>
+        <w:rPr>
+          <w:rFonts w:ascii="Consolas" w:eastAsia="Times New Roman" w:hAnsi="Consolas" w:cs="Consolas"/>
+          <w:color w:val="D4D4D4"/>
+          <w:sz w:val="21"/>
+          <w:szCs w:val="21"/>
+          <w:lang w:eastAsia="es-AR"/>
+        </w:rPr>
+        <w:t>(</w:t>
+      </w:r>
+      <w:r>
+        <w:rPr>
+          <w:rFonts w:ascii="Consolas" w:eastAsia="Times New Roman" w:hAnsi="Consolas" w:cs="Consolas"/>
+          <w:color w:val="9CDCFE"/>
+          <w:sz w:val="21"/>
+          <w:szCs w:val="21"/>
+          <w:lang w:eastAsia="es-AR"/>
+        </w:rPr>
+        <w:t>index</w:t>
+      </w:r>
+      <w:r>
+        <w:rPr>
+          <w:rFonts w:ascii="Consolas" w:eastAsia="Times New Roman" w:hAnsi="Consolas" w:cs="Consolas"/>
+          <w:color w:val="D4D4D4"/>
+          <w:sz w:val="21"/>
+          <w:szCs w:val="21"/>
+          <w:lang w:eastAsia="es-AR"/>
+        </w:rPr>
+        <w:t>);</w:t>
+      </w:r>
+    </w:p>
+    <w:p>
+      <w:pPr>
+        <w:pBdr>
+          <w:top w:val="single" w:sz="4" w:space="1" w:color="auto"/>
+          <w:left w:val="single" w:sz="4" w:space="4" w:color="auto"/>
+          <w:bottom w:val="single" w:sz="4" w:space="1" w:color="auto"/>
+          <w:right w:val="single" w:sz="4" w:space="4" w:color="auto"/>
+        </w:pBdr>
+        <w:shd w:val="clear" w:color="auto" w:fill="1E1E1E"/>
+        <w:spacing w:after="0" w:line="285" w:lineRule="atLeast"/>
+        <w:rPr>
+          <w:rFonts w:ascii="Consolas" w:eastAsia="Times New Roman" w:hAnsi="Consolas" w:cs="Consolas"/>
+          <w:color w:val="D4D4D4"/>
+          <w:sz w:val="21"/>
+          <w:szCs w:val="21"/>
+          <w:lang w:eastAsia="es-AR"/>
+        </w:rPr>
+      </w:pPr>
+      <w:r>
+        <w:rPr>
+          <w:rFonts w:ascii="Consolas" w:eastAsia="Times New Roman" w:hAnsi="Consolas" w:cs="Consolas"/>
+          <w:color w:val="D4D4D4"/>
+          <w:sz w:val="21"/>
+          <w:szCs w:val="21"/>
+          <w:lang w:eastAsia="es-AR"/>
+        </w:rPr>
+        <w:t>        </w:t>
+      </w:r>
+    </w:p>
+    <w:p>
+      <w:pPr>
+        <w:pBdr>
+          <w:top w:val="single" w:sz="4" w:space="1" w:color="auto"/>
+          <w:left w:val="single" w:sz="4" w:space="4" w:color="auto"/>
+          <w:bottom w:val="single" w:sz="4" w:space="1" w:color="auto"/>
+          <w:right w:val="single" w:sz="4" w:space="4" w:color="auto"/>
+        </w:pBdr>
+        <w:shd w:val="clear" w:color="auto" w:fill="1E1E1E"/>
+        <w:spacing w:after="0" w:line="285" w:lineRule="atLeast"/>
+        <w:rPr>
+          <w:rFonts w:ascii="Consolas" w:eastAsia="Times New Roman" w:hAnsi="Consolas" w:cs="Consolas"/>
+          <w:color w:val="D4D4D4"/>
+          <w:sz w:val="21"/>
+          <w:szCs w:val="21"/>
+          <w:lang w:eastAsia="es-AR"/>
+        </w:rPr>
+      </w:pPr>
+      <w:r>
+        <w:rPr>
+          <w:rFonts w:ascii="Consolas" w:eastAsia="Times New Roman" w:hAnsi="Consolas" w:cs="Consolas"/>
+          <w:color w:val="D4D4D4"/>
+          <w:sz w:val="21"/>
+          <w:szCs w:val="21"/>
+          <w:lang w:eastAsia="es-AR"/>
+        </w:rPr>
+        <w:t>    }</w:t>
+      </w:r>
+    </w:p>
+    <w:p>
+      <w:pPr>
+        <w:pBdr>
+          <w:top w:val="single" w:sz="4" w:space="1" w:color="auto"/>
+          <w:left w:val="single" w:sz="4" w:space="4" w:color="auto"/>
+          <w:bottom w:val="single" w:sz="4" w:space="1" w:color="auto"/>
+          <w:right w:val="single" w:sz="4" w:space="4" w:color="auto"/>
+        </w:pBdr>
+        <w:rPr>
+          <w:b/>
+          <w:color w:val="000000" w:themeColor="text1"/>
+          <w:sz w:val="28"/>
+          <w:szCs w:val="28"/>
+          <w:highlight w:val="yellow"/>
+        </w:rPr>
+      </w:pPr>
+      <w:r>
+        <w:rPr>
+          <w:b/>
+          <w:color w:val="000000" w:themeColor="text1"/>
+          <w:sz w:val="28"/>
+          <w:szCs w:val="28"/>
+          <w:highlight w:val="yellow"/>
+        </w:rPr>
+        <w:t xml:space="preserve">El problema con este código es </w:t>
+      </w:r>
+      <w:r>
+        <w:rPr>
+          <w:b/>
+          <w:color w:val="000000" w:themeColor="text1"/>
+          <w:sz w:val="28"/>
+          <w:szCs w:val="28"/>
+          <w:highlight w:val="yellow"/>
+        </w:rPr>
+        <w:t>que toma un</w:t>
+      </w:r>
+      <w:r>
+        <w:rPr>
+          <w:b/>
+          <w:color w:val="000000" w:themeColor="text1"/>
+          <w:sz w:val="28"/>
+          <w:szCs w:val="28"/>
+          <w:highlight w:val="yellow"/>
+        </w:rPr>
+        <w:t xml:space="preserve"> nombre</w:t>
+      </w:r>
+      <w:r>
+        <w:rPr>
+          <w:b/>
+          <w:color w:val="000000" w:themeColor="text1"/>
+          <w:sz w:val="28"/>
+          <w:szCs w:val="28"/>
+          <w:highlight w:val="yellow"/>
+        </w:rPr>
+        <w:t xml:space="preserve"> y el resto del for loop se ejecuta </w:t>
+      </w:r>
+      <w:r>
+        <w:rPr>
+          <w:b/>
+          <w:color w:val="000000" w:themeColor="text1"/>
+          <w:sz w:val="28"/>
+          <w:szCs w:val="28"/>
+          <w:highlight w:val="yellow"/>
+        </w:rPr>
+        <w:t xml:space="preserve">hasta el final devolviendo </w:t>
+      </w:r>
+      <w:r>
+        <w:rPr>
+          <w:b/>
+          <w:color w:val="000000" w:themeColor="text1"/>
+          <w:sz w:val="28"/>
+          <w:szCs w:val="28"/>
+          <w:highlight w:val="yellow"/>
+        </w:rPr>
+        <w:t>undefined</w:t>
+      </w:r>
+      <w:r>
+        <w:rPr>
+          <w:b/>
+          <w:color w:val="000000" w:themeColor="text1"/>
+          <w:sz w:val="28"/>
+          <w:szCs w:val="28"/>
+          <w:highlight w:val="yellow"/>
+        </w:rPr>
+        <w:t>.</w:t>
+      </w:r>
+      <w:r>
+        <w:rPr>
+          <w:b/>
+          <w:color w:val="000000" w:themeColor="text1"/>
+          <w:sz w:val="28"/>
+          <w:szCs w:val="28"/>
+          <w:highlight w:val="yellow"/>
+        </w:rPr>
+        <w:t xml:space="preserve"> sin permitirme un </w:t>
+      </w:r>
+      <w:r>
+        <w:rPr>
+          <w:b/>
+          <w:color w:val="000000" w:themeColor="text1"/>
+          <w:sz w:val="28"/>
+          <w:szCs w:val="28"/>
+          <w:highlight w:val="yellow"/>
+        </w:rPr>
+        <w:t xml:space="preserve">BREAK </w:t>
+      </w:r>
+      <w:r>
+        <w:rPr>
+          <w:b/>
+          <w:color w:val="000000" w:themeColor="text1"/>
+          <w:sz w:val="28"/>
+          <w:szCs w:val="28"/>
+          <w:highlight w:val="yellow"/>
+        </w:rPr>
+        <w:t>para ingresar el segundo diseño</w:t>
+      </w:r>
+      <w:r>
+        <w:rPr>
+          <w:b/>
+          <w:color w:val="000000" w:themeColor="text1"/>
+          <w:sz w:val="28"/>
+          <w:szCs w:val="28"/>
+          <w:highlight w:val="yellow"/>
+        </w:rPr>
+        <w:tab/>
+      </w:r>
+    </w:p>
+    <w:p>
+      <w:pPr>
+        <w:pBdr>
+          <w:top w:val="single" w:sz="4" w:space="1" w:color="auto"/>
+          <w:left w:val="single" w:sz="4" w:space="4" w:color="auto"/>
+          <w:bottom w:val="single" w:sz="4" w:space="1" w:color="auto"/>
+          <w:right w:val="single" w:sz="4" w:space="4" w:color="auto"/>
+        </w:pBdr>
+        <w:rPr>
+          <w:b/>
+          <w:color w:val="000000" w:themeColor="text1"/>
+          <w:sz w:val="28"/>
+          <w:szCs w:val="28"/>
+        </w:rPr>
+      </w:pPr>
+      <w:r>
+        <w:rPr>
+          <w:b/>
+          <w:color w:val="000000" w:themeColor="text1"/>
+          <w:sz w:val="28"/>
+          <w:szCs w:val="28"/>
+        </w:rPr>
+        <w:t xml:space="preserve">Esto pasa porque es código </w:t>
+      </w:r>
+      <w:r>
+        <w:rPr>
+          <w:b/>
+          <w:color w:val="000000" w:themeColor="text1"/>
+          <w:sz w:val="28"/>
+          <w:szCs w:val="28"/>
+        </w:rPr>
+        <w:t>A</w:t>
+      </w:r>
+      <w:r>
+        <w:rPr>
+          <w:b/>
+          <w:color w:val="000000" w:themeColor="text1"/>
+          <w:sz w:val="28"/>
+          <w:szCs w:val="28"/>
+        </w:rPr>
+        <w:t>síncrono, dicen que para resolve</w:t>
+      </w:r>
+      <w:r>
+        <w:rPr>
+          <w:b/>
+          <w:color w:val="000000" w:themeColor="text1"/>
+          <w:sz w:val="28"/>
+          <w:szCs w:val="28"/>
+        </w:rPr>
+        <w:t xml:space="preserve">r esto hay que utilizar código </w:t>
+      </w:r>
+      <w:r>
+        <w:rPr>
+          <w:b/>
+          <w:color w:val="000000" w:themeColor="text1"/>
+          <w:sz w:val="28"/>
+          <w:szCs w:val="28"/>
+        </w:rPr>
+        <w:t>síncrono que cumpla una función</w:t>
+      </w:r>
+      <w:r>
+        <w:rPr>
+          <w:b/>
+          <w:color w:val="000000" w:themeColor="text1"/>
+          <w:sz w:val="28"/>
+          <w:szCs w:val="28"/>
+        </w:rPr>
+        <w:t xml:space="preserve">, PARE y </w:t>
+      </w:r>
+      <w:r>
+        <w:rPr>
+          <w:b/>
+          <w:color w:val="000000" w:themeColor="text1"/>
+          <w:sz w:val="28"/>
+          <w:szCs w:val="28"/>
+        </w:rPr>
+        <w:t xml:space="preserve">analice la segunda opción </w:t>
+      </w:r>
+    </w:p>
+    <w:p>
+      <w:pPr>
+        <w:pBdr>
+          <w:top w:val="single" w:sz="4" w:space="1" w:color="auto"/>
+          <w:left w:val="single" w:sz="4" w:space="4" w:color="auto"/>
+          <w:bottom w:val="single" w:sz="4" w:space="1" w:color="auto"/>
+          <w:right w:val="single" w:sz="4" w:space="4" w:color="auto"/>
+        </w:pBdr>
+      </w:pPr>
+      <w:r>
+        <w:t>COMO EJECUTO ESTO</w:t>
+      </w:r>
+      <w:bookmarkStart w:id="0" w:name="_GoBack"/>
+      <w:bookmarkEnd w:id="0"/>
     </w:p>
     <w:p>
       <w:pPr>
@@ -327,29 +1255,28 @@
           <w:highlight w:val="yellow"/>
         </w:rPr>
       </w:pPr>
-      <w:r>
+      <w:hyperlink r:id="rId6" w:history="1">
+        <w:r>
+          <w:rPr>
+            <w:rStyle w:val="Hyperlink"/>
+          </w:rPr>
+          <w:t>https://stackoverflow.com/questions/31426740/how-to-return-many-promises-in-a-loop-and-wait-for-them-all-to-do-other-stuff</w:t>
+        </w:r>
+      </w:hyperlink>
+    </w:p>
+    <w:p>
+      <w:pPr>
+        <w:pBdr>
+          <w:top w:val="single" w:sz="4" w:space="1" w:color="auto"/>
+          <w:left w:val="single" w:sz="4" w:space="4" w:color="auto"/>
+          <w:bottom w:val="single" w:sz="4" w:space="1" w:color="auto"/>
+          <w:right w:val="single" w:sz="4" w:space="4" w:color="auto"/>
+        </w:pBdr>
         <w:rPr>
           <w:b/>
           <w:color w:val="FF0000"/>
           <w:highlight w:val="yellow"/>
         </w:rPr>
-        <w:t xml:space="preserve">-Como guardo una grilla </w:t>
-      </w:r>
-      <w:bookmarkStart w:id="0" w:name="_GoBack"/>
-      <w:bookmarkEnd w:id="0"/>
-    </w:p>
-    <w:p>
-      <w:pPr>
-        <w:pBdr>
-          <w:top w:val="single" w:sz="4" w:space="1" w:color="auto"/>
-          <w:left w:val="single" w:sz="4" w:space="4" w:color="auto"/>
-          <w:bottom w:val="single" w:sz="4" w:space="1" w:color="auto"/>
-          <w:right w:val="single" w:sz="4" w:space="4" w:color="auto"/>
-        </w:pBdr>
-        <w:rPr>
-          <w:b/>
-          <w:color w:val="FF0000"/>
-        </w:rPr>
       </w:pPr>
       <w:r>
         <w:rPr>
@@ -357,14 +1284,36 @@
           <w:color w:val="FF0000"/>
           <w:highlight w:val="yellow"/>
         </w:rPr>
-        <w:t>-Hacer mejor el padding</w:t>
-      </w:r>
+        <w:t xml:space="preserve">-Como guardo una grilla </w:t>
+      </w:r>
+    </w:p>
+    <w:p>
+      <w:pPr>
+        <w:pBdr>
+          <w:top w:val="single" w:sz="4" w:space="1" w:color="auto"/>
+          <w:left w:val="single" w:sz="4" w:space="4" w:color="auto"/>
+          <w:bottom w:val="single" w:sz="4" w:space="1" w:color="auto"/>
+          <w:right w:val="single" w:sz="4" w:space="4" w:color="auto"/>
+        </w:pBdr>
+        <w:rPr>
+          <w:b/>
+          <w:color w:val="FF0000"/>
+        </w:rPr>
+      </w:pPr>
       <w:r>
         <w:rPr>
           <w:b/>
           <w:color w:val="FF0000"/>
           <w:highlight w:val="yellow"/>
         </w:rPr>
+        <w:t>-Hacer mejor el padding</w:t>
+      </w:r>
+      <w:r>
+        <w:rPr>
+          <w:b/>
+          <w:color w:val="FF0000"/>
+          <w:highlight w:val="yellow"/>
+        </w:rPr>
         <w:t xml:space="preserve"> de los títulos</w:t>
       </w:r>
       <w:r>
@@ -385,6 +1334,90 @@
         </w:pBdr>
         <w:rPr>
           <w:b/>
+          <w:color w:val="FF0000"/>
+        </w:rPr>
+      </w:pPr>
+    </w:p>
+    <w:p>
+      <w:pPr>
+        <w:pBdr>
+          <w:top w:val="single" w:sz="4" w:space="1" w:color="auto"/>
+          <w:left w:val="single" w:sz="4" w:space="4" w:color="auto"/>
+          <w:bottom w:val="single" w:sz="4" w:space="1" w:color="auto"/>
+          <w:right w:val="single" w:sz="4" w:space="4" w:color="auto"/>
+        </w:pBdr>
+        <w:rPr>
+          <w:b/>
+          <w:color w:val="FF0000"/>
+        </w:rPr>
+      </w:pPr>
+    </w:p>
+    <w:p>
+      <w:pPr>
+        <w:pBdr>
+          <w:top w:val="single" w:sz="4" w:space="1" w:color="auto"/>
+          <w:left w:val="single" w:sz="4" w:space="4" w:color="auto"/>
+          <w:bottom w:val="single" w:sz="4" w:space="1" w:color="auto"/>
+          <w:right w:val="single" w:sz="4" w:space="4" w:color="auto"/>
+        </w:pBdr>
+        <w:rPr>
+          <w:b/>
+          <w:color w:val="FF0000"/>
+        </w:rPr>
+      </w:pPr>
+    </w:p>
+    <w:p>
+      <w:pPr>
+        <w:pBdr>
+          <w:top w:val="single" w:sz="4" w:space="1" w:color="auto"/>
+          <w:left w:val="single" w:sz="4" w:space="4" w:color="auto"/>
+          <w:bottom w:val="single" w:sz="4" w:space="1" w:color="auto"/>
+          <w:right w:val="single" w:sz="4" w:space="4" w:color="auto"/>
+        </w:pBdr>
+        <w:rPr>
+          <w:b/>
+          <w:color w:val="FF0000"/>
+        </w:rPr>
+      </w:pPr>
+    </w:p>
+    <w:p>
+      <w:pPr>
+        <w:pBdr>
+          <w:top w:val="single" w:sz="4" w:space="1" w:color="auto"/>
+          <w:left w:val="single" w:sz="4" w:space="4" w:color="auto"/>
+          <w:bottom w:val="single" w:sz="4" w:space="1" w:color="auto"/>
+          <w:right w:val="single" w:sz="4" w:space="4" w:color="auto"/>
+        </w:pBdr>
+        <w:rPr>
+          <w:b/>
+          <w:color w:val="FF0000"/>
+        </w:rPr>
+      </w:pPr>
+    </w:p>
+    <w:p>
+      <w:pPr>
+        <w:pBdr>
+          <w:top w:val="single" w:sz="4" w:space="1" w:color="auto"/>
+          <w:left w:val="single" w:sz="4" w:space="4" w:color="auto"/>
+          <w:bottom w:val="single" w:sz="4" w:space="1" w:color="auto"/>
+          <w:right w:val="single" w:sz="4" w:space="4" w:color="auto"/>
+        </w:pBdr>
+        <w:rPr>
+          <w:b/>
+          <w:color w:val="FF0000"/>
+        </w:rPr>
+      </w:pPr>
+    </w:p>
+    <w:p>
+      <w:pPr>
+        <w:pBdr>
+          <w:top w:val="single" w:sz="4" w:space="1" w:color="auto"/>
+          <w:left w:val="single" w:sz="4" w:space="4" w:color="auto"/>
+          <w:bottom w:val="single" w:sz="4" w:space="1" w:color="auto"/>
+          <w:right w:val="single" w:sz="4" w:space="4" w:color="auto"/>
+        </w:pBdr>
+        <w:rPr>
+          <w:b/>
         </w:rPr>
       </w:pPr>
       <w:r>
@@ -515,7 +1548,6 @@
         <w:rPr>
           <w:b/>
         </w:rPr>
-        <w:lastRenderedPageBreak/>
         <w:t>-Que los diseños se ordenen por talles</w:t>
       </w:r>
     </w:p>
@@ -679,6 +1711,7 @@
           <w:noProof/>
           <w:lang w:eastAsia="es-AR"/>
         </w:rPr>
+        <w:lastRenderedPageBreak/>
         <w:drawing>
           <wp:inline distT="0" distB="0" distL="0" distR="0">
             <wp:extent cx="4502785" cy="2105025"/>
@@ -697,7 +1730,7 @@
                     </pic:cNvPicPr>
                   </pic:nvPicPr>
                   <pic:blipFill>
-                    <a:blip r:embed="rId5">
+                    <a:blip r:embed="rId7">
                       <a:extLst>
                         <a:ext uri="{28A0092B-C50C-407E-A947-70E740481C1C}">
                           <a14:useLocalDpi xmlns:a14="http://schemas.microsoft.com/office/drawing/2010/main" val="0"/>
@@ -1027,7 +2060,7 @@
     <w:p/>
     <w:sectPr>
       <w:pgSz w:w="12240" w:h="15840"/>
-      <w:pgMar w:top="1417" w:right="1701" w:bottom="1417" w:left="1701" w:header="708" w:footer="708" w:gutter="0"/>
+      <w:pgMar w:top="720" w:right="720" w:bottom="720" w:left="720" w:header="708" w:footer="708" w:gutter="0"/>
       <w:cols w:space="708"/>
       <w:docGrid w:linePitch="360"/>
     </w:sectPr>
@@ -1472,7 +2505,6 @@
     <w:basedOn w:val="Normal"/>
     <w:link w:val="HTMLPreformattedChar"/>
     <w:uiPriority w:val="99"/>
-    <w:semiHidden/>
     <w:unhideWhenUsed/>
     <w:rsid w:val="00EB2129"/>
     <w:pPr>
@@ -1508,7 +2540,6 @@
     <w:basedOn w:val="DefaultParagraphFont"/>
     <w:link w:val="HTMLPreformatted"/>
     <w:uiPriority w:val="99"/>
-    <w:semiHidden/>
     <w:rsid w:val="00EB2129"/>
     <w:rPr>
       <w:rFonts w:ascii="Courier New" w:eastAsia="Times New Roman" w:hAnsi="Courier New" w:cs="Courier New"/>
@@ -1536,6 +2567,11 @@
     <w:name w:val="lit"/>
     <w:basedOn w:val="DefaultParagraphFont"/>
     <w:rsid w:val="00EB2129"/>
+  </w:style>
+  <w:style w:type="character" w:customStyle="1" w:styleId="str">
+    <w:name w:val="str"/>
+    <w:basedOn w:val="DefaultParagraphFont"/>
+    <w:rsid w:val="00D97868"/>
   </w:style>
 </w:styles>
 </file>
@@ -1806,7 +2842,7 @@
 </file>
 
 <file path=customXml/itemProps1.xml><?xml version="1.0" encoding="utf-8"?>
-<ds:datastoreItem xmlns:ds="http://schemas.openxmlformats.org/officeDocument/2006/customXml" ds:itemID="{BAABC455-6F9C-40AA-B18D-107A5D990D42}">
+<ds:datastoreItem xmlns:ds="http://schemas.openxmlformats.org/officeDocument/2006/customXml" ds:itemID="{C36410D1-E0C4-4247-AD5A-43F060FE94A7}">
   <ds:schemaRefs>
     <ds:schemaRef ds:uri="http://schemas.openxmlformats.org/officeDocument/2006/bibliography"/>
   </ds:schemaRefs>

</xml_diff>

<commit_message>
Pude reducir getElementById en un if, pero me dejo de funcionar bien sort
</commit_message>
<xml_diff>
--- a/DATOS/Detalles de la aplicacion.docx
+++ b/DATOS/Detalles de la aplicacion.docx
@@ -33,8 +33,29 @@
         </w:pBdr>
       </w:pPr>
       <w:r>
-        <w:t>-Dar una estadistica de que producto es el que mas se vendio</w:t>
-      </w:r>
+        <w:t xml:space="preserve">-Dar una </w:t>
+      </w:r>
+      <w:proofErr w:type="spellStart"/>
+      <w:r>
+        <w:t>estadistica</w:t>
+      </w:r>
+      <w:proofErr w:type="spellEnd"/>
+      <w:r>
+        <w:t xml:space="preserve"> de que producto es el que </w:t>
+      </w:r>
+      <w:proofErr w:type="spellStart"/>
+      <w:r>
+        <w:t>mas</w:t>
+      </w:r>
+      <w:proofErr w:type="spellEnd"/>
+      <w:r>
+        <w:t xml:space="preserve"> se </w:t>
+      </w:r>
+      <w:proofErr w:type="spellStart"/>
+      <w:r>
+        <w:t>vendio</w:t>
+      </w:r>
+      <w:proofErr w:type="spellEnd"/>
     </w:p>
     <w:p>
       <w:pPr>
@@ -62,8 +83,21 @@
         <w:t>-</w:t>
       </w:r>
       <w:r>
-        <w:t>Que costos conllevaria suplir la demanda?</w:t>
-      </w:r>
+        <w:t xml:space="preserve">Que costos </w:t>
+      </w:r>
+      <w:proofErr w:type="spellStart"/>
+      <w:r>
+        <w:t>conllevaria</w:t>
+      </w:r>
+      <w:proofErr w:type="spellEnd"/>
+      <w:r>
+        <w:t xml:space="preserve"> suplir la demanda</w:t>
+      </w:r>
+      <w:proofErr w:type="gramStart"/>
+      <w:r>
+        <w:t>?</w:t>
+      </w:r>
+      <w:proofErr w:type="gramEnd"/>
     </w:p>
     <w:p>
       <w:pPr>
@@ -78,8 +112,21 @@
         <w:t>-</w:t>
       </w:r>
       <w:r>
-        <w:t>Que costos conllevaria hacer un nuevo diseño?</w:t>
-      </w:r>
+        <w:t xml:space="preserve">Que costos </w:t>
+      </w:r>
+      <w:proofErr w:type="spellStart"/>
+      <w:r>
+        <w:t>conllevaria</w:t>
+      </w:r>
+      <w:proofErr w:type="spellEnd"/>
+      <w:r>
+        <w:t xml:space="preserve"> hacer un nuevo diseño</w:t>
+      </w:r>
+      <w:proofErr w:type="gramStart"/>
+      <w:r>
+        <w:t>?</w:t>
+      </w:r>
+      <w:proofErr w:type="gramEnd"/>
     </w:p>
     <w:p>
       <w:pPr>
@@ -94,7 +141,15 @@
         <w:t>-</w:t>
       </w:r>
       <w:r>
-        <w:t xml:space="preserve">Que tiempos maneja el taller? </w:t>
+        <w:t>Que tiempos maneja el taller</w:t>
+      </w:r>
+      <w:proofErr w:type="gramStart"/>
+      <w:r>
+        <w:t>?</w:t>
+      </w:r>
+      <w:proofErr w:type="gramEnd"/>
+      <w:r>
+        <w:t xml:space="preserve"> </w:t>
       </w:r>
     </w:p>
     <w:p>
@@ -172,7 +227,25 @@
           <w:color w:val="000000" w:themeColor="text1"/>
           <w:lang w:val="en-US"/>
         </w:rPr>
-        <w:t>-Async Await, Promise, Callbacks</w:t>
+        <w:t>-</w:t>
+      </w:r>
+      <w:proofErr w:type="spellStart"/>
+      <w:r>
+        <w:rPr>
+          <w:b/>
+          <w:color w:val="000000" w:themeColor="text1"/>
+          <w:lang w:val="en-US"/>
+        </w:rPr>
+        <w:t>Async</w:t>
+      </w:r>
+      <w:proofErr w:type="spellEnd"/>
+      <w:r>
+        <w:rPr>
+          <w:b/>
+          <w:color w:val="000000" w:themeColor="text1"/>
+          <w:lang w:val="en-US"/>
+        </w:rPr>
+        <w:t xml:space="preserve"> Await, Promise, Callbacks</w:t>
       </w:r>
     </w:p>
     <w:p>
@@ -301,7 +374,55 @@
           <w:u w:val="none"/>
           <w:lang w:val="en-US"/>
         </w:rPr>
-        <w:t xml:space="preserve"> (paginas web Super rapidas)</w:t>
+        <w:t xml:space="preserve"> (</w:t>
+      </w:r>
+      <w:proofErr w:type="spellStart"/>
+      <w:r>
+        <w:rPr>
+          <w:rStyle w:val="Hyperlink"/>
+          <w:b/>
+          <w:color w:val="000000" w:themeColor="text1"/>
+          <w:highlight w:val="yellow"/>
+          <w:u w:val="none"/>
+          <w:lang w:val="en-US"/>
+        </w:rPr>
+        <w:t>paginas</w:t>
+      </w:r>
+      <w:proofErr w:type="spellEnd"/>
+      <w:r>
+        <w:rPr>
+          <w:rStyle w:val="Hyperlink"/>
+          <w:b/>
+          <w:color w:val="000000" w:themeColor="text1"/>
+          <w:highlight w:val="yellow"/>
+          <w:u w:val="none"/>
+          <w:lang w:val="en-US"/>
+        </w:rPr>
+        <w:t xml:space="preserve"> web Super </w:t>
+      </w:r>
+      <w:proofErr w:type="spellStart"/>
+      <w:r>
+        <w:rPr>
+          <w:rStyle w:val="Hyperlink"/>
+          <w:b/>
+          <w:color w:val="000000" w:themeColor="text1"/>
+          <w:highlight w:val="yellow"/>
+          <w:u w:val="none"/>
+          <w:lang w:val="en-US"/>
+        </w:rPr>
+        <w:t>rapidas</w:t>
+      </w:r>
+      <w:proofErr w:type="spellEnd"/>
+      <w:r>
+        <w:rPr>
+          <w:rStyle w:val="Hyperlink"/>
+          <w:b/>
+          <w:color w:val="000000" w:themeColor="text1"/>
+          <w:highlight w:val="yellow"/>
+          <w:u w:val="none"/>
+          <w:lang w:val="en-US"/>
+        </w:rPr>
+        <w:t>)</w:t>
       </w:r>
     </w:p>
     <w:p>
@@ -393,7 +514,25 @@
           <w:color w:val="000000" w:themeColor="text1"/>
           <w:lang w:val="en-US"/>
         </w:rPr>
-        <w:t xml:space="preserve">-mongo db </w:t>
+        <w:t xml:space="preserve">-mongo </w:t>
+      </w:r>
+      <w:proofErr w:type="spellStart"/>
+      <w:r>
+        <w:rPr>
+          <w:b/>
+          <w:color w:val="000000" w:themeColor="text1"/>
+          <w:lang w:val="en-US"/>
+        </w:rPr>
+        <w:t>db</w:t>
+      </w:r>
+      <w:proofErr w:type="spellEnd"/>
+      <w:r>
+        <w:rPr>
+          <w:b/>
+          <w:color w:val="000000" w:themeColor="text1"/>
+          <w:lang w:val="en-US"/>
+        </w:rPr>
+        <w:t xml:space="preserve"> </w:t>
       </w:r>
     </w:p>
     <w:p>
@@ -422,7 +561,7 @@
       <w:pPr>
         <w:pBdr>
           <w:top w:val="single" w:sz="4" w:space="1" w:color="auto"/>
-          <w:left w:val="single" w:sz="4" w:space="4" w:color="auto"/>
+          <w:left w:val="single" w:sz="4" w:space="0" w:color="auto"/>
           <w:bottom w:val="single" w:sz="4" w:space="1" w:color="auto"/>
           <w:right w:val="single" w:sz="4" w:space="4" w:color="auto"/>
         </w:pBdr>
@@ -442,8 +581,9 @@
           <w:szCs w:val="28"/>
           <w:highlight w:val="yellow"/>
         </w:rPr>
-        <w:t>-Se puede iterar los getElementById?</w:t>
-      </w:r>
+        <w:t xml:space="preserve">-Se puede iterar los </w:t>
+      </w:r>
+      <w:proofErr w:type="spellStart"/>
       <w:r>
         <w:rPr>
           <w:b/>
@@ -452,582 +592,10 @@
           <w:szCs w:val="28"/>
           <w:highlight w:val="yellow"/>
         </w:rPr>
-        <w:t xml:space="preserve"> –&gt; UTILIZAR ASYNC ARRAY</w:t>
-      </w:r>
-    </w:p>
-    <w:p>
-      <w:pPr>
-        <w:pBdr>
-          <w:top w:val="single" w:sz="4" w:space="1" w:color="auto"/>
-          <w:left w:val="single" w:sz="4" w:space="4" w:color="auto"/>
-          <w:bottom w:val="single" w:sz="4" w:space="1" w:color="auto"/>
-          <w:right w:val="single" w:sz="4" w:space="4" w:color="auto"/>
-        </w:pBdr>
-        <w:shd w:val="clear" w:color="auto" w:fill="1E1E1E"/>
-        <w:spacing w:after="0" w:line="285" w:lineRule="atLeast"/>
-        <w:rPr>
-          <w:rFonts w:ascii="Consolas" w:eastAsia="Times New Roman" w:hAnsi="Consolas" w:cs="Consolas"/>
-          <w:color w:val="D4D4D4"/>
-          <w:sz w:val="21"/>
-          <w:szCs w:val="21"/>
-          <w:lang w:val="en-US" w:eastAsia="es-AR"/>
-        </w:rPr>
-      </w:pPr>
-      <w:r>
-        <w:rPr>
-          <w:rFonts w:ascii="Consolas" w:eastAsia="Times New Roman" w:hAnsi="Consolas" w:cs="Consolas"/>
-          <w:color w:val="D4D4D4"/>
-          <w:sz w:val="21"/>
-          <w:szCs w:val="21"/>
-          <w:lang w:eastAsia="es-AR"/>
-        </w:rPr>
-        <w:t>    </w:t>
-      </w:r>
-      <w:r>
-        <w:rPr>
-          <w:rFonts w:ascii="Consolas" w:eastAsia="Times New Roman" w:hAnsi="Consolas" w:cs="Consolas"/>
-          <w:color w:val="C586C0"/>
-          <w:sz w:val="21"/>
-          <w:szCs w:val="21"/>
-          <w:lang w:val="en-US" w:eastAsia="es-AR"/>
-        </w:rPr>
-        <w:t>for</w:t>
-      </w:r>
-      <w:r>
-        <w:rPr>
-          <w:rFonts w:ascii="Consolas" w:eastAsia="Times New Roman" w:hAnsi="Consolas" w:cs="Consolas"/>
-          <w:color w:val="D4D4D4"/>
-          <w:sz w:val="21"/>
-          <w:szCs w:val="21"/>
-          <w:lang w:val="en-US" w:eastAsia="es-AR"/>
-        </w:rPr>
-        <w:t> (</w:t>
-      </w:r>
-      <w:r>
-        <w:rPr>
-          <w:rFonts w:ascii="Consolas" w:eastAsia="Times New Roman" w:hAnsi="Consolas" w:cs="Consolas"/>
-          <w:color w:val="569CD6"/>
-          <w:sz w:val="21"/>
-          <w:szCs w:val="21"/>
-          <w:lang w:val="en-US" w:eastAsia="es-AR"/>
-        </w:rPr>
-        <w:t>var</w:t>
-      </w:r>
-      <w:r>
-        <w:rPr>
-          <w:rFonts w:ascii="Consolas" w:eastAsia="Times New Roman" w:hAnsi="Consolas" w:cs="Consolas"/>
-          <w:color w:val="D4D4D4"/>
-          <w:sz w:val="21"/>
-          <w:szCs w:val="21"/>
-          <w:lang w:val="en-US" w:eastAsia="es-AR"/>
-        </w:rPr>
-        <w:t> </w:t>
-      </w:r>
-      <w:r>
-        <w:rPr>
-          <w:rFonts w:ascii="Consolas" w:eastAsia="Times New Roman" w:hAnsi="Consolas" w:cs="Consolas"/>
-          <w:color w:val="9CDCFE"/>
-          <w:sz w:val="21"/>
-          <w:szCs w:val="21"/>
-          <w:lang w:val="en-US" w:eastAsia="es-AR"/>
-        </w:rPr>
-        <w:t>i</w:t>
-      </w:r>
-      <w:r>
-        <w:rPr>
-          <w:rFonts w:ascii="Consolas" w:eastAsia="Times New Roman" w:hAnsi="Consolas" w:cs="Consolas"/>
-          <w:color w:val="D4D4D4"/>
-          <w:sz w:val="21"/>
-          <w:szCs w:val="21"/>
-          <w:lang w:val="en-US" w:eastAsia="es-AR"/>
-        </w:rPr>
-        <w:t> = </w:t>
-      </w:r>
-      <w:r>
-        <w:rPr>
-          <w:rFonts w:ascii="Consolas" w:eastAsia="Times New Roman" w:hAnsi="Consolas" w:cs="Consolas"/>
-          <w:color w:val="B5CEA8"/>
-          <w:sz w:val="21"/>
-          <w:szCs w:val="21"/>
-          <w:lang w:val="en-US" w:eastAsia="es-AR"/>
-        </w:rPr>
-        <w:t>0</w:t>
-      </w:r>
-      <w:r>
-        <w:rPr>
-          <w:rFonts w:ascii="Consolas" w:eastAsia="Times New Roman" w:hAnsi="Consolas" w:cs="Consolas"/>
-          <w:color w:val="D4D4D4"/>
-          <w:sz w:val="21"/>
-          <w:szCs w:val="21"/>
-          <w:lang w:val="en-US" w:eastAsia="es-AR"/>
-        </w:rPr>
-        <w:t>; </w:t>
-      </w:r>
-      <w:r>
-        <w:rPr>
-          <w:rFonts w:ascii="Consolas" w:eastAsia="Times New Roman" w:hAnsi="Consolas" w:cs="Consolas"/>
-          <w:color w:val="9CDCFE"/>
-          <w:sz w:val="21"/>
-          <w:szCs w:val="21"/>
-          <w:lang w:val="en-US" w:eastAsia="es-AR"/>
-        </w:rPr>
-        <w:t>i</w:t>
-      </w:r>
-      <w:r>
-        <w:rPr>
-          <w:rFonts w:ascii="Consolas" w:eastAsia="Times New Roman" w:hAnsi="Consolas" w:cs="Consolas"/>
-          <w:color w:val="D4D4D4"/>
-          <w:sz w:val="21"/>
-          <w:szCs w:val="21"/>
-          <w:lang w:val="en-US" w:eastAsia="es-AR"/>
-        </w:rPr>
-        <w:t> &lt; </w:t>
-      </w:r>
-      <w:r>
-        <w:rPr>
-          <w:rFonts w:ascii="Consolas" w:eastAsia="Times New Roman" w:hAnsi="Consolas" w:cs="Consolas"/>
-          <w:color w:val="B5CEA8"/>
-          <w:sz w:val="21"/>
-          <w:szCs w:val="21"/>
-          <w:lang w:val="en-US" w:eastAsia="es-AR"/>
-        </w:rPr>
-        <w:t>10</w:t>
-      </w:r>
-      <w:r>
-        <w:rPr>
-          <w:rFonts w:ascii="Consolas" w:eastAsia="Times New Roman" w:hAnsi="Consolas" w:cs="Consolas"/>
-          <w:color w:val="D4D4D4"/>
-          <w:sz w:val="21"/>
-          <w:szCs w:val="21"/>
-          <w:lang w:val="en-US" w:eastAsia="es-AR"/>
-        </w:rPr>
-        <w:t>; </w:t>
-      </w:r>
-      <w:r>
-        <w:rPr>
-          <w:rFonts w:ascii="Consolas" w:eastAsia="Times New Roman" w:hAnsi="Consolas" w:cs="Consolas"/>
-          <w:color w:val="9CDCFE"/>
-          <w:sz w:val="21"/>
-          <w:szCs w:val="21"/>
-          <w:lang w:val="en-US" w:eastAsia="es-AR"/>
-        </w:rPr>
-        <w:t>i</w:t>
-      </w:r>
-      <w:r>
-        <w:rPr>
-          <w:rFonts w:ascii="Consolas" w:eastAsia="Times New Roman" w:hAnsi="Consolas" w:cs="Consolas"/>
-          <w:color w:val="D4D4D4"/>
-          <w:sz w:val="21"/>
-          <w:szCs w:val="21"/>
-          <w:lang w:val="en-US" w:eastAsia="es-AR"/>
-        </w:rPr>
-        <w:t>++){</w:t>
-      </w:r>
-    </w:p>
-    <w:p>
-      <w:pPr>
-        <w:pBdr>
-          <w:top w:val="single" w:sz="4" w:space="1" w:color="auto"/>
-          <w:left w:val="single" w:sz="4" w:space="4" w:color="auto"/>
-          <w:bottom w:val="single" w:sz="4" w:space="1" w:color="auto"/>
-          <w:right w:val="single" w:sz="4" w:space="4" w:color="auto"/>
-        </w:pBdr>
-        <w:shd w:val="clear" w:color="auto" w:fill="1E1E1E"/>
-        <w:spacing w:after="0" w:line="285" w:lineRule="atLeast"/>
-        <w:rPr>
-          <w:rFonts w:ascii="Consolas" w:eastAsia="Times New Roman" w:hAnsi="Consolas" w:cs="Consolas"/>
-          <w:color w:val="D4D4D4"/>
-          <w:sz w:val="21"/>
-          <w:szCs w:val="21"/>
-          <w:lang w:val="en-US" w:eastAsia="es-AR"/>
-        </w:rPr>
-      </w:pPr>
-      <w:r>
-        <w:rPr>
-          <w:rFonts w:ascii="Consolas" w:eastAsia="Times New Roman" w:hAnsi="Consolas" w:cs="Consolas"/>
-          <w:color w:val="D4D4D4"/>
-          <w:sz w:val="21"/>
-          <w:szCs w:val="21"/>
-          <w:lang w:val="en-US" w:eastAsia="es-AR"/>
-        </w:rPr>
-        <w:t>        </w:t>
-      </w:r>
-      <w:r>
-        <w:rPr>
-          <w:rFonts w:ascii="Consolas" w:eastAsia="Times New Roman" w:hAnsi="Consolas" w:cs="Consolas"/>
-          <w:color w:val="569CD6"/>
-          <w:sz w:val="21"/>
-          <w:szCs w:val="21"/>
-          <w:lang w:val="en-US" w:eastAsia="es-AR"/>
-        </w:rPr>
-        <w:t>var</w:t>
-      </w:r>
-      <w:r>
-        <w:rPr>
-          <w:rFonts w:ascii="Consolas" w:eastAsia="Times New Roman" w:hAnsi="Consolas" w:cs="Consolas"/>
-          <w:color w:val="D4D4D4"/>
-          <w:sz w:val="21"/>
-          <w:szCs w:val="21"/>
-          <w:lang w:val="en-US" w:eastAsia="es-AR"/>
-        </w:rPr>
-        <w:t> </w:t>
-      </w:r>
-      <w:r>
-        <w:rPr>
-          <w:rFonts w:ascii="Consolas" w:eastAsia="Times New Roman" w:hAnsi="Consolas" w:cs="Consolas"/>
-          <w:color w:val="9CDCFE"/>
-          <w:sz w:val="21"/>
-          <w:szCs w:val="21"/>
-          <w:lang w:val="en-US" w:eastAsia="es-AR"/>
-        </w:rPr>
-        <w:t>index</w:t>
-      </w:r>
-      <w:r>
-        <w:rPr>
-          <w:rFonts w:ascii="Consolas" w:eastAsia="Times New Roman" w:hAnsi="Consolas" w:cs="Consolas"/>
-          <w:color w:val="D4D4D4"/>
-          <w:sz w:val="21"/>
-          <w:szCs w:val="21"/>
-          <w:lang w:val="en-US" w:eastAsia="es-AR"/>
-        </w:rPr>
-        <w:t> = </w:t>
-      </w:r>
-      <w:r>
-        <w:rPr>
-          <w:rFonts w:ascii="Consolas" w:eastAsia="Times New Roman" w:hAnsi="Consolas" w:cs="Consolas"/>
-          <w:color w:val="9CDCFE"/>
-          <w:sz w:val="21"/>
-          <w:szCs w:val="21"/>
-          <w:lang w:val="en-US" w:eastAsia="es-AR"/>
-        </w:rPr>
-        <w:t>document</w:t>
-      </w:r>
-      <w:r>
-        <w:rPr>
-          <w:rFonts w:ascii="Consolas" w:eastAsia="Times New Roman" w:hAnsi="Consolas" w:cs="Consolas"/>
-          <w:color w:val="D4D4D4"/>
-          <w:sz w:val="21"/>
-          <w:szCs w:val="21"/>
-          <w:lang w:val="en-US" w:eastAsia="es-AR"/>
-        </w:rPr>
-        <w:t>.</w:t>
-      </w:r>
-      <w:r>
-        <w:rPr>
-          <w:rFonts w:ascii="Consolas" w:eastAsia="Times New Roman" w:hAnsi="Consolas" w:cs="Consolas"/>
-          <w:color w:val="DCDCAA"/>
-          <w:sz w:val="21"/>
-          <w:szCs w:val="21"/>
-          <w:lang w:val="en-US" w:eastAsia="es-AR"/>
-        </w:rPr>
         <w:t>getElementById</w:t>
       </w:r>
-      <w:r>
-        <w:rPr>
-          <w:rFonts w:ascii="Consolas" w:eastAsia="Times New Roman" w:hAnsi="Consolas" w:cs="Consolas"/>
-          <w:color w:val="D4D4D4"/>
-          <w:sz w:val="21"/>
-          <w:szCs w:val="21"/>
-          <w:lang w:val="en-US" w:eastAsia="es-AR"/>
-        </w:rPr>
-        <w:t>(</w:t>
-      </w:r>
-      <w:r>
-        <w:rPr>
-          <w:rFonts w:ascii="Consolas" w:eastAsia="Times New Roman" w:hAnsi="Consolas" w:cs="Consolas"/>
-          <w:color w:val="CE9178"/>
-          <w:sz w:val="21"/>
-          <w:szCs w:val="21"/>
-          <w:lang w:val="en-US" w:eastAsia="es-AR"/>
-        </w:rPr>
-        <w:t>"name"</w:t>
-      </w:r>
-      <w:r>
-        <w:rPr>
-          <w:rFonts w:ascii="Consolas" w:eastAsia="Times New Roman" w:hAnsi="Consolas" w:cs="Consolas"/>
-          <w:color w:val="D4D4D4"/>
-          <w:sz w:val="21"/>
-          <w:szCs w:val="21"/>
-          <w:lang w:val="en-US" w:eastAsia="es-AR"/>
-        </w:rPr>
-        <w:t> + (</w:t>
-      </w:r>
-      <w:r>
-        <w:rPr>
-          <w:rFonts w:ascii="Consolas" w:eastAsia="Times New Roman" w:hAnsi="Consolas" w:cs="Consolas"/>
-          <w:color w:val="9CDCFE"/>
-          <w:sz w:val="21"/>
-          <w:szCs w:val="21"/>
-          <w:lang w:val="en-US" w:eastAsia="es-AR"/>
-        </w:rPr>
-        <w:t>i</w:t>
-      </w:r>
-      <w:r>
-        <w:rPr>
-          <w:rFonts w:ascii="Consolas" w:eastAsia="Times New Roman" w:hAnsi="Consolas" w:cs="Consolas"/>
-          <w:color w:val="D4D4D4"/>
-          <w:sz w:val="21"/>
-          <w:szCs w:val="21"/>
-          <w:lang w:val="en-US" w:eastAsia="es-AR"/>
-        </w:rPr>
-        <w:t> + </w:t>
-      </w:r>
-      <w:r>
-        <w:rPr>
-          <w:rFonts w:ascii="Consolas" w:eastAsia="Times New Roman" w:hAnsi="Consolas" w:cs="Consolas"/>
-          <w:color w:val="B5CEA8"/>
-          <w:sz w:val="21"/>
-          <w:szCs w:val="21"/>
-          <w:lang w:val="en-US" w:eastAsia="es-AR"/>
-        </w:rPr>
-        <w:t>1</w:t>
-      </w:r>
-      <w:r>
-        <w:rPr>
-          <w:rFonts w:ascii="Consolas" w:eastAsia="Times New Roman" w:hAnsi="Consolas" w:cs="Consolas"/>
-          <w:color w:val="D4D4D4"/>
-          <w:sz w:val="21"/>
-          <w:szCs w:val="21"/>
-          <w:lang w:val="en-US" w:eastAsia="es-AR"/>
-        </w:rPr>
-        <w:t>)).</w:t>
-      </w:r>
-      <w:r>
-        <w:rPr>
-          <w:rFonts w:ascii="Consolas" w:eastAsia="Times New Roman" w:hAnsi="Consolas" w:cs="Consolas"/>
-          <w:color w:val="9CDCFE"/>
-          <w:sz w:val="21"/>
-          <w:szCs w:val="21"/>
-          <w:lang w:val="en-US" w:eastAsia="es-AR"/>
-        </w:rPr>
-        <w:t>innerHTML</w:t>
-      </w:r>
-      <w:r>
-        <w:rPr>
-          <w:rFonts w:ascii="Consolas" w:eastAsia="Times New Roman" w:hAnsi="Consolas" w:cs="Consolas"/>
-          <w:color w:val="D4D4D4"/>
-          <w:sz w:val="21"/>
-          <w:szCs w:val="21"/>
-          <w:lang w:val="en-US" w:eastAsia="es-AR"/>
-        </w:rPr>
-        <w:t> = </w:t>
-      </w:r>
-      <w:r>
-        <w:rPr>
-          <w:rFonts w:ascii="Consolas" w:eastAsia="Times New Roman" w:hAnsi="Consolas" w:cs="Consolas"/>
-          <w:color w:val="9CDCFE"/>
-          <w:sz w:val="21"/>
-          <w:szCs w:val="21"/>
-          <w:lang w:val="en-US" w:eastAsia="es-AR"/>
-        </w:rPr>
-        <w:t>diseños</w:t>
-      </w:r>
-      <w:r>
-        <w:rPr>
-          <w:rFonts w:ascii="Consolas" w:eastAsia="Times New Roman" w:hAnsi="Consolas" w:cs="Consolas"/>
-          <w:color w:val="D4D4D4"/>
-          <w:sz w:val="21"/>
-          <w:szCs w:val="21"/>
-          <w:lang w:val="en-US" w:eastAsia="es-AR"/>
-        </w:rPr>
-        <w:t>[</w:t>
-      </w:r>
-      <w:r>
-        <w:rPr>
-          <w:rFonts w:ascii="Consolas" w:eastAsia="Times New Roman" w:hAnsi="Consolas" w:cs="Consolas"/>
-          <w:color w:val="9CDCFE"/>
-          <w:sz w:val="21"/>
-          <w:szCs w:val="21"/>
-          <w:lang w:val="en-US" w:eastAsia="es-AR"/>
-        </w:rPr>
-        <w:t>i</w:t>
-      </w:r>
-      <w:r>
-        <w:rPr>
-          <w:rFonts w:ascii="Consolas" w:eastAsia="Times New Roman" w:hAnsi="Consolas" w:cs="Consolas"/>
-          <w:color w:val="D4D4D4"/>
-          <w:sz w:val="21"/>
-          <w:szCs w:val="21"/>
-          <w:lang w:val="en-US" w:eastAsia="es-AR"/>
-        </w:rPr>
-        <w:t>].</w:t>
-      </w:r>
-      <w:r>
-        <w:rPr>
-          <w:rFonts w:ascii="Consolas" w:eastAsia="Times New Roman" w:hAnsi="Consolas" w:cs="Consolas"/>
-          <w:color w:val="9CDCFE"/>
-          <w:sz w:val="21"/>
-          <w:szCs w:val="21"/>
-          <w:lang w:val="en-US" w:eastAsia="es-AR"/>
-        </w:rPr>
-        <w:t>designName</w:t>
-      </w:r>
-      <w:r>
-        <w:rPr>
-          <w:rFonts w:ascii="Consolas" w:eastAsia="Times New Roman" w:hAnsi="Consolas" w:cs="Consolas"/>
-          <w:color w:val="D4D4D4"/>
-          <w:sz w:val="21"/>
-          <w:szCs w:val="21"/>
-          <w:lang w:val="en-US" w:eastAsia="es-AR"/>
-        </w:rPr>
-        <w:t>;</w:t>
-      </w:r>
-    </w:p>
-    <w:p>
-      <w:pPr>
-        <w:pBdr>
-          <w:top w:val="single" w:sz="4" w:space="1" w:color="auto"/>
-          <w:left w:val="single" w:sz="4" w:space="4" w:color="auto"/>
-          <w:bottom w:val="single" w:sz="4" w:space="1" w:color="auto"/>
-          <w:right w:val="single" w:sz="4" w:space="4" w:color="auto"/>
-        </w:pBdr>
-        <w:shd w:val="clear" w:color="auto" w:fill="1E1E1E"/>
-        <w:spacing w:after="0" w:line="285" w:lineRule="atLeast"/>
-        <w:rPr>
-          <w:rFonts w:ascii="Consolas" w:eastAsia="Times New Roman" w:hAnsi="Consolas" w:cs="Consolas"/>
-          <w:color w:val="D4D4D4"/>
-          <w:sz w:val="21"/>
-          <w:szCs w:val="21"/>
-          <w:lang w:eastAsia="es-AR"/>
-        </w:rPr>
-      </w:pPr>
-      <w:r>
-        <w:rPr>
-          <w:rFonts w:ascii="Consolas" w:eastAsia="Times New Roman" w:hAnsi="Consolas" w:cs="Consolas"/>
-          <w:color w:val="D4D4D4"/>
-          <w:sz w:val="21"/>
-          <w:szCs w:val="21"/>
-          <w:lang w:val="en-US" w:eastAsia="es-AR"/>
-        </w:rPr>
-        <w:t>        </w:t>
-      </w:r>
-      <w:r>
-        <w:rPr>
-          <w:rFonts w:ascii="Consolas" w:eastAsia="Times New Roman" w:hAnsi="Consolas" w:cs="Consolas"/>
-          <w:color w:val="9CDCFE"/>
-          <w:sz w:val="21"/>
-          <w:szCs w:val="21"/>
-          <w:lang w:eastAsia="es-AR"/>
-        </w:rPr>
-        <w:t>diseños</w:t>
-      </w:r>
-      <w:r>
-        <w:rPr>
-          <w:rFonts w:ascii="Consolas" w:eastAsia="Times New Roman" w:hAnsi="Consolas" w:cs="Consolas"/>
-          <w:color w:val="D4D4D4"/>
-          <w:sz w:val="21"/>
-          <w:szCs w:val="21"/>
-          <w:lang w:eastAsia="es-AR"/>
-        </w:rPr>
-        <w:t>.</w:t>
-      </w:r>
-      <w:r>
-        <w:rPr>
-          <w:rFonts w:ascii="Consolas" w:eastAsia="Times New Roman" w:hAnsi="Consolas" w:cs="Consolas"/>
-          <w:color w:val="DCDCAA"/>
-          <w:sz w:val="21"/>
-          <w:szCs w:val="21"/>
-          <w:lang w:eastAsia="es-AR"/>
-        </w:rPr>
-        <w:t>push</w:t>
-      </w:r>
-      <w:r>
-        <w:rPr>
-          <w:rFonts w:ascii="Consolas" w:eastAsia="Times New Roman" w:hAnsi="Consolas" w:cs="Consolas"/>
-          <w:color w:val="D4D4D4"/>
-          <w:sz w:val="21"/>
-          <w:szCs w:val="21"/>
-          <w:lang w:eastAsia="es-AR"/>
-        </w:rPr>
-        <w:t>(</w:t>
-      </w:r>
-      <w:r>
-        <w:rPr>
-          <w:rFonts w:ascii="Consolas" w:eastAsia="Times New Roman" w:hAnsi="Consolas" w:cs="Consolas"/>
-          <w:color w:val="9CDCFE"/>
-          <w:sz w:val="21"/>
-          <w:szCs w:val="21"/>
-          <w:lang w:eastAsia="es-AR"/>
-        </w:rPr>
-        <w:t>index</w:t>
-      </w:r>
-      <w:r>
-        <w:rPr>
-          <w:rFonts w:ascii="Consolas" w:eastAsia="Times New Roman" w:hAnsi="Consolas" w:cs="Consolas"/>
-          <w:color w:val="D4D4D4"/>
-          <w:sz w:val="21"/>
-          <w:szCs w:val="21"/>
-          <w:lang w:eastAsia="es-AR"/>
-        </w:rPr>
-        <w:t>);</w:t>
-      </w:r>
-    </w:p>
-    <w:p>
-      <w:pPr>
-        <w:pBdr>
-          <w:top w:val="single" w:sz="4" w:space="1" w:color="auto"/>
-          <w:left w:val="single" w:sz="4" w:space="4" w:color="auto"/>
-          <w:bottom w:val="single" w:sz="4" w:space="1" w:color="auto"/>
-          <w:right w:val="single" w:sz="4" w:space="4" w:color="auto"/>
-        </w:pBdr>
-        <w:shd w:val="clear" w:color="auto" w:fill="1E1E1E"/>
-        <w:spacing w:after="0" w:line="285" w:lineRule="atLeast"/>
-        <w:rPr>
-          <w:rFonts w:ascii="Consolas" w:eastAsia="Times New Roman" w:hAnsi="Consolas" w:cs="Consolas"/>
-          <w:color w:val="D4D4D4"/>
-          <w:sz w:val="21"/>
-          <w:szCs w:val="21"/>
-          <w:lang w:eastAsia="es-AR"/>
-        </w:rPr>
-      </w:pPr>
-      <w:r>
-        <w:rPr>
-          <w:rFonts w:ascii="Consolas" w:eastAsia="Times New Roman" w:hAnsi="Consolas" w:cs="Consolas"/>
-          <w:color w:val="D4D4D4"/>
-          <w:sz w:val="21"/>
-          <w:szCs w:val="21"/>
-          <w:lang w:eastAsia="es-AR"/>
-        </w:rPr>
-        <w:t>        </w:t>
-      </w:r>
-    </w:p>
-    <w:p>
-      <w:pPr>
-        <w:pBdr>
-          <w:top w:val="single" w:sz="4" w:space="1" w:color="auto"/>
-          <w:left w:val="single" w:sz="4" w:space="4" w:color="auto"/>
-          <w:bottom w:val="single" w:sz="4" w:space="1" w:color="auto"/>
-          <w:right w:val="single" w:sz="4" w:space="4" w:color="auto"/>
-        </w:pBdr>
-        <w:shd w:val="clear" w:color="auto" w:fill="1E1E1E"/>
-        <w:spacing w:after="0" w:line="285" w:lineRule="atLeast"/>
-        <w:rPr>
-          <w:rFonts w:ascii="Consolas" w:eastAsia="Times New Roman" w:hAnsi="Consolas" w:cs="Consolas"/>
-          <w:color w:val="D4D4D4"/>
-          <w:sz w:val="21"/>
-          <w:szCs w:val="21"/>
-          <w:lang w:eastAsia="es-AR"/>
-        </w:rPr>
-      </w:pPr>
-      <w:r>
-        <w:rPr>
-          <w:rFonts w:ascii="Consolas" w:eastAsia="Times New Roman" w:hAnsi="Consolas" w:cs="Consolas"/>
-          <w:color w:val="D4D4D4"/>
-          <w:sz w:val="21"/>
-          <w:szCs w:val="21"/>
-          <w:lang w:eastAsia="es-AR"/>
-        </w:rPr>
-        <w:t>    }</w:t>
-      </w:r>
-    </w:p>
-    <w:p>
-      <w:pPr>
-        <w:pBdr>
-          <w:top w:val="single" w:sz="4" w:space="1" w:color="auto"/>
-          <w:left w:val="single" w:sz="4" w:space="4" w:color="auto"/>
-          <w:bottom w:val="single" w:sz="4" w:space="1" w:color="auto"/>
-          <w:right w:val="single" w:sz="4" w:space="4" w:color="auto"/>
-        </w:pBdr>
+      <w:proofErr w:type="spellEnd"/>
+      <w:r>
         <w:rPr>
           <w:b/>
           <w:color w:val="000000" w:themeColor="text1"/>
@@ -1035,7 +603,8 @@
           <w:szCs w:val="28"/>
           <w:highlight w:val="yellow"/>
         </w:rPr>
-      </w:pPr>
+        <w:t>?</w:t>
+      </w:r>
       <w:r>
         <w:rPr>
           <w:b/>
@@ -1044,9 +613,600 @@
           <w:szCs w:val="28"/>
           <w:highlight w:val="yellow"/>
         </w:rPr>
-        <w:t xml:space="preserve">El problema con este código es </w:t>
-      </w:r>
-      <w:r>
+        <w:t xml:space="preserve"> –&gt; UTILIZAR ASYNC ARRAY</w:t>
+      </w:r>
+    </w:p>
+    <w:p>
+      <w:pPr>
+        <w:pBdr>
+          <w:top w:val="single" w:sz="4" w:space="1" w:color="auto"/>
+          <w:left w:val="single" w:sz="4" w:space="0" w:color="auto"/>
+          <w:bottom w:val="single" w:sz="4" w:space="1" w:color="auto"/>
+          <w:right w:val="single" w:sz="4" w:space="4" w:color="auto"/>
+        </w:pBdr>
+        <w:shd w:val="clear" w:color="auto" w:fill="1E1E1E"/>
+        <w:spacing w:after="0" w:line="285" w:lineRule="atLeast"/>
+        <w:rPr>
+          <w:rFonts w:ascii="Consolas" w:eastAsia="Times New Roman" w:hAnsi="Consolas" w:cs="Consolas"/>
+          <w:color w:val="D4D4D4"/>
+          <w:sz w:val="21"/>
+          <w:szCs w:val="21"/>
+          <w:lang w:val="en-US" w:eastAsia="es-AR"/>
+        </w:rPr>
+      </w:pPr>
+      <w:r>
+        <w:rPr>
+          <w:rFonts w:ascii="Consolas" w:eastAsia="Times New Roman" w:hAnsi="Consolas" w:cs="Consolas"/>
+          <w:color w:val="D4D4D4"/>
+          <w:sz w:val="21"/>
+          <w:szCs w:val="21"/>
+          <w:lang w:eastAsia="es-AR"/>
+        </w:rPr>
+        <w:t>    </w:t>
+      </w:r>
+      <w:proofErr w:type="gramStart"/>
+      <w:r>
+        <w:rPr>
+          <w:rFonts w:ascii="Consolas" w:eastAsia="Times New Roman" w:hAnsi="Consolas" w:cs="Consolas"/>
+          <w:color w:val="C586C0"/>
+          <w:sz w:val="21"/>
+          <w:szCs w:val="21"/>
+          <w:lang w:val="en-US" w:eastAsia="es-AR"/>
+        </w:rPr>
+        <w:t>for</w:t>
+      </w:r>
+      <w:proofErr w:type="gramEnd"/>
+      <w:r>
+        <w:rPr>
+          <w:rFonts w:ascii="Consolas" w:eastAsia="Times New Roman" w:hAnsi="Consolas" w:cs="Consolas"/>
+          <w:color w:val="D4D4D4"/>
+          <w:sz w:val="21"/>
+          <w:szCs w:val="21"/>
+          <w:lang w:val="en-US" w:eastAsia="es-AR"/>
+        </w:rPr>
+        <w:t> (</w:t>
+      </w:r>
+      <w:proofErr w:type="spellStart"/>
+      <w:r>
+        <w:rPr>
+          <w:rFonts w:ascii="Consolas" w:eastAsia="Times New Roman" w:hAnsi="Consolas" w:cs="Consolas"/>
+          <w:color w:val="569CD6"/>
+          <w:sz w:val="21"/>
+          <w:szCs w:val="21"/>
+          <w:lang w:val="en-US" w:eastAsia="es-AR"/>
+        </w:rPr>
+        <w:t>var</w:t>
+      </w:r>
+      <w:proofErr w:type="spellEnd"/>
+      <w:r>
+        <w:rPr>
+          <w:rFonts w:ascii="Consolas" w:eastAsia="Times New Roman" w:hAnsi="Consolas" w:cs="Consolas"/>
+          <w:color w:val="D4D4D4"/>
+          <w:sz w:val="21"/>
+          <w:szCs w:val="21"/>
+          <w:lang w:val="en-US" w:eastAsia="es-AR"/>
+        </w:rPr>
+        <w:t> </w:t>
+      </w:r>
+      <w:proofErr w:type="spellStart"/>
+      <w:r>
+        <w:rPr>
+          <w:rFonts w:ascii="Consolas" w:eastAsia="Times New Roman" w:hAnsi="Consolas" w:cs="Consolas"/>
+          <w:color w:val="9CDCFE"/>
+          <w:sz w:val="21"/>
+          <w:szCs w:val="21"/>
+          <w:lang w:val="en-US" w:eastAsia="es-AR"/>
+        </w:rPr>
+        <w:t>i</w:t>
+      </w:r>
+      <w:proofErr w:type="spellEnd"/>
+      <w:r>
+        <w:rPr>
+          <w:rFonts w:ascii="Consolas" w:eastAsia="Times New Roman" w:hAnsi="Consolas" w:cs="Consolas"/>
+          <w:color w:val="D4D4D4"/>
+          <w:sz w:val="21"/>
+          <w:szCs w:val="21"/>
+          <w:lang w:val="en-US" w:eastAsia="es-AR"/>
+        </w:rPr>
+        <w:t> = </w:t>
+      </w:r>
+      <w:r>
+        <w:rPr>
+          <w:rFonts w:ascii="Consolas" w:eastAsia="Times New Roman" w:hAnsi="Consolas" w:cs="Consolas"/>
+          <w:color w:val="B5CEA8"/>
+          <w:sz w:val="21"/>
+          <w:szCs w:val="21"/>
+          <w:lang w:val="en-US" w:eastAsia="es-AR"/>
+        </w:rPr>
+        <w:t>0</w:t>
+      </w:r>
+      <w:r>
+        <w:rPr>
+          <w:rFonts w:ascii="Consolas" w:eastAsia="Times New Roman" w:hAnsi="Consolas" w:cs="Consolas"/>
+          <w:color w:val="D4D4D4"/>
+          <w:sz w:val="21"/>
+          <w:szCs w:val="21"/>
+          <w:lang w:val="en-US" w:eastAsia="es-AR"/>
+        </w:rPr>
+        <w:t>; </w:t>
+      </w:r>
+      <w:proofErr w:type="spellStart"/>
+      <w:r>
+        <w:rPr>
+          <w:rFonts w:ascii="Consolas" w:eastAsia="Times New Roman" w:hAnsi="Consolas" w:cs="Consolas"/>
+          <w:color w:val="9CDCFE"/>
+          <w:sz w:val="21"/>
+          <w:szCs w:val="21"/>
+          <w:lang w:val="en-US" w:eastAsia="es-AR"/>
+        </w:rPr>
+        <w:t>i</w:t>
+      </w:r>
+      <w:proofErr w:type="spellEnd"/>
+      <w:r>
+        <w:rPr>
+          <w:rFonts w:ascii="Consolas" w:eastAsia="Times New Roman" w:hAnsi="Consolas" w:cs="Consolas"/>
+          <w:color w:val="D4D4D4"/>
+          <w:sz w:val="21"/>
+          <w:szCs w:val="21"/>
+          <w:lang w:val="en-US" w:eastAsia="es-AR"/>
+        </w:rPr>
+        <w:t> &lt; </w:t>
+      </w:r>
+      <w:r>
+        <w:rPr>
+          <w:rFonts w:ascii="Consolas" w:eastAsia="Times New Roman" w:hAnsi="Consolas" w:cs="Consolas"/>
+          <w:color w:val="B5CEA8"/>
+          <w:sz w:val="21"/>
+          <w:szCs w:val="21"/>
+          <w:lang w:val="en-US" w:eastAsia="es-AR"/>
+        </w:rPr>
+        <w:t>10</w:t>
+      </w:r>
+      <w:r>
+        <w:rPr>
+          <w:rFonts w:ascii="Consolas" w:eastAsia="Times New Roman" w:hAnsi="Consolas" w:cs="Consolas"/>
+          <w:color w:val="D4D4D4"/>
+          <w:sz w:val="21"/>
+          <w:szCs w:val="21"/>
+          <w:lang w:val="en-US" w:eastAsia="es-AR"/>
+        </w:rPr>
+        <w:t>; </w:t>
+      </w:r>
+      <w:proofErr w:type="spellStart"/>
+      <w:r>
+        <w:rPr>
+          <w:rFonts w:ascii="Consolas" w:eastAsia="Times New Roman" w:hAnsi="Consolas" w:cs="Consolas"/>
+          <w:color w:val="9CDCFE"/>
+          <w:sz w:val="21"/>
+          <w:szCs w:val="21"/>
+          <w:lang w:val="en-US" w:eastAsia="es-AR"/>
+        </w:rPr>
+        <w:t>i</w:t>
+      </w:r>
+      <w:proofErr w:type="spellEnd"/>
+      <w:r>
+        <w:rPr>
+          <w:rFonts w:ascii="Consolas" w:eastAsia="Times New Roman" w:hAnsi="Consolas" w:cs="Consolas"/>
+          <w:color w:val="D4D4D4"/>
+          <w:sz w:val="21"/>
+          <w:szCs w:val="21"/>
+          <w:lang w:val="en-US" w:eastAsia="es-AR"/>
+        </w:rPr>
+        <w:t>++){</w:t>
+      </w:r>
+    </w:p>
+    <w:p>
+      <w:pPr>
+        <w:pBdr>
+          <w:top w:val="single" w:sz="4" w:space="1" w:color="auto"/>
+          <w:left w:val="single" w:sz="4" w:space="0" w:color="auto"/>
+          <w:bottom w:val="single" w:sz="4" w:space="1" w:color="auto"/>
+          <w:right w:val="single" w:sz="4" w:space="4" w:color="auto"/>
+        </w:pBdr>
+        <w:shd w:val="clear" w:color="auto" w:fill="1E1E1E"/>
+        <w:spacing w:after="0" w:line="285" w:lineRule="atLeast"/>
+        <w:rPr>
+          <w:rFonts w:ascii="Consolas" w:eastAsia="Times New Roman" w:hAnsi="Consolas" w:cs="Consolas"/>
+          <w:color w:val="D4D4D4"/>
+          <w:sz w:val="21"/>
+          <w:szCs w:val="21"/>
+          <w:lang w:val="en-US" w:eastAsia="es-AR"/>
+        </w:rPr>
+      </w:pPr>
+      <w:r>
+        <w:rPr>
+          <w:rFonts w:ascii="Consolas" w:eastAsia="Times New Roman" w:hAnsi="Consolas" w:cs="Consolas"/>
+          <w:color w:val="D4D4D4"/>
+          <w:sz w:val="21"/>
+          <w:szCs w:val="21"/>
+          <w:lang w:val="en-US" w:eastAsia="es-AR"/>
+        </w:rPr>
+        <w:t>        </w:t>
+      </w:r>
+      <w:proofErr w:type="gramStart"/>
+      <w:r>
+        <w:rPr>
+          <w:rFonts w:ascii="Consolas" w:eastAsia="Times New Roman" w:hAnsi="Consolas" w:cs="Consolas"/>
+          <w:color w:val="569CD6"/>
+          <w:sz w:val="21"/>
+          <w:szCs w:val="21"/>
+          <w:lang w:val="en-US" w:eastAsia="es-AR"/>
+        </w:rPr>
+        <w:t>var</w:t>
+      </w:r>
+      <w:proofErr w:type="gramEnd"/>
+      <w:r>
+        <w:rPr>
+          <w:rFonts w:ascii="Consolas" w:eastAsia="Times New Roman" w:hAnsi="Consolas" w:cs="Consolas"/>
+          <w:color w:val="D4D4D4"/>
+          <w:sz w:val="21"/>
+          <w:szCs w:val="21"/>
+          <w:lang w:val="en-US" w:eastAsia="es-AR"/>
+        </w:rPr>
+        <w:t> </w:t>
+      </w:r>
+      <w:r>
+        <w:rPr>
+          <w:rFonts w:ascii="Consolas" w:eastAsia="Times New Roman" w:hAnsi="Consolas" w:cs="Consolas"/>
+          <w:color w:val="9CDCFE"/>
+          <w:sz w:val="21"/>
+          <w:szCs w:val="21"/>
+          <w:lang w:val="en-US" w:eastAsia="es-AR"/>
+        </w:rPr>
+        <w:t>index</w:t>
+      </w:r>
+      <w:r>
+        <w:rPr>
+          <w:rFonts w:ascii="Consolas" w:eastAsia="Times New Roman" w:hAnsi="Consolas" w:cs="Consolas"/>
+          <w:color w:val="D4D4D4"/>
+          <w:sz w:val="21"/>
+          <w:szCs w:val="21"/>
+          <w:lang w:val="en-US" w:eastAsia="es-AR"/>
+        </w:rPr>
+        <w:t> = </w:t>
+      </w:r>
+      <w:r>
+        <w:rPr>
+          <w:rFonts w:ascii="Consolas" w:eastAsia="Times New Roman" w:hAnsi="Consolas" w:cs="Consolas"/>
+          <w:color w:val="9CDCFE"/>
+          <w:sz w:val="21"/>
+          <w:szCs w:val="21"/>
+          <w:lang w:val="en-US" w:eastAsia="es-AR"/>
+        </w:rPr>
+        <w:t>document</w:t>
+      </w:r>
+      <w:r>
+        <w:rPr>
+          <w:rFonts w:ascii="Consolas" w:eastAsia="Times New Roman" w:hAnsi="Consolas" w:cs="Consolas"/>
+          <w:color w:val="D4D4D4"/>
+          <w:sz w:val="21"/>
+          <w:szCs w:val="21"/>
+          <w:lang w:val="en-US" w:eastAsia="es-AR"/>
+        </w:rPr>
+        <w:t>.</w:t>
+      </w:r>
+      <w:r>
+        <w:rPr>
+          <w:rFonts w:ascii="Consolas" w:eastAsia="Times New Roman" w:hAnsi="Consolas" w:cs="Consolas"/>
+          <w:color w:val="DCDCAA"/>
+          <w:sz w:val="21"/>
+          <w:szCs w:val="21"/>
+          <w:lang w:val="en-US" w:eastAsia="es-AR"/>
+        </w:rPr>
+        <w:t>getElementById</w:t>
+      </w:r>
+      <w:r>
+        <w:rPr>
+          <w:rFonts w:ascii="Consolas" w:eastAsia="Times New Roman" w:hAnsi="Consolas" w:cs="Consolas"/>
+          <w:color w:val="D4D4D4"/>
+          <w:sz w:val="21"/>
+          <w:szCs w:val="21"/>
+          <w:lang w:val="en-US" w:eastAsia="es-AR"/>
+        </w:rPr>
+        <w:t>(</w:t>
+      </w:r>
+      <w:r>
+        <w:rPr>
+          <w:rFonts w:ascii="Consolas" w:eastAsia="Times New Roman" w:hAnsi="Consolas" w:cs="Consolas"/>
+          <w:color w:val="CE9178"/>
+          <w:sz w:val="21"/>
+          <w:szCs w:val="21"/>
+          <w:lang w:val="en-US" w:eastAsia="es-AR"/>
+        </w:rPr>
+        <w:t>"name"</w:t>
+      </w:r>
+      <w:r>
+        <w:rPr>
+          <w:rFonts w:ascii="Consolas" w:eastAsia="Times New Roman" w:hAnsi="Consolas" w:cs="Consolas"/>
+          <w:color w:val="D4D4D4"/>
+          <w:sz w:val="21"/>
+          <w:szCs w:val="21"/>
+          <w:lang w:val="en-US" w:eastAsia="es-AR"/>
+        </w:rPr>
+        <w:t> + (</w:t>
+      </w:r>
+      <w:r>
+        <w:rPr>
+          <w:rFonts w:ascii="Consolas" w:eastAsia="Times New Roman" w:hAnsi="Consolas" w:cs="Consolas"/>
+          <w:color w:val="9CDCFE"/>
+          <w:sz w:val="21"/>
+          <w:szCs w:val="21"/>
+          <w:lang w:val="en-US" w:eastAsia="es-AR"/>
+        </w:rPr>
+        <w:t>i</w:t>
+      </w:r>
+      <w:r>
+        <w:rPr>
+          <w:rFonts w:ascii="Consolas" w:eastAsia="Times New Roman" w:hAnsi="Consolas" w:cs="Consolas"/>
+          <w:color w:val="D4D4D4"/>
+          <w:sz w:val="21"/>
+          <w:szCs w:val="21"/>
+          <w:lang w:val="en-US" w:eastAsia="es-AR"/>
+        </w:rPr>
+        <w:t> + </w:t>
+      </w:r>
+      <w:r>
+        <w:rPr>
+          <w:rFonts w:ascii="Consolas" w:eastAsia="Times New Roman" w:hAnsi="Consolas" w:cs="Consolas"/>
+          <w:color w:val="B5CEA8"/>
+          <w:sz w:val="21"/>
+          <w:szCs w:val="21"/>
+          <w:lang w:val="en-US" w:eastAsia="es-AR"/>
+        </w:rPr>
+        <w:t>1</w:t>
+      </w:r>
+      <w:r>
+        <w:rPr>
+          <w:rFonts w:ascii="Consolas" w:eastAsia="Times New Roman" w:hAnsi="Consolas" w:cs="Consolas"/>
+          <w:color w:val="D4D4D4"/>
+          <w:sz w:val="21"/>
+          <w:szCs w:val="21"/>
+          <w:lang w:val="en-US" w:eastAsia="es-AR"/>
+        </w:rPr>
+        <w:t>)).</w:t>
+      </w:r>
+      <w:r>
+        <w:rPr>
+          <w:rFonts w:ascii="Consolas" w:eastAsia="Times New Roman" w:hAnsi="Consolas" w:cs="Consolas"/>
+          <w:color w:val="9CDCFE"/>
+          <w:sz w:val="21"/>
+          <w:szCs w:val="21"/>
+          <w:lang w:val="en-US" w:eastAsia="es-AR"/>
+        </w:rPr>
+        <w:t>innerHTML</w:t>
+      </w:r>
+      <w:r>
+        <w:rPr>
+          <w:rFonts w:ascii="Consolas" w:eastAsia="Times New Roman" w:hAnsi="Consolas" w:cs="Consolas"/>
+          <w:color w:val="D4D4D4"/>
+          <w:sz w:val="21"/>
+          <w:szCs w:val="21"/>
+          <w:lang w:val="en-US" w:eastAsia="es-AR"/>
+        </w:rPr>
+        <w:t> = </w:t>
+      </w:r>
+      <w:r>
+        <w:rPr>
+          <w:rFonts w:ascii="Consolas" w:eastAsia="Times New Roman" w:hAnsi="Consolas" w:cs="Consolas"/>
+          <w:color w:val="9CDCFE"/>
+          <w:sz w:val="21"/>
+          <w:szCs w:val="21"/>
+          <w:lang w:val="en-US" w:eastAsia="es-AR"/>
+        </w:rPr>
+        <w:t>diseños</w:t>
+      </w:r>
+      <w:r>
+        <w:rPr>
+          <w:rFonts w:ascii="Consolas" w:eastAsia="Times New Roman" w:hAnsi="Consolas" w:cs="Consolas"/>
+          <w:color w:val="D4D4D4"/>
+          <w:sz w:val="21"/>
+          <w:szCs w:val="21"/>
+          <w:lang w:val="en-US" w:eastAsia="es-AR"/>
+        </w:rPr>
+        <w:t>[</w:t>
+      </w:r>
+      <w:r>
+        <w:rPr>
+          <w:rFonts w:ascii="Consolas" w:eastAsia="Times New Roman" w:hAnsi="Consolas" w:cs="Consolas"/>
+          <w:color w:val="9CDCFE"/>
+          <w:sz w:val="21"/>
+          <w:szCs w:val="21"/>
+          <w:lang w:val="en-US" w:eastAsia="es-AR"/>
+        </w:rPr>
+        <w:t>i</w:t>
+      </w:r>
+      <w:r>
+        <w:rPr>
+          <w:rFonts w:ascii="Consolas" w:eastAsia="Times New Roman" w:hAnsi="Consolas" w:cs="Consolas"/>
+          <w:color w:val="D4D4D4"/>
+          <w:sz w:val="21"/>
+          <w:szCs w:val="21"/>
+          <w:lang w:val="en-US" w:eastAsia="es-AR"/>
+        </w:rPr>
+        <w:t>].</w:t>
+      </w:r>
+      <w:r>
+        <w:rPr>
+          <w:rFonts w:ascii="Consolas" w:eastAsia="Times New Roman" w:hAnsi="Consolas" w:cs="Consolas"/>
+          <w:color w:val="9CDCFE"/>
+          <w:sz w:val="21"/>
+          <w:szCs w:val="21"/>
+          <w:lang w:val="en-US" w:eastAsia="es-AR"/>
+        </w:rPr>
+        <w:t>designName</w:t>
+      </w:r>
+      <w:r>
+        <w:rPr>
+          <w:rFonts w:ascii="Consolas" w:eastAsia="Times New Roman" w:hAnsi="Consolas" w:cs="Consolas"/>
+          <w:color w:val="D4D4D4"/>
+          <w:sz w:val="21"/>
+          <w:szCs w:val="21"/>
+          <w:lang w:val="en-US" w:eastAsia="es-AR"/>
+        </w:rPr>
+        <w:t>;</w:t>
+      </w:r>
+    </w:p>
+    <w:p>
+      <w:pPr>
+        <w:pBdr>
+          <w:top w:val="single" w:sz="4" w:space="1" w:color="auto"/>
+          <w:left w:val="single" w:sz="4" w:space="0" w:color="auto"/>
+          <w:bottom w:val="single" w:sz="4" w:space="1" w:color="auto"/>
+          <w:right w:val="single" w:sz="4" w:space="4" w:color="auto"/>
+        </w:pBdr>
+        <w:shd w:val="clear" w:color="auto" w:fill="1E1E1E"/>
+        <w:spacing w:after="0" w:line="285" w:lineRule="atLeast"/>
+        <w:rPr>
+          <w:rFonts w:ascii="Consolas" w:eastAsia="Times New Roman" w:hAnsi="Consolas" w:cs="Consolas"/>
+          <w:color w:val="D4D4D4"/>
+          <w:sz w:val="21"/>
+          <w:szCs w:val="21"/>
+          <w:lang w:eastAsia="es-AR"/>
+        </w:rPr>
+      </w:pPr>
+      <w:r>
+        <w:rPr>
+          <w:rFonts w:ascii="Consolas" w:eastAsia="Times New Roman" w:hAnsi="Consolas" w:cs="Consolas"/>
+          <w:color w:val="D4D4D4"/>
+          <w:sz w:val="21"/>
+          <w:szCs w:val="21"/>
+          <w:lang w:val="en-US" w:eastAsia="es-AR"/>
+        </w:rPr>
+        <w:t>        </w:t>
+      </w:r>
+      <w:proofErr w:type="spellStart"/>
+      <w:proofErr w:type="gramStart"/>
+      <w:r>
+        <w:rPr>
+          <w:rFonts w:ascii="Consolas" w:eastAsia="Times New Roman" w:hAnsi="Consolas" w:cs="Consolas"/>
+          <w:color w:val="9CDCFE"/>
+          <w:sz w:val="21"/>
+          <w:szCs w:val="21"/>
+          <w:lang w:eastAsia="es-AR"/>
+        </w:rPr>
+        <w:t>diseños</w:t>
+      </w:r>
+      <w:r>
+        <w:rPr>
+          <w:rFonts w:ascii="Consolas" w:eastAsia="Times New Roman" w:hAnsi="Consolas" w:cs="Consolas"/>
+          <w:color w:val="D4D4D4"/>
+          <w:sz w:val="21"/>
+          <w:szCs w:val="21"/>
+          <w:lang w:eastAsia="es-AR"/>
+        </w:rPr>
+        <w:t>.</w:t>
+      </w:r>
+      <w:r>
+        <w:rPr>
+          <w:rFonts w:ascii="Consolas" w:eastAsia="Times New Roman" w:hAnsi="Consolas" w:cs="Consolas"/>
+          <w:color w:val="DCDCAA"/>
+          <w:sz w:val="21"/>
+          <w:szCs w:val="21"/>
+          <w:lang w:eastAsia="es-AR"/>
+        </w:rPr>
+        <w:t>push</w:t>
+      </w:r>
+      <w:proofErr w:type="spellEnd"/>
+      <w:r>
+        <w:rPr>
+          <w:rFonts w:ascii="Consolas" w:eastAsia="Times New Roman" w:hAnsi="Consolas" w:cs="Consolas"/>
+          <w:color w:val="D4D4D4"/>
+          <w:sz w:val="21"/>
+          <w:szCs w:val="21"/>
+          <w:lang w:eastAsia="es-AR"/>
+        </w:rPr>
+        <w:t>(</w:t>
+      </w:r>
+      <w:proofErr w:type="spellStart"/>
+      <w:proofErr w:type="gramEnd"/>
+      <w:r>
+        <w:rPr>
+          <w:rFonts w:ascii="Consolas" w:eastAsia="Times New Roman" w:hAnsi="Consolas" w:cs="Consolas"/>
+          <w:color w:val="9CDCFE"/>
+          <w:sz w:val="21"/>
+          <w:szCs w:val="21"/>
+          <w:lang w:eastAsia="es-AR"/>
+        </w:rPr>
+        <w:t>index</w:t>
+      </w:r>
+      <w:proofErr w:type="spellEnd"/>
+      <w:r>
+        <w:rPr>
+          <w:rFonts w:ascii="Consolas" w:eastAsia="Times New Roman" w:hAnsi="Consolas" w:cs="Consolas"/>
+          <w:color w:val="D4D4D4"/>
+          <w:sz w:val="21"/>
+          <w:szCs w:val="21"/>
+          <w:lang w:eastAsia="es-AR"/>
+        </w:rPr>
+        <w:t>);</w:t>
+      </w:r>
+    </w:p>
+    <w:p>
+      <w:pPr>
+        <w:pBdr>
+          <w:top w:val="single" w:sz="4" w:space="1" w:color="auto"/>
+          <w:left w:val="single" w:sz="4" w:space="0" w:color="auto"/>
+          <w:bottom w:val="single" w:sz="4" w:space="1" w:color="auto"/>
+          <w:right w:val="single" w:sz="4" w:space="4" w:color="auto"/>
+        </w:pBdr>
+        <w:shd w:val="clear" w:color="auto" w:fill="1E1E1E"/>
+        <w:spacing w:after="0" w:line="285" w:lineRule="atLeast"/>
+        <w:rPr>
+          <w:rFonts w:ascii="Consolas" w:eastAsia="Times New Roman" w:hAnsi="Consolas" w:cs="Consolas"/>
+          <w:color w:val="D4D4D4"/>
+          <w:sz w:val="21"/>
+          <w:szCs w:val="21"/>
+          <w:lang w:eastAsia="es-AR"/>
+        </w:rPr>
+      </w:pPr>
+      <w:r>
+        <w:rPr>
+          <w:rFonts w:ascii="Consolas" w:eastAsia="Times New Roman" w:hAnsi="Consolas" w:cs="Consolas"/>
+          <w:color w:val="D4D4D4"/>
+          <w:sz w:val="21"/>
+          <w:szCs w:val="21"/>
+          <w:lang w:eastAsia="es-AR"/>
+        </w:rPr>
+        <w:t>        </w:t>
+      </w:r>
+    </w:p>
+    <w:p>
+      <w:pPr>
+        <w:pBdr>
+          <w:top w:val="single" w:sz="4" w:space="1" w:color="auto"/>
+          <w:left w:val="single" w:sz="4" w:space="0" w:color="auto"/>
+          <w:bottom w:val="single" w:sz="4" w:space="1" w:color="auto"/>
+          <w:right w:val="single" w:sz="4" w:space="4" w:color="auto"/>
+        </w:pBdr>
+        <w:shd w:val="clear" w:color="auto" w:fill="1E1E1E"/>
+        <w:spacing w:after="0" w:line="285" w:lineRule="atLeast"/>
+        <w:rPr>
+          <w:rFonts w:ascii="Consolas" w:eastAsia="Times New Roman" w:hAnsi="Consolas" w:cs="Consolas"/>
+          <w:color w:val="D4D4D4"/>
+          <w:sz w:val="21"/>
+          <w:szCs w:val="21"/>
+          <w:lang w:eastAsia="es-AR"/>
+        </w:rPr>
+      </w:pPr>
+      <w:r>
+        <w:rPr>
+          <w:rFonts w:ascii="Consolas" w:eastAsia="Times New Roman" w:hAnsi="Consolas" w:cs="Consolas"/>
+          <w:color w:val="D4D4D4"/>
+          <w:sz w:val="21"/>
+          <w:szCs w:val="21"/>
+          <w:lang w:eastAsia="es-AR"/>
+        </w:rPr>
+        <w:t>    }</w:t>
+      </w:r>
+    </w:p>
+    <w:p>
+      <w:pPr>
+        <w:pBdr>
+          <w:top w:val="single" w:sz="4" w:space="1" w:color="auto"/>
+          <w:left w:val="single" w:sz="4" w:space="0" w:color="auto"/>
+          <w:bottom w:val="single" w:sz="4" w:space="1" w:color="auto"/>
+          <w:right w:val="single" w:sz="4" w:space="4" w:color="auto"/>
+        </w:pBdr>
         <w:rPr>
           <w:b/>
           <w:color w:val="000000" w:themeColor="text1"/>
@@ -1054,8 +1214,7 @@
           <w:szCs w:val="28"/>
           <w:highlight w:val="yellow"/>
         </w:rPr>
-        <w:t>que toma un</w:t>
-      </w:r>
+      </w:pPr>
       <w:r>
         <w:rPr>
           <w:b/>
@@ -1064,7 +1223,7 @@
           <w:szCs w:val="28"/>
           <w:highlight w:val="yellow"/>
         </w:rPr>
-        <w:t xml:space="preserve"> nombre</w:t>
+        <w:t xml:space="preserve">El problema con este código es </w:t>
       </w:r>
       <w:r>
         <w:rPr>
@@ -1074,7 +1233,7 @@
           <w:szCs w:val="28"/>
           <w:highlight w:val="yellow"/>
         </w:rPr>
-        <w:t xml:space="preserve"> y el resto del for loop se ejecuta </w:t>
+        <w:t>que toma un</w:t>
       </w:r>
       <w:r>
         <w:rPr>
@@ -1084,7 +1243,7 @@
           <w:szCs w:val="28"/>
           <w:highlight w:val="yellow"/>
         </w:rPr>
-        <w:t xml:space="preserve">hasta el final devolviendo </w:t>
+        <w:t xml:space="preserve"> nombre</w:t>
       </w:r>
       <w:r>
         <w:rPr>
@@ -1094,8 +1253,9 @@
           <w:szCs w:val="28"/>
           <w:highlight w:val="yellow"/>
         </w:rPr>
-        <w:t>undefined</w:t>
-      </w:r>
+        <w:t xml:space="preserve"> y el resto del </w:t>
+      </w:r>
+      <w:proofErr w:type="spellStart"/>
       <w:r>
         <w:rPr>
           <w:b/>
@@ -1104,8 +1264,9 @@
           <w:szCs w:val="28"/>
           <w:highlight w:val="yellow"/>
         </w:rPr>
-        <w:t>.</w:t>
-      </w:r>
+        <w:t>for</w:t>
+      </w:r>
+      <w:proofErr w:type="spellEnd"/>
       <w:r>
         <w:rPr>
           <w:b/>
@@ -1114,8 +1275,9 @@
           <w:szCs w:val="28"/>
           <w:highlight w:val="yellow"/>
         </w:rPr>
-        <w:t xml:space="preserve"> sin permitirme un </w:t>
-      </w:r>
+        <w:t xml:space="preserve"> </w:t>
+      </w:r>
+      <w:proofErr w:type="spellStart"/>
       <w:r>
         <w:rPr>
           <w:b/>
@@ -1124,8 +1286,9 @@
           <w:szCs w:val="28"/>
           <w:highlight w:val="yellow"/>
         </w:rPr>
-        <w:t xml:space="preserve">BREAK </w:t>
-      </w:r>
+        <w:t>loop</w:t>
+      </w:r>
+      <w:proofErr w:type="spellEnd"/>
       <w:r>
         <w:rPr>
           <w:b/>
@@ -1134,7 +1297,7 @@
           <w:szCs w:val="28"/>
           <w:highlight w:val="yellow"/>
         </w:rPr>
-        <w:t>para ingresar el segundo diseño</w:t>
+        <w:t xml:space="preserve"> se ejecuta </w:t>
       </w:r>
       <w:r>
         <w:rPr>
@@ -1144,32 +1307,29 @@
           <w:szCs w:val="28"/>
           <w:highlight w:val="yellow"/>
         </w:rPr>
-        <w:tab/>
-      </w:r>
-    </w:p>
-    <w:p>
-      <w:pPr>
-        <w:pBdr>
-          <w:top w:val="single" w:sz="4" w:space="1" w:color="auto"/>
-          <w:left w:val="single" w:sz="4" w:space="4" w:color="auto"/>
-          <w:bottom w:val="single" w:sz="4" w:space="1" w:color="auto"/>
-          <w:right w:val="single" w:sz="4" w:space="4" w:color="auto"/>
-        </w:pBdr>
+        <w:t xml:space="preserve">hasta el final devolviendo </w:t>
+      </w:r>
+      <w:proofErr w:type="spellStart"/>
+      <w:r>
         <w:rPr>
           <w:b/>
           <w:color w:val="000000" w:themeColor="text1"/>
           <w:sz w:val="28"/>
           <w:szCs w:val="28"/>
-        </w:rPr>
-      </w:pPr>
+          <w:highlight w:val="yellow"/>
+        </w:rPr>
+        <w:t>undefined</w:t>
+      </w:r>
+      <w:proofErr w:type="spellEnd"/>
       <w:r>
         <w:rPr>
           <w:b/>
           <w:color w:val="000000" w:themeColor="text1"/>
           <w:sz w:val="28"/>
           <w:szCs w:val="28"/>
-        </w:rPr>
-        <w:t xml:space="preserve">Esto pasa porque es código </w:t>
+          <w:highlight w:val="yellow"/>
+        </w:rPr>
+        <w:t>.</w:t>
       </w:r>
       <w:r>
         <w:rPr>
@@ -1177,26 +1337,31 @@
           <w:color w:val="000000" w:themeColor="text1"/>
           <w:sz w:val="28"/>
           <w:szCs w:val="28"/>
-        </w:rPr>
-        <w:t>A</w:t>
-      </w:r>
+          <w:highlight w:val="yellow"/>
+        </w:rPr>
+        <w:t xml:space="preserve"> </w:t>
+      </w:r>
+      <w:proofErr w:type="gramStart"/>
       <w:r>
         <w:rPr>
           <w:b/>
           <w:color w:val="000000" w:themeColor="text1"/>
           <w:sz w:val="28"/>
           <w:szCs w:val="28"/>
-        </w:rPr>
-        <w:t>síncrono, dicen que para resolve</w:t>
-      </w:r>
+          <w:highlight w:val="yellow"/>
+        </w:rPr>
+        <w:t>sin</w:t>
+      </w:r>
+      <w:proofErr w:type="gramEnd"/>
       <w:r>
         <w:rPr>
           <w:b/>
           <w:color w:val="000000" w:themeColor="text1"/>
           <w:sz w:val="28"/>
           <w:szCs w:val="28"/>
-        </w:rPr>
-        <w:t xml:space="preserve">r esto hay que utilizar código </w:t>
+          <w:highlight w:val="yellow"/>
+        </w:rPr>
+        <w:t xml:space="preserve"> permitirme un </w:t>
       </w:r>
       <w:r>
         <w:rPr>
@@ -1204,8 +1369,9 @@
           <w:color w:val="000000" w:themeColor="text1"/>
           <w:sz w:val="28"/>
           <w:szCs w:val="28"/>
-        </w:rPr>
-        <w:t>síncrono que cumpla una función</w:t>
+          <w:highlight w:val="yellow"/>
+        </w:rPr>
+        <w:t xml:space="preserve">BREAK </w:t>
       </w:r>
       <w:r>
         <w:rPr>
@@ -1213,8 +1379,9 @@
           <w:color w:val="000000" w:themeColor="text1"/>
           <w:sz w:val="28"/>
           <w:szCs w:val="28"/>
-        </w:rPr>
-        <w:t xml:space="preserve">, PARE y </w:t>
+          <w:highlight w:val="yellow"/>
+        </w:rPr>
+        <w:t>para ingresar el segundo diseño</w:t>
       </w:r>
       <w:r>
         <w:rPr>
@@ -1222,6 +1389,86 @@
           <w:color w:val="000000" w:themeColor="text1"/>
           <w:sz w:val="28"/>
           <w:szCs w:val="28"/>
+          <w:highlight w:val="yellow"/>
+        </w:rPr>
+        <w:tab/>
+      </w:r>
+    </w:p>
+    <w:p>
+      <w:pPr>
+        <w:pBdr>
+          <w:top w:val="single" w:sz="4" w:space="1" w:color="auto"/>
+          <w:left w:val="single" w:sz="4" w:space="0" w:color="auto"/>
+          <w:bottom w:val="single" w:sz="4" w:space="1" w:color="auto"/>
+          <w:right w:val="single" w:sz="4" w:space="4" w:color="auto"/>
+        </w:pBdr>
+        <w:rPr>
+          <w:b/>
+          <w:color w:val="000000" w:themeColor="text1"/>
+          <w:sz w:val="28"/>
+          <w:szCs w:val="28"/>
+        </w:rPr>
+      </w:pPr>
+      <w:r>
+        <w:rPr>
+          <w:b/>
+          <w:color w:val="000000" w:themeColor="text1"/>
+          <w:sz w:val="28"/>
+          <w:szCs w:val="28"/>
+        </w:rPr>
+        <w:t xml:space="preserve">Esto pasa porque es código </w:t>
+      </w:r>
+      <w:r>
+        <w:rPr>
+          <w:b/>
+          <w:color w:val="000000" w:themeColor="text1"/>
+          <w:sz w:val="28"/>
+          <w:szCs w:val="28"/>
+        </w:rPr>
+        <w:t>A</w:t>
+      </w:r>
+      <w:r>
+        <w:rPr>
+          <w:b/>
+          <w:color w:val="000000" w:themeColor="text1"/>
+          <w:sz w:val="28"/>
+          <w:szCs w:val="28"/>
+        </w:rPr>
+        <w:t>síncrono, dicen que para resolve</w:t>
+      </w:r>
+      <w:r>
+        <w:rPr>
+          <w:b/>
+          <w:color w:val="000000" w:themeColor="text1"/>
+          <w:sz w:val="28"/>
+          <w:szCs w:val="28"/>
+        </w:rPr>
+        <w:t xml:space="preserve">r esto hay que utilizar código </w:t>
+      </w:r>
+      <w:r>
+        <w:rPr>
+          <w:b/>
+          <w:color w:val="000000" w:themeColor="text1"/>
+          <w:sz w:val="28"/>
+          <w:szCs w:val="28"/>
+        </w:rPr>
+        <w:t>síncrono que cumpla una función</w:t>
+      </w:r>
+      <w:r>
+        <w:rPr>
+          <w:b/>
+          <w:color w:val="000000" w:themeColor="text1"/>
+          <w:sz w:val="28"/>
+          <w:szCs w:val="28"/>
+        </w:rPr>
+        <w:t xml:space="preserve">, PARE y </w:t>
+      </w:r>
+      <w:r>
+        <w:rPr>
+          <w:b/>
+          <w:color w:val="000000" w:themeColor="text1"/>
+          <w:sz w:val="28"/>
+          <w:szCs w:val="28"/>
         </w:rPr>
         <w:t xml:space="preserve">analice la segunda opción </w:t>
       </w:r>
@@ -1230,7 +1477,7 @@
       <w:pPr>
         <w:pBdr>
           <w:top w:val="single" w:sz="4" w:space="1" w:color="auto"/>
-          <w:left w:val="single" w:sz="4" w:space="4" w:color="auto"/>
+          <w:left w:val="single" w:sz="4" w:space="0" w:color="auto"/>
           <w:bottom w:val="single" w:sz="4" w:space="1" w:color="auto"/>
           <w:right w:val="single" w:sz="4" w:space="4" w:color="auto"/>
         </w:pBdr>
@@ -1238,8 +1485,872 @@
       <w:r>
         <w:t>COMO EJECUTO ESTO</w:t>
       </w:r>
-      <w:bookmarkStart w:id="0" w:name="_GoBack"/>
-      <w:bookmarkEnd w:id="0"/>
+    </w:p>
+    <w:p>
+      <w:pPr>
+        <w:pBdr>
+          <w:top w:val="single" w:sz="6" w:space="8" w:color="E7E7E7"/>
+          <w:left w:val="single" w:sz="6" w:space="8" w:color="E7E7E7"/>
+          <w:bottom w:val="single" w:sz="6" w:space="8" w:color="E7E7E7"/>
+          <w:right w:val="single" w:sz="6" w:space="8" w:color="E7E7E7"/>
+        </w:pBdr>
+        <w:shd w:val="clear" w:color="auto" w:fill="F5F5F5"/>
+        <w:tabs>
+          <w:tab w:val="left" w:pos="916"/>
+          <w:tab w:val="left" w:pos="1832"/>
+          <w:tab w:val="left" w:pos="2748"/>
+          <w:tab w:val="left" w:pos="3664"/>
+          <w:tab w:val="left" w:pos="4580"/>
+          <w:tab w:val="left" w:pos="5496"/>
+          <w:tab w:val="left" w:pos="6412"/>
+          <w:tab w:val="left" w:pos="7328"/>
+          <w:tab w:val="left" w:pos="8244"/>
+          <w:tab w:val="left" w:pos="9160"/>
+          <w:tab w:val="left" w:pos="10076"/>
+          <w:tab w:val="left" w:pos="10992"/>
+          <w:tab w:val="left" w:pos="11908"/>
+          <w:tab w:val="left" w:pos="12824"/>
+          <w:tab w:val="left" w:pos="13740"/>
+          <w:tab w:val="left" w:pos="14656"/>
+        </w:tabs>
+        <w:spacing w:after="158" w:line="315" w:lineRule="atLeast"/>
+        <w:rPr>
+          <w:rFonts w:ascii="Courier New" w:eastAsia="Times New Roman" w:hAnsi="Courier New" w:cs="Courier New"/>
+          <w:color w:val="4A4A4A"/>
+          <w:sz w:val="18"/>
+          <w:szCs w:val="18"/>
+          <w:lang w:eastAsia="es-AR"/>
+        </w:rPr>
+      </w:pPr>
+      <w:proofErr w:type="spellStart"/>
+      <w:proofErr w:type="gramStart"/>
+      <w:r>
+        <w:rPr>
+          <w:rFonts w:ascii="Courier New" w:eastAsia="Times New Roman" w:hAnsi="Courier New" w:cs="Courier New"/>
+          <w:b/>
+          <w:bCs/>
+          <w:color w:val="000000"/>
+          <w:sz w:val="20"/>
+          <w:szCs w:val="20"/>
+          <w:lang w:eastAsia="es-AR"/>
+        </w:rPr>
+        <w:lastRenderedPageBreak/>
+        <w:t>var</w:t>
+      </w:r>
+      <w:proofErr w:type="spellEnd"/>
+      <w:proofErr w:type="gramEnd"/>
+      <w:r>
+        <w:rPr>
+          <w:rFonts w:ascii="Courier New" w:eastAsia="Times New Roman" w:hAnsi="Courier New" w:cs="Courier New"/>
+          <w:color w:val="4A4A4A"/>
+          <w:sz w:val="18"/>
+          <w:szCs w:val="18"/>
+          <w:lang w:eastAsia="es-AR"/>
+        </w:rPr>
+        <w:t xml:space="preserve"> </w:t>
+      </w:r>
+      <w:proofErr w:type="spellStart"/>
+      <w:r>
+        <w:rPr>
+          <w:rFonts w:ascii="Courier New" w:eastAsia="Times New Roman" w:hAnsi="Courier New" w:cs="Courier New"/>
+          <w:color w:val="4A4A4A"/>
+          <w:sz w:val="20"/>
+          <w:szCs w:val="20"/>
+          <w:lang w:eastAsia="es-AR"/>
+        </w:rPr>
+        <w:t>el</w:t>
+      </w:r>
+      <w:proofErr w:type="spellEnd"/>
+      <w:r>
+        <w:rPr>
+          <w:rFonts w:ascii="Courier New" w:eastAsia="Times New Roman" w:hAnsi="Courier New" w:cs="Courier New"/>
+          <w:color w:val="4A4A4A"/>
+          <w:sz w:val="20"/>
+          <w:szCs w:val="20"/>
+          <w:lang w:eastAsia="es-AR"/>
+        </w:rPr>
+        <w:t>;</w:t>
+      </w:r>
+    </w:p>
+    <w:p>
+      <w:pPr>
+        <w:pBdr>
+          <w:top w:val="single" w:sz="6" w:space="8" w:color="E7E7E7"/>
+          <w:left w:val="single" w:sz="6" w:space="8" w:color="E7E7E7"/>
+          <w:bottom w:val="single" w:sz="6" w:space="8" w:color="E7E7E7"/>
+          <w:right w:val="single" w:sz="6" w:space="8" w:color="E7E7E7"/>
+        </w:pBdr>
+        <w:shd w:val="clear" w:color="auto" w:fill="F5F5F5"/>
+        <w:tabs>
+          <w:tab w:val="left" w:pos="916"/>
+          <w:tab w:val="left" w:pos="1832"/>
+          <w:tab w:val="left" w:pos="2748"/>
+          <w:tab w:val="left" w:pos="3664"/>
+          <w:tab w:val="left" w:pos="4580"/>
+          <w:tab w:val="left" w:pos="5496"/>
+          <w:tab w:val="left" w:pos="6412"/>
+          <w:tab w:val="left" w:pos="7328"/>
+          <w:tab w:val="left" w:pos="8244"/>
+          <w:tab w:val="left" w:pos="9160"/>
+          <w:tab w:val="left" w:pos="10076"/>
+          <w:tab w:val="left" w:pos="10992"/>
+          <w:tab w:val="left" w:pos="11908"/>
+          <w:tab w:val="left" w:pos="12824"/>
+          <w:tab w:val="left" w:pos="13740"/>
+          <w:tab w:val="left" w:pos="14656"/>
+        </w:tabs>
+        <w:spacing w:after="158" w:line="315" w:lineRule="atLeast"/>
+        <w:rPr>
+          <w:rFonts w:ascii="Courier New" w:eastAsia="Times New Roman" w:hAnsi="Courier New" w:cs="Courier New"/>
+          <w:color w:val="4A4A4A"/>
+          <w:sz w:val="18"/>
+          <w:szCs w:val="18"/>
+          <w:lang w:val="en-US" w:eastAsia="es-AR"/>
+        </w:rPr>
+      </w:pPr>
+      <w:proofErr w:type="spellStart"/>
+      <w:proofErr w:type="gramStart"/>
+      <w:r>
+        <w:rPr>
+          <w:rFonts w:ascii="Courier New" w:eastAsia="Times New Roman" w:hAnsi="Courier New" w:cs="Courier New"/>
+          <w:b/>
+          <w:bCs/>
+          <w:color w:val="000000"/>
+          <w:sz w:val="20"/>
+          <w:szCs w:val="20"/>
+          <w:lang w:val="en-US" w:eastAsia="es-AR"/>
+        </w:rPr>
+        <w:t>var</w:t>
+      </w:r>
+      <w:proofErr w:type="spellEnd"/>
+      <w:proofErr w:type="gramEnd"/>
+      <w:r>
+        <w:rPr>
+          <w:rFonts w:ascii="Courier New" w:eastAsia="Times New Roman" w:hAnsi="Courier New" w:cs="Courier New"/>
+          <w:color w:val="4A4A4A"/>
+          <w:sz w:val="18"/>
+          <w:szCs w:val="18"/>
+          <w:lang w:val="en-US" w:eastAsia="es-AR"/>
+        </w:rPr>
+        <w:t xml:space="preserve"> </w:t>
+      </w:r>
+      <w:r>
+        <w:rPr>
+          <w:rFonts w:ascii="Courier New" w:eastAsia="Times New Roman" w:hAnsi="Courier New" w:cs="Courier New"/>
+          <w:color w:val="4A4A4A"/>
+          <w:sz w:val="20"/>
+          <w:szCs w:val="20"/>
+          <w:lang w:val="en-US" w:eastAsia="es-AR"/>
+        </w:rPr>
+        <w:t>prefix</w:t>
+      </w:r>
+      <w:r>
+        <w:rPr>
+          <w:rFonts w:ascii="Courier New" w:eastAsia="Times New Roman" w:hAnsi="Courier New" w:cs="Courier New"/>
+          <w:color w:val="4A4A4A"/>
+          <w:sz w:val="18"/>
+          <w:szCs w:val="18"/>
+          <w:lang w:val="en-US" w:eastAsia="es-AR"/>
+        </w:rPr>
+        <w:t xml:space="preserve"> </w:t>
+      </w:r>
+      <w:r>
+        <w:rPr>
+          <w:rFonts w:ascii="Courier New" w:eastAsia="Times New Roman" w:hAnsi="Courier New" w:cs="Courier New"/>
+          <w:b/>
+          <w:bCs/>
+          <w:color w:val="000000"/>
+          <w:sz w:val="20"/>
+          <w:szCs w:val="20"/>
+          <w:lang w:val="en-US" w:eastAsia="es-AR"/>
+        </w:rPr>
+        <w:t>=</w:t>
+      </w:r>
+      <w:r>
+        <w:rPr>
+          <w:rFonts w:ascii="Courier New" w:eastAsia="Times New Roman" w:hAnsi="Courier New" w:cs="Courier New"/>
+          <w:color w:val="4A4A4A"/>
+          <w:sz w:val="18"/>
+          <w:szCs w:val="18"/>
+          <w:lang w:val="en-US" w:eastAsia="es-AR"/>
+        </w:rPr>
+        <w:t xml:space="preserve"> </w:t>
+      </w:r>
+      <w:r>
+        <w:rPr>
+          <w:rFonts w:ascii="Courier New" w:eastAsia="Times New Roman" w:hAnsi="Courier New" w:cs="Courier New"/>
+          <w:color w:val="D01040"/>
+          <w:sz w:val="20"/>
+          <w:szCs w:val="20"/>
+          <w:lang w:val="en-US" w:eastAsia="es-AR"/>
+        </w:rPr>
+        <w:t>'</w:t>
+      </w:r>
+      <w:proofErr w:type="spellStart"/>
+      <w:r>
+        <w:rPr>
+          <w:rFonts w:ascii="Courier New" w:eastAsia="Times New Roman" w:hAnsi="Courier New" w:cs="Courier New"/>
+          <w:color w:val="D01040"/>
+          <w:sz w:val="20"/>
+          <w:szCs w:val="20"/>
+          <w:lang w:val="en-US" w:eastAsia="es-AR"/>
+        </w:rPr>
+        <w:t>elementId</w:t>
+      </w:r>
+      <w:proofErr w:type="spellEnd"/>
+      <w:r>
+        <w:rPr>
+          <w:rFonts w:ascii="Courier New" w:eastAsia="Times New Roman" w:hAnsi="Courier New" w:cs="Courier New"/>
+          <w:color w:val="D01040"/>
+          <w:sz w:val="20"/>
+          <w:szCs w:val="20"/>
+          <w:lang w:val="en-US" w:eastAsia="es-AR"/>
+        </w:rPr>
+        <w:t>'</w:t>
+      </w:r>
+      <w:r>
+        <w:rPr>
+          <w:rFonts w:ascii="Courier New" w:eastAsia="Times New Roman" w:hAnsi="Courier New" w:cs="Courier New"/>
+          <w:color w:val="4A4A4A"/>
+          <w:sz w:val="20"/>
+          <w:szCs w:val="20"/>
+          <w:lang w:val="en-US" w:eastAsia="es-AR"/>
+        </w:rPr>
+        <w:t>;</w:t>
+      </w:r>
+    </w:p>
+    <w:p>
+      <w:pPr>
+        <w:pBdr>
+          <w:top w:val="single" w:sz="6" w:space="8" w:color="E7E7E7"/>
+          <w:left w:val="single" w:sz="6" w:space="8" w:color="E7E7E7"/>
+          <w:bottom w:val="single" w:sz="6" w:space="8" w:color="E7E7E7"/>
+          <w:right w:val="single" w:sz="6" w:space="8" w:color="E7E7E7"/>
+        </w:pBdr>
+        <w:shd w:val="clear" w:color="auto" w:fill="F5F5F5"/>
+        <w:tabs>
+          <w:tab w:val="left" w:pos="916"/>
+          <w:tab w:val="left" w:pos="1832"/>
+          <w:tab w:val="left" w:pos="2748"/>
+          <w:tab w:val="left" w:pos="3664"/>
+          <w:tab w:val="left" w:pos="4580"/>
+          <w:tab w:val="left" w:pos="5496"/>
+          <w:tab w:val="left" w:pos="6412"/>
+          <w:tab w:val="left" w:pos="7328"/>
+          <w:tab w:val="left" w:pos="8244"/>
+          <w:tab w:val="left" w:pos="9160"/>
+          <w:tab w:val="left" w:pos="10076"/>
+          <w:tab w:val="left" w:pos="10992"/>
+          <w:tab w:val="left" w:pos="11908"/>
+          <w:tab w:val="left" w:pos="12824"/>
+          <w:tab w:val="left" w:pos="13740"/>
+          <w:tab w:val="left" w:pos="14656"/>
+        </w:tabs>
+        <w:spacing w:after="158" w:line="315" w:lineRule="atLeast"/>
+        <w:rPr>
+          <w:rFonts w:ascii="Courier New" w:eastAsia="Times New Roman" w:hAnsi="Courier New" w:cs="Courier New"/>
+          <w:color w:val="4A4A4A"/>
+          <w:sz w:val="18"/>
+          <w:szCs w:val="18"/>
+          <w:lang w:val="en-US" w:eastAsia="es-AR"/>
+        </w:rPr>
+      </w:pPr>
+      <w:proofErr w:type="gramStart"/>
+      <w:r>
+        <w:rPr>
+          <w:rFonts w:ascii="Courier New" w:eastAsia="Times New Roman" w:hAnsi="Courier New" w:cs="Courier New"/>
+          <w:b/>
+          <w:bCs/>
+          <w:color w:val="000000"/>
+          <w:sz w:val="20"/>
+          <w:szCs w:val="20"/>
+          <w:lang w:val="en-US" w:eastAsia="es-AR"/>
+        </w:rPr>
+        <w:t>for</w:t>
+      </w:r>
+      <w:r>
+        <w:rPr>
+          <w:rFonts w:ascii="Courier New" w:eastAsia="Times New Roman" w:hAnsi="Courier New" w:cs="Courier New"/>
+          <w:color w:val="4A4A4A"/>
+          <w:sz w:val="20"/>
+          <w:szCs w:val="20"/>
+          <w:lang w:val="en-US" w:eastAsia="es-AR"/>
+        </w:rPr>
+        <w:t>(</w:t>
+      </w:r>
+      <w:proofErr w:type="spellStart"/>
+      <w:proofErr w:type="gramEnd"/>
+      <w:r>
+        <w:rPr>
+          <w:rFonts w:ascii="Courier New" w:eastAsia="Times New Roman" w:hAnsi="Courier New" w:cs="Courier New"/>
+          <w:b/>
+          <w:bCs/>
+          <w:color w:val="000000"/>
+          <w:sz w:val="20"/>
+          <w:szCs w:val="20"/>
+          <w:lang w:val="en-US" w:eastAsia="es-AR"/>
+        </w:rPr>
+        <w:t>var</w:t>
+      </w:r>
+      <w:proofErr w:type="spellEnd"/>
+      <w:r>
+        <w:rPr>
+          <w:rFonts w:ascii="Courier New" w:eastAsia="Times New Roman" w:hAnsi="Courier New" w:cs="Courier New"/>
+          <w:color w:val="4A4A4A"/>
+          <w:sz w:val="18"/>
+          <w:szCs w:val="18"/>
+          <w:lang w:val="en-US" w:eastAsia="es-AR"/>
+        </w:rPr>
+        <w:t xml:space="preserve"> </w:t>
+      </w:r>
+      <w:proofErr w:type="spellStart"/>
+      <w:r>
+        <w:rPr>
+          <w:rFonts w:ascii="Courier New" w:eastAsia="Times New Roman" w:hAnsi="Courier New" w:cs="Courier New"/>
+          <w:color w:val="4A4A4A"/>
+          <w:sz w:val="20"/>
+          <w:szCs w:val="20"/>
+          <w:lang w:val="en-US" w:eastAsia="es-AR"/>
+        </w:rPr>
+        <w:t>i</w:t>
+      </w:r>
+      <w:proofErr w:type="spellEnd"/>
+      <w:r>
+        <w:rPr>
+          <w:rFonts w:ascii="Courier New" w:eastAsia="Times New Roman" w:hAnsi="Courier New" w:cs="Courier New"/>
+          <w:color w:val="4A4A4A"/>
+          <w:sz w:val="18"/>
+          <w:szCs w:val="18"/>
+          <w:lang w:val="en-US" w:eastAsia="es-AR"/>
+        </w:rPr>
+        <w:t xml:space="preserve"> </w:t>
+      </w:r>
+      <w:r>
+        <w:rPr>
+          <w:rFonts w:ascii="Courier New" w:eastAsia="Times New Roman" w:hAnsi="Courier New" w:cs="Courier New"/>
+          <w:b/>
+          <w:bCs/>
+          <w:color w:val="000000"/>
+          <w:sz w:val="20"/>
+          <w:szCs w:val="20"/>
+          <w:lang w:val="en-US" w:eastAsia="es-AR"/>
+        </w:rPr>
+        <w:t>=</w:t>
+      </w:r>
+      <w:r>
+        <w:rPr>
+          <w:rFonts w:ascii="Courier New" w:eastAsia="Times New Roman" w:hAnsi="Courier New" w:cs="Courier New"/>
+          <w:color w:val="4A4A4A"/>
+          <w:sz w:val="18"/>
+          <w:szCs w:val="18"/>
+          <w:lang w:val="en-US" w:eastAsia="es-AR"/>
+        </w:rPr>
+        <w:t xml:space="preserve"> </w:t>
+      </w:r>
+      <w:r>
+        <w:rPr>
+          <w:rFonts w:ascii="Courier New" w:eastAsia="Times New Roman" w:hAnsi="Courier New" w:cs="Courier New"/>
+          <w:color w:val="009999"/>
+          <w:sz w:val="20"/>
+          <w:szCs w:val="20"/>
+          <w:lang w:val="en-US" w:eastAsia="es-AR"/>
+        </w:rPr>
+        <w:t>0</w:t>
+      </w:r>
+      <w:r>
+        <w:rPr>
+          <w:rFonts w:ascii="Courier New" w:eastAsia="Times New Roman" w:hAnsi="Courier New" w:cs="Courier New"/>
+          <w:color w:val="4A4A4A"/>
+          <w:sz w:val="20"/>
+          <w:szCs w:val="20"/>
+          <w:lang w:val="en-US" w:eastAsia="es-AR"/>
+        </w:rPr>
+        <w:t>;</w:t>
+      </w:r>
+      <w:r>
+        <w:rPr>
+          <w:rFonts w:ascii="Courier New" w:eastAsia="Times New Roman" w:hAnsi="Courier New" w:cs="Courier New"/>
+          <w:color w:val="4A4A4A"/>
+          <w:sz w:val="18"/>
+          <w:szCs w:val="18"/>
+          <w:lang w:val="en-US" w:eastAsia="es-AR"/>
+        </w:rPr>
+        <w:t xml:space="preserve"> </w:t>
+      </w:r>
+      <w:r>
+        <w:rPr>
+          <w:rFonts w:ascii="Courier New" w:eastAsia="Times New Roman" w:hAnsi="Courier New" w:cs="Courier New"/>
+          <w:color w:val="4A4A4A"/>
+          <w:sz w:val="20"/>
+          <w:szCs w:val="20"/>
+          <w:lang w:val="en-US" w:eastAsia="es-AR"/>
+        </w:rPr>
+        <w:t>el</w:t>
+      </w:r>
+      <w:r>
+        <w:rPr>
+          <w:rFonts w:ascii="Courier New" w:eastAsia="Times New Roman" w:hAnsi="Courier New" w:cs="Courier New"/>
+          <w:color w:val="4A4A4A"/>
+          <w:sz w:val="18"/>
+          <w:szCs w:val="18"/>
+          <w:lang w:val="en-US" w:eastAsia="es-AR"/>
+        </w:rPr>
+        <w:t xml:space="preserve"> </w:t>
+      </w:r>
+      <w:r>
+        <w:rPr>
+          <w:rFonts w:ascii="Courier New" w:eastAsia="Times New Roman" w:hAnsi="Courier New" w:cs="Courier New"/>
+          <w:b/>
+          <w:bCs/>
+          <w:color w:val="000000"/>
+          <w:sz w:val="20"/>
+          <w:szCs w:val="20"/>
+          <w:lang w:val="en-US" w:eastAsia="es-AR"/>
+        </w:rPr>
+        <w:t>=</w:t>
+      </w:r>
+      <w:r>
+        <w:rPr>
+          <w:rFonts w:ascii="Courier New" w:eastAsia="Times New Roman" w:hAnsi="Courier New" w:cs="Courier New"/>
+          <w:color w:val="4A4A4A"/>
+          <w:sz w:val="18"/>
+          <w:szCs w:val="18"/>
+          <w:lang w:val="en-US" w:eastAsia="es-AR"/>
+        </w:rPr>
+        <w:t xml:space="preserve"> </w:t>
+      </w:r>
+      <w:proofErr w:type="spellStart"/>
+      <w:r>
+        <w:rPr>
+          <w:rFonts w:ascii="Courier New" w:eastAsia="Times New Roman" w:hAnsi="Courier New" w:cs="Courier New"/>
+          <w:color w:val="0086B3"/>
+          <w:sz w:val="20"/>
+          <w:szCs w:val="20"/>
+          <w:lang w:val="en-US" w:eastAsia="es-AR"/>
+        </w:rPr>
+        <w:t>document</w:t>
+      </w:r>
+      <w:r>
+        <w:rPr>
+          <w:rFonts w:ascii="Courier New" w:eastAsia="Times New Roman" w:hAnsi="Courier New" w:cs="Courier New"/>
+          <w:color w:val="4A4A4A"/>
+          <w:sz w:val="20"/>
+          <w:szCs w:val="20"/>
+          <w:lang w:val="en-US" w:eastAsia="es-AR"/>
+        </w:rPr>
+        <w:t>.getElementById</w:t>
+      </w:r>
+      <w:proofErr w:type="spellEnd"/>
+      <w:r>
+        <w:rPr>
+          <w:rFonts w:ascii="Courier New" w:eastAsia="Times New Roman" w:hAnsi="Courier New" w:cs="Courier New"/>
+          <w:color w:val="4A4A4A"/>
+          <w:sz w:val="20"/>
+          <w:szCs w:val="20"/>
+          <w:lang w:val="en-US" w:eastAsia="es-AR"/>
+        </w:rPr>
+        <w:t>(prefix</w:t>
+      </w:r>
+      <w:r>
+        <w:rPr>
+          <w:rFonts w:ascii="Courier New" w:eastAsia="Times New Roman" w:hAnsi="Courier New" w:cs="Courier New"/>
+          <w:color w:val="4A4A4A"/>
+          <w:sz w:val="18"/>
+          <w:szCs w:val="18"/>
+          <w:lang w:val="en-US" w:eastAsia="es-AR"/>
+        </w:rPr>
+        <w:t xml:space="preserve"> </w:t>
+      </w:r>
+      <w:r>
+        <w:rPr>
+          <w:rFonts w:ascii="Courier New" w:eastAsia="Times New Roman" w:hAnsi="Courier New" w:cs="Courier New"/>
+          <w:b/>
+          <w:bCs/>
+          <w:color w:val="000000"/>
+          <w:sz w:val="20"/>
+          <w:szCs w:val="20"/>
+          <w:lang w:val="en-US" w:eastAsia="es-AR"/>
+        </w:rPr>
+        <w:t>+</w:t>
+      </w:r>
+      <w:r>
+        <w:rPr>
+          <w:rFonts w:ascii="Courier New" w:eastAsia="Times New Roman" w:hAnsi="Courier New" w:cs="Courier New"/>
+          <w:color w:val="4A4A4A"/>
+          <w:sz w:val="18"/>
+          <w:szCs w:val="18"/>
+          <w:lang w:val="en-US" w:eastAsia="es-AR"/>
+        </w:rPr>
+        <w:t xml:space="preserve"> </w:t>
+      </w:r>
+      <w:proofErr w:type="spellStart"/>
+      <w:r>
+        <w:rPr>
+          <w:rFonts w:ascii="Courier New" w:eastAsia="Times New Roman" w:hAnsi="Courier New" w:cs="Courier New"/>
+          <w:color w:val="4A4A4A"/>
+          <w:sz w:val="20"/>
+          <w:szCs w:val="20"/>
+          <w:lang w:val="en-US" w:eastAsia="es-AR"/>
+        </w:rPr>
+        <w:t>i</w:t>
+      </w:r>
+      <w:proofErr w:type="spellEnd"/>
+      <w:r>
+        <w:rPr>
+          <w:rFonts w:ascii="Courier New" w:eastAsia="Times New Roman" w:hAnsi="Courier New" w:cs="Courier New"/>
+          <w:color w:val="4A4A4A"/>
+          <w:sz w:val="20"/>
+          <w:szCs w:val="20"/>
+          <w:lang w:val="en-US" w:eastAsia="es-AR"/>
+        </w:rPr>
+        <w:t>);</w:t>
+      </w:r>
+      <w:r>
+        <w:rPr>
+          <w:rFonts w:ascii="Courier New" w:eastAsia="Times New Roman" w:hAnsi="Courier New" w:cs="Courier New"/>
+          <w:color w:val="4A4A4A"/>
+          <w:sz w:val="18"/>
+          <w:szCs w:val="18"/>
+          <w:lang w:val="en-US" w:eastAsia="es-AR"/>
+        </w:rPr>
+        <w:t xml:space="preserve"> </w:t>
+      </w:r>
+      <w:proofErr w:type="spellStart"/>
+      <w:r>
+        <w:rPr>
+          <w:rFonts w:ascii="Courier New" w:eastAsia="Times New Roman" w:hAnsi="Courier New" w:cs="Courier New"/>
+          <w:color w:val="4A4A4A"/>
+          <w:sz w:val="20"/>
+          <w:szCs w:val="20"/>
+          <w:lang w:val="en-US" w:eastAsia="es-AR"/>
+        </w:rPr>
+        <w:t>i</w:t>
+      </w:r>
+      <w:proofErr w:type="spellEnd"/>
+      <w:r>
+        <w:rPr>
+          <w:rFonts w:ascii="Courier New" w:eastAsia="Times New Roman" w:hAnsi="Courier New" w:cs="Courier New"/>
+          <w:b/>
+          <w:bCs/>
+          <w:color w:val="000000"/>
+          <w:sz w:val="20"/>
+          <w:szCs w:val="20"/>
+          <w:lang w:val="en-US" w:eastAsia="es-AR"/>
+        </w:rPr>
+        <w:t>++</w:t>
+      </w:r>
+      <w:r>
+        <w:rPr>
+          <w:rFonts w:ascii="Courier New" w:eastAsia="Times New Roman" w:hAnsi="Courier New" w:cs="Courier New"/>
+          <w:color w:val="4A4A4A"/>
+          <w:sz w:val="20"/>
+          <w:szCs w:val="20"/>
+          <w:lang w:val="en-US" w:eastAsia="es-AR"/>
+        </w:rPr>
+        <w:t>)</w:t>
+      </w:r>
+      <w:r>
+        <w:rPr>
+          <w:rFonts w:ascii="Courier New" w:eastAsia="Times New Roman" w:hAnsi="Courier New" w:cs="Courier New"/>
+          <w:color w:val="4A4A4A"/>
+          <w:sz w:val="18"/>
+          <w:szCs w:val="18"/>
+          <w:lang w:val="en-US" w:eastAsia="es-AR"/>
+        </w:rPr>
+        <w:t xml:space="preserve"> </w:t>
+      </w:r>
+      <w:r>
+        <w:rPr>
+          <w:rFonts w:ascii="Courier New" w:eastAsia="Times New Roman" w:hAnsi="Courier New" w:cs="Courier New"/>
+          <w:color w:val="4A4A4A"/>
+          <w:sz w:val="20"/>
+          <w:szCs w:val="20"/>
+          <w:lang w:val="en-US" w:eastAsia="es-AR"/>
+        </w:rPr>
+        <w:t>{</w:t>
+      </w:r>
+    </w:p>
+    <w:p>
+      <w:pPr>
+        <w:pBdr>
+          <w:top w:val="single" w:sz="6" w:space="8" w:color="E7E7E7"/>
+          <w:left w:val="single" w:sz="6" w:space="8" w:color="E7E7E7"/>
+          <w:bottom w:val="single" w:sz="6" w:space="8" w:color="E7E7E7"/>
+          <w:right w:val="single" w:sz="6" w:space="8" w:color="E7E7E7"/>
+        </w:pBdr>
+        <w:shd w:val="clear" w:color="auto" w:fill="F5F5F5"/>
+        <w:tabs>
+          <w:tab w:val="left" w:pos="916"/>
+          <w:tab w:val="left" w:pos="1832"/>
+          <w:tab w:val="left" w:pos="2748"/>
+          <w:tab w:val="left" w:pos="3664"/>
+          <w:tab w:val="left" w:pos="4580"/>
+          <w:tab w:val="left" w:pos="5496"/>
+          <w:tab w:val="left" w:pos="6412"/>
+          <w:tab w:val="left" w:pos="7328"/>
+          <w:tab w:val="left" w:pos="8244"/>
+          <w:tab w:val="left" w:pos="9160"/>
+          <w:tab w:val="left" w:pos="10076"/>
+          <w:tab w:val="left" w:pos="10992"/>
+          <w:tab w:val="left" w:pos="11908"/>
+          <w:tab w:val="left" w:pos="12824"/>
+          <w:tab w:val="left" w:pos="13740"/>
+          <w:tab w:val="left" w:pos="14656"/>
+        </w:tabs>
+        <w:spacing w:after="158" w:line="315" w:lineRule="atLeast"/>
+        <w:rPr>
+          <w:rFonts w:ascii="Courier New" w:eastAsia="Times New Roman" w:hAnsi="Courier New" w:cs="Courier New"/>
+          <w:color w:val="4A4A4A"/>
+          <w:sz w:val="18"/>
+          <w:szCs w:val="18"/>
+          <w:lang w:val="en-US" w:eastAsia="es-AR"/>
+        </w:rPr>
+      </w:pPr>
+      <w:r>
+        <w:rPr>
+          <w:rFonts w:ascii="Courier New" w:eastAsia="Times New Roman" w:hAnsi="Courier New" w:cs="Courier New"/>
+          <w:color w:val="4A4A4A"/>
+          <w:sz w:val="18"/>
+          <w:szCs w:val="18"/>
+          <w:lang w:val="en-US" w:eastAsia="es-AR"/>
+        </w:rPr>
+        <w:t xml:space="preserve">  </w:t>
+      </w:r>
+      <w:proofErr w:type="gramStart"/>
+      <w:r>
+        <w:rPr>
+          <w:rFonts w:ascii="Courier New" w:eastAsia="Times New Roman" w:hAnsi="Courier New" w:cs="Courier New"/>
+          <w:b/>
+          <w:bCs/>
+          <w:color w:val="000000"/>
+          <w:sz w:val="20"/>
+          <w:szCs w:val="20"/>
+          <w:lang w:val="en-US" w:eastAsia="es-AR"/>
+        </w:rPr>
+        <w:t>if</w:t>
+      </w:r>
+      <w:r>
+        <w:rPr>
+          <w:rFonts w:ascii="Courier New" w:eastAsia="Times New Roman" w:hAnsi="Courier New" w:cs="Courier New"/>
+          <w:color w:val="4A4A4A"/>
+          <w:sz w:val="20"/>
+          <w:szCs w:val="20"/>
+          <w:lang w:val="en-US" w:eastAsia="es-AR"/>
+        </w:rPr>
+        <w:t>(</w:t>
+      </w:r>
+      <w:proofErr w:type="gramEnd"/>
+      <w:r>
+        <w:rPr>
+          <w:rFonts w:ascii="Courier New" w:eastAsia="Times New Roman" w:hAnsi="Courier New" w:cs="Courier New"/>
+          <w:color w:val="4A4A4A"/>
+          <w:sz w:val="20"/>
+          <w:szCs w:val="20"/>
+          <w:lang w:val="en-US" w:eastAsia="es-AR"/>
+        </w:rPr>
+        <w:t>condition)</w:t>
+      </w:r>
+      <w:r>
+        <w:rPr>
+          <w:rFonts w:ascii="Courier New" w:eastAsia="Times New Roman" w:hAnsi="Courier New" w:cs="Courier New"/>
+          <w:color w:val="4A4A4A"/>
+          <w:sz w:val="18"/>
+          <w:szCs w:val="18"/>
+          <w:lang w:val="en-US" w:eastAsia="es-AR"/>
+        </w:rPr>
+        <w:t xml:space="preserve"> </w:t>
+      </w:r>
+      <w:r>
+        <w:rPr>
+          <w:rFonts w:ascii="Courier New" w:eastAsia="Times New Roman" w:hAnsi="Courier New" w:cs="Courier New"/>
+          <w:color w:val="4A4A4A"/>
+          <w:sz w:val="20"/>
+          <w:szCs w:val="20"/>
+          <w:lang w:val="en-US" w:eastAsia="es-AR"/>
+        </w:rPr>
+        <w:t>{</w:t>
+      </w:r>
+    </w:p>
+    <w:p>
+      <w:pPr>
+        <w:pBdr>
+          <w:top w:val="single" w:sz="6" w:space="8" w:color="E7E7E7"/>
+          <w:left w:val="single" w:sz="6" w:space="8" w:color="E7E7E7"/>
+          <w:bottom w:val="single" w:sz="6" w:space="8" w:color="E7E7E7"/>
+          <w:right w:val="single" w:sz="6" w:space="8" w:color="E7E7E7"/>
+        </w:pBdr>
+        <w:shd w:val="clear" w:color="auto" w:fill="F5F5F5"/>
+        <w:tabs>
+          <w:tab w:val="left" w:pos="916"/>
+          <w:tab w:val="left" w:pos="1832"/>
+          <w:tab w:val="left" w:pos="2748"/>
+          <w:tab w:val="left" w:pos="3664"/>
+          <w:tab w:val="left" w:pos="4580"/>
+          <w:tab w:val="left" w:pos="5496"/>
+          <w:tab w:val="left" w:pos="6412"/>
+          <w:tab w:val="left" w:pos="7328"/>
+          <w:tab w:val="left" w:pos="8244"/>
+          <w:tab w:val="left" w:pos="9160"/>
+          <w:tab w:val="left" w:pos="10076"/>
+          <w:tab w:val="left" w:pos="10992"/>
+          <w:tab w:val="left" w:pos="11908"/>
+          <w:tab w:val="left" w:pos="12824"/>
+          <w:tab w:val="left" w:pos="13740"/>
+          <w:tab w:val="left" w:pos="14656"/>
+        </w:tabs>
+        <w:spacing w:after="158" w:line="315" w:lineRule="atLeast"/>
+        <w:rPr>
+          <w:rFonts w:ascii="Courier New" w:eastAsia="Times New Roman" w:hAnsi="Courier New" w:cs="Courier New"/>
+          <w:color w:val="4A4A4A"/>
+          <w:sz w:val="18"/>
+          <w:szCs w:val="18"/>
+          <w:lang w:eastAsia="es-AR"/>
+        </w:rPr>
+      </w:pPr>
+      <w:r>
+        <w:rPr>
+          <w:rFonts w:ascii="Courier New" w:eastAsia="Times New Roman" w:hAnsi="Courier New" w:cs="Courier New"/>
+          <w:color w:val="4A4A4A"/>
+          <w:sz w:val="18"/>
+          <w:szCs w:val="18"/>
+          <w:lang w:val="en-US" w:eastAsia="es-AR"/>
+        </w:rPr>
+        <w:t xml:space="preserve">    </w:t>
+      </w:r>
+      <w:proofErr w:type="spellStart"/>
+      <w:r>
+        <w:rPr>
+          <w:rFonts w:ascii="Courier New" w:eastAsia="Times New Roman" w:hAnsi="Courier New" w:cs="Courier New"/>
+          <w:color w:val="4A4A4A"/>
+          <w:sz w:val="20"/>
+          <w:szCs w:val="20"/>
+          <w:lang w:eastAsia="es-AR"/>
+        </w:rPr>
+        <w:t>el.style.display</w:t>
+      </w:r>
+      <w:proofErr w:type="spellEnd"/>
+      <w:r>
+        <w:rPr>
+          <w:rFonts w:ascii="Courier New" w:eastAsia="Times New Roman" w:hAnsi="Courier New" w:cs="Courier New"/>
+          <w:color w:val="4A4A4A"/>
+          <w:sz w:val="18"/>
+          <w:szCs w:val="18"/>
+          <w:lang w:eastAsia="es-AR"/>
+        </w:rPr>
+        <w:t xml:space="preserve"> </w:t>
+      </w:r>
+      <w:r>
+        <w:rPr>
+          <w:rFonts w:ascii="Courier New" w:eastAsia="Times New Roman" w:hAnsi="Courier New" w:cs="Courier New"/>
+          <w:b/>
+          <w:bCs/>
+          <w:color w:val="000000"/>
+          <w:sz w:val="20"/>
+          <w:szCs w:val="20"/>
+          <w:lang w:eastAsia="es-AR"/>
+        </w:rPr>
+        <w:t>=</w:t>
+      </w:r>
+      <w:r>
+        <w:rPr>
+          <w:rFonts w:ascii="Courier New" w:eastAsia="Times New Roman" w:hAnsi="Courier New" w:cs="Courier New"/>
+          <w:color w:val="4A4A4A"/>
+          <w:sz w:val="18"/>
+          <w:szCs w:val="18"/>
+          <w:lang w:eastAsia="es-AR"/>
+        </w:rPr>
+        <w:t xml:space="preserve"> </w:t>
+      </w:r>
+      <w:r>
+        <w:rPr>
+          <w:rFonts w:ascii="Courier New" w:eastAsia="Times New Roman" w:hAnsi="Courier New" w:cs="Courier New"/>
+          <w:color w:val="D01040"/>
+          <w:sz w:val="20"/>
+          <w:szCs w:val="20"/>
+          <w:lang w:eastAsia="es-AR"/>
+        </w:rPr>
+        <w:t>''</w:t>
+      </w:r>
+      <w:r>
+        <w:rPr>
+          <w:rFonts w:ascii="Courier New" w:eastAsia="Times New Roman" w:hAnsi="Courier New" w:cs="Courier New"/>
+          <w:color w:val="4A4A4A"/>
+          <w:sz w:val="20"/>
+          <w:szCs w:val="20"/>
+          <w:lang w:eastAsia="es-AR"/>
+        </w:rPr>
+        <w:t>;</w:t>
+      </w:r>
+    </w:p>
+    <w:p>
+      <w:pPr>
+        <w:pBdr>
+          <w:top w:val="single" w:sz="6" w:space="8" w:color="E7E7E7"/>
+          <w:left w:val="single" w:sz="6" w:space="8" w:color="E7E7E7"/>
+          <w:bottom w:val="single" w:sz="6" w:space="8" w:color="E7E7E7"/>
+          <w:right w:val="single" w:sz="6" w:space="8" w:color="E7E7E7"/>
+        </w:pBdr>
+        <w:shd w:val="clear" w:color="auto" w:fill="F5F5F5"/>
+        <w:tabs>
+          <w:tab w:val="left" w:pos="916"/>
+          <w:tab w:val="left" w:pos="1832"/>
+          <w:tab w:val="left" w:pos="2748"/>
+          <w:tab w:val="left" w:pos="3664"/>
+          <w:tab w:val="left" w:pos="4580"/>
+          <w:tab w:val="left" w:pos="5496"/>
+          <w:tab w:val="left" w:pos="6412"/>
+          <w:tab w:val="left" w:pos="7328"/>
+          <w:tab w:val="left" w:pos="8244"/>
+          <w:tab w:val="left" w:pos="9160"/>
+          <w:tab w:val="left" w:pos="10076"/>
+          <w:tab w:val="left" w:pos="10992"/>
+          <w:tab w:val="left" w:pos="11908"/>
+          <w:tab w:val="left" w:pos="12824"/>
+          <w:tab w:val="left" w:pos="13740"/>
+          <w:tab w:val="left" w:pos="14656"/>
+        </w:tabs>
+        <w:spacing w:after="158" w:line="315" w:lineRule="atLeast"/>
+        <w:rPr>
+          <w:rFonts w:ascii="Courier New" w:eastAsia="Times New Roman" w:hAnsi="Courier New" w:cs="Courier New"/>
+          <w:color w:val="4A4A4A"/>
+          <w:sz w:val="18"/>
+          <w:szCs w:val="18"/>
+          <w:lang w:eastAsia="es-AR"/>
+        </w:rPr>
+      </w:pPr>
+      <w:r>
+        <w:rPr>
+          <w:rFonts w:ascii="Courier New" w:eastAsia="Times New Roman" w:hAnsi="Courier New" w:cs="Courier New"/>
+          <w:color w:val="4A4A4A"/>
+          <w:sz w:val="18"/>
+          <w:szCs w:val="18"/>
+          <w:lang w:eastAsia="es-AR"/>
+        </w:rPr>
+        <w:t xml:space="preserve">  </w:t>
+      </w:r>
+      <w:r>
+        <w:rPr>
+          <w:rFonts w:ascii="Courier New" w:eastAsia="Times New Roman" w:hAnsi="Courier New" w:cs="Courier New"/>
+          <w:color w:val="4A4A4A"/>
+          <w:sz w:val="20"/>
+          <w:szCs w:val="20"/>
+          <w:lang w:eastAsia="es-AR"/>
+        </w:rPr>
+        <w:t>}</w:t>
+      </w:r>
+    </w:p>
+    <w:p>
+      <w:pPr>
+        <w:pBdr>
+          <w:top w:val="single" w:sz="4" w:space="1" w:color="auto"/>
+          <w:left w:val="single" w:sz="4" w:space="0" w:color="auto"/>
+          <w:bottom w:val="single" w:sz="4" w:space="1" w:color="auto"/>
+          <w:right w:val="single" w:sz="4" w:space="4" w:color="auto"/>
+        </w:pBdr>
+      </w:pPr>
+      <w:r>
+        <w:t>Esto me sirve</w:t>
+      </w:r>
     </w:p>
     <w:p>
       <w:pPr>
@@ -1306,14 +2417,24 @@
           <w:color w:val="FF0000"/>
           <w:highlight w:val="yellow"/>
         </w:rPr>
-        <w:t>-Hacer mejor el padding</w:t>
-      </w:r>
+        <w:t xml:space="preserve">-Hacer mejor el </w:t>
+      </w:r>
+      <w:proofErr w:type="spellStart"/>
       <w:r>
         <w:rPr>
           <w:b/>
           <w:color w:val="FF0000"/>
           <w:highlight w:val="yellow"/>
         </w:rPr>
+        <w:t>padding</w:t>
+      </w:r>
+      <w:proofErr w:type="spellEnd"/>
+      <w:r>
+        <w:rPr>
+          <w:b/>
+          <w:color w:val="FF0000"/>
+          <w:highlight w:val="yellow"/>
+        </w:rPr>
         <w:t xml:space="preserve"> de los títulos</w:t>
       </w:r>
       <w:r>
@@ -1365,6 +2486,8 @@
           <w:color w:val="FF0000"/>
         </w:rPr>
       </w:pPr>
+      <w:bookmarkStart w:id="0" w:name="_GoBack"/>
+      <w:bookmarkEnd w:id="0"/>
     </w:p>
     <w:p>
       <w:pPr>
@@ -1510,7 +2633,21 @@
         <w:rPr>
           <w:b/>
         </w:rPr>
-        <w:t xml:space="preserve">-ver si puedo enviar la info del balance a una cuadricula en otra pestaña </w:t>
+        <w:t xml:space="preserve">-ver si puedo enviar la </w:t>
+      </w:r>
+      <w:proofErr w:type="spellStart"/>
+      <w:r>
+        <w:rPr>
+          <w:b/>
+        </w:rPr>
+        <w:t>info</w:t>
+      </w:r>
+      <w:proofErr w:type="spellEnd"/>
+      <w:r>
+        <w:rPr>
+          <w:b/>
+        </w:rPr>
+        <w:t xml:space="preserve"> del balance a una cuadricula en otra pestaña </w:t>
       </w:r>
     </w:p>
     <w:p>
@@ -1529,7 +2666,85 @@
         <w:rPr>
           <w:b/>
         </w:rPr>
-        <w:t>-Ver el tema de DataBases( si hago submit y quiero referirme a esos datos para luego combinarlos como en los dos pasos anteriores) D3.js Javascript for statistics Chart.js</w:t>
+        <w:t xml:space="preserve">-Ver el tema de </w:t>
+      </w:r>
+      <w:proofErr w:type="spellStart"/>
+      <w:proofErr w:type="gramStart"/>
+      <w:r>
+        <w:rPr>
+          <w:b/>
+        </w:rPr>
+        <w:t>DataBases</w:t>
+      </w:r>
+      <w:proofErr w:type="spellEnd"/>
+      <w:r>
+        <w:rPr>
+          <w:b/>
+        </w:rPr>
+        <w:t>(</w:t>
+      </w:r>
+      <w:proofErr w:type="gramEnd"/>
+      <w:r>
+        <w:rPr>
+          <w:b/>
+        </w:rPr>
+        <w:t xml:space="preserve"> si hago </w:t>
+      </w:r>
+      <w:proofErr w:type="spellStart"/>
+      <w:r>
+        <w:rPr>
+          <w:b/>
+        </w:rPr>
+        <w:t>submit</w:t>
+      </w:r>
+      <w:proofErr w:type="spellEnd"/>
+      <w:r>
+        <w:rPr>
+          <w:b/>
+        </w:rPr>
+        <w:t xml:space="preserve"> y quiero referirme a esos datos para luego combinarlos como en los dos pasos anteriores) D3.js </w:t>
+      </w:r>
+      <w:proofErr w:type="spellStart"/>
+      <w:r>
+        <w:rPr>
+          <w:b/>
+        </w:rPr>
+        <w:t>Javascript</w:t>
+      </w:r>
+      <w:proofErr w:type="spellEnd"/>
+      <w:r>
+        <w:rPr>
+          <w:b/>
+        </w:rPr>
+        <w:t xml:space="preserve"> </w:t>
+      </w:r>
+      <w:proofErr w:type="spellStart"/>
+      <w:r>
+        <w:rPr>
+          <w:b/>
+        </w:rPr>
+        <w:t>for</w:t>
+      </w:r>
+      <w:proofErr w:type="spellEnd"/>
+      <w:r>
+        <w:rPr>
+          <w:b/>
+        </w:rPr>
+        <w:t xml:space="preserve"> </w:t>
+      </w:r>
+      <w:proofErr w:type="spellStart"/>
+      <w:r>
+        <w:rPr>
+          <w:b/>
+        </w:rPr>
+        <w:t>statistics</w:t>
+      </w:r>
+      <w:proofErr w:type="spellEnd"/>
+      <w:r>
+        <w:rPr>
+          <w:b/>
+        </w:rPr>
+        <w:t xml:space="preserve"> Chart.js</w:t>
       </w:r>
     </w:p>
     <w:p>
@@ -1615,7 +2830,25 @@
           <w:color w:val="000000" w:themeColor="text1"/>
           <w:highlight w:val="green"/>
         </w:rPr>
-        <w:t xml:space="preserve"> (Podre hacer que no aparezca antes de desplegarse?)</w:t>
+        <w:t xml:space="preserve"> (Podre hacer que no aparezca antes de desplegarse</w:t>
+      </w:r>
+      <w:proofErr w:type="gramStart"/>
+      <w:r>
+        <w:rPr>
+          <w:b/>
+          <w:color w:val="000000" w:themeColor="text1"/>
+          <w:highlight w:val="green"/>
+        </w:rPr>
+        <w:t>?</w:t>
+      </w:r>
+      <w:proofErr w:type="gramEnd"/>
+      <w:r>
+        <w:rPr>
+          <w:b/>
+          <w:color w:val="000000" w:themeColor="text1"/>
+          <w:highlight w:val="green"/>
+        </w:rPr>
+        <w:t>)</w:t>
       </w:r>
     </w:p>
     <w:p>
@@ -1664,14 +2897,78 @@
           <w:b/>
           <w:color w:val="FF0000"/>
         </w:rPr>
-        <w:t xml:space="preserve"> design.designName.”lo que sea que pueda tomar un index con ese nombre”</w:t>
-      </w:r>
+        <w:t xml:space="preserve"> design.</w:t>
+      </w:r>
+      <w:proofErr w:type="spellStart"/>
       <w:r>
         <w:rPr>
           <w:b/>
           <w:color w:val="FF0000"/>
         </w:rPr>
-        <w:t>y con eso traiga el objeto entero</w:t>
+        <w:t>designName</w:t>
+      </w:r>
+      <w:proofErr w:type="spellEnd"/>
+      <w:r>
+        <w:rPr>
+          <w:b/>
+          <w:color w:val="FF0000"/>
+        </w:rPr>
+        <w:t>.”</w:t>
+      </w:r>
+      <w:proofErr w:type="gramStart"/>
+      <w:r>
+        <w:rPr>
+          <w:b/>
+          <w:color w:val="FF0000"/>
+        </w:rPr>
+        <w:t>lo</w:t>
+      </w:r>
+      <w:proofErr w:type="gramEnd"/>
+      <w:r>
+        <w:rPr>
+          <w:b/>
+          <w:color w:val="FF0000"/>
+        </w:rPr>
+        <w:t xml:space="preserve"> que sea que pueda tomar un </w:t>
+      </w:r>
+      <w:proofErr w:type="spellStart"/>
+      <w:r>
+        <w:rPr>
+          <w:b/>
+          <w:color w:val="FF0000"/>
+        </w:rPr>
+        <w:t>index</w:t>
+      </w:r>
+      <w:proofErr w:type="spellEnd"/>
+      <w:r>
+        <w:rPr>
+          <w:b/>
+          <w:color w:val="FF0000"/>
+        </w:rPr>
+        <w:t xml:space="preserve"> con ese </w:t>
+      </w:r>
+      <w:proofErr w:type="spellStart"/>
+      <w:r>
+        <w:rPr>
+          <w:b/>
+          <w:color w:val="FF0000"/>
+        </w:rPr>
+        <w:t>nombre”</w:t>
+      </w:r>
+      <w:r>
+        <w:rPr>
+          <w:b/>
+          <w:color w:val="FF0000"/>
+        </w:rPr>
+        <w:t>y</w:t>
+      </w:r>
+      <w:proofErr w:type="spellEnd"/>
+      <w:r>
+        <w:rPr>
+          <w:b/>
+          <w:color w:val="FF0000"/>
+        </w:rPr>
+        <w:t xml:space="preserve"> con eso traiga el objeto entero</w:t>
       </w:r>
     </w:p>
     <w:p>
@@ -1686,12 +2983,29 @@
           <w:b/>
         </w:rPr>
       </w:pPr>
-      <w:r>
-        <w:rPr>
-          <w:b/>
-        </w:rPr>
-        <w:t>Solucion: Crear una variable que invoque al índice del objeto y hacer que esta sea el nombre del objeto ejemplo invocar EVA#01 directamente dándole este nombre al botón o algo asi</w:t>
-      </w:r>
+      <w:proofErr w:type="spellStart"/>
+      <w:r>
+        <w:rPr>
+          <w:b/>
+        </w:rPr>
+        <w:lastRenderedPageBreak/>
+        <w:t>Solucion</w:t>
+      </w:r>
+      <w:proofErr w:type="spellEnd"/>
+      <w:r>
+        <w:rPr>
+          <w:b/>
+        </w:rPr>
+        <w:t xml:space="preserve">: Crear una variable que invoque al índice del objeto y hacer que esta sea el nombre del objeto ejemplo invocar EVA#01 directamente dándole este nombre al botón o algo </w:t>
+      </w:r>
+      <w:proofErr w:type="spellStart"/>
+      <w:r>
+        <w:rPr>
+          <w:b/>
+        </w:rPr>
+        <w:t>asi</w:t>
+      </w:r>
+      <w:proofErr w:type="spellEnd"/>
     </w:p>
     <w:p>
       <w:pPr>
@@ -1711,7 +3025,6 @@
           <w:noProof/>
           <w:lang w:eastAsia="es-AR"/>
         </w:rPr>
-        <w:lastRenderedPageBreak/>
         <w:drawing>
           <wp:inline distT="0" distB="0" distL="0" distR="0">
             <wp:extent cx="4502785" cy="2105025"/>
@@ -1853,7 +3166,49 @@
         <w:rPr>
           <w:b/>
         </w:rPr>
-        <w:t xml:space="preserve">-Ver en la pagina de afip cuando ingreasas un numero en vez de letras lo que sucede (el cartelito flotante) </w:t>
+        <w:t xml:space="preserve">-Ver en la </w:t>
+      </w:r>
+      <w:proofErr w:type="spellStart"/>
+      <w:r>
+        <w:rPr>
+          <w:b/>
+        </w:rPr>
+        <w:t>pagina</w:t>
+      </w:r>
+      <w:proofErr w:type="spellEnd"/>
+      <w:r>
+        <w:rPr>
+          <w:b/>
+        </w:rPr>
+        <w:t xml:space="preserve"> de </w:t>
+      </w:r>
+      <w:proofErr w:type="spellStart"/>
+      <w:r>
+        <w:rPr>
+          <w:b/>
+        </w:rPr>
+        <w:t>afip</w:t>
+      </w:r>
+      <w:proofErr w:type="spellEnd"/>
+      <w:r>
+        <w:rPr>
+          <w:b/>
+        </w:rPr>
+        <w:t xml:space="preserve"> cuando </w:t>
+      </w:r>
+      <w:proofErr w:type="spellStart"/>
+      <w:r>
+        <w:rPr>
+          <w:b/>
+        </w:rPr>
+        <w:t>ingreasas</w:t>
+      </w:r>
+      <w:proofErr w:type="spellEnd"/>
+      <w:r>
+        <w:rPr>
+          <w:b/>
+        </w:rPr>
+        <w:t xml:space="preserve"> un numero en vez de letras lo que sucede (el cartelito flotante) </w:t>
       </w:r>
     </w:p>
     <w:p>
@@ -1888,8 +3243,9 @@
           <w:szCs w:val="26"/>
           <w:highlight w:val="yellow"/>
         </w:rPr>
-        <w:t xml:space="preserve">BUG en balanceVenta </w:t>
-      </w:r>
+        <w:t xml:space="preserve">BUG en </w:t>
+      </w:r>
+      <w:proofErr w:type="spellStart"/>
       <w:r>
         <w:rPr>
           <w:b/>
@@ -1898,8 +3254,9 @@
           <w:szCs w:val="26"/>
           <w:highlight w:val="yellow"/>
         </w:rPr>
-        <w:sym w:font="Wingdings" w:char="F0E0"/>
-      </w:r>
+        <w:t>balanceVenta</w:t>
+      </w:r>
+      <w:proofErr w:type="spellEnd"/>
       <w:r>
         <w:rPr>
           <w:b/>
@@ -1908,7 +3265,49 @@
           <w:szCs w:val="26"/>
           <w:highlight w:val="yellow"/>
         </w:rPr>
-        <w:t xml:space="preserve"> a veces si tilda cuando agrego un valor menor al highscore y vuelvo a agregar uno mayor otra vez, deja de incluir los nuevos valores</w:t>
+        <w:t xml:space="preserve"> </w:t>
+      </w:r>
+      <w:r>
+        <w:rPr>
+          <w:b/>
+          <w:color w:val="FF0000"/>
+          <w:sz w:val="26"/>
+          <w:szCs w:val="26"/>
+          <w:highlight w:val="yellow"/>
+        </w:rPr>
+        <w:sym w:font="Wingdings" w:char="F0E0"/>
+      </w:r>
+      <w:r>
+        <w:rPr>
+          <w:b/>
+          <w:color w:val="FF0000"/>
+          <w:sz w:val="26"/>
+          <w:szCs w:val="26"/>
+          <w:highlight w:val="yellow"/>
+        </w:rPr>
+        <w:t xml:space="preserve"> a veces si tilda cuando agrego un valor menor al </w:t>
+      </w:r>
+      <w:proofErr w:type="spellStart"/>
+      <w:r>
+        <w:rPr>
+          <w:b/>
+          <w:color w:val="FF0000"/>
+          <w:sz w:val="26"/>
+          <w:szCs w:val="26"/>
+          <w:highlight w:val="yellow"/>
+        </w:rPr>
+        <w:t>highscore</w:t>
+      </w:r>
+      <w:proofErr w:type="spellEnd"/>
+      <w:r>
+        <w:rPr>
+          <w:b/>
+          <w:color w:val="FF0000"/>
+          <w:sz w:val="26"/>
+          <w:szCs w:val="26"/>
+          <w:highlight w:val="yellow"/>
+        </w:rPr>
+        <w:t xml:space="preserve"> y vuelvo a agregar uno mayor otra vez, deja de incluir los nuevos valores</w:t>
       </w:r>
     </w:p>
     <w:p>
@@ -1980,7 +3379,25 @@
         </w:pBdr>
       </w:pPr>
       <w:r>
-        <w:t>La idea es que sea interactivo, con pestañas y clicks que nos permitan navegar en la pagina y esta vaya recolectando los datos</w:t>
+        <w:t xml:space="preserve">La idea es que sea interactivo, con pestañas y </w:t>
+      </w:r>
+      <w:proofErr w:type="spellStart"/>
+      <w:r>
+        <w:t>clicks</w:t>
+      </w:r>
+      <w:proofErr w:type="spellEnd"/>
+      <w:r>
+        <w:t xml:space="preserve"> que nos permitan navegar en la </w:t>
+      </w:r>
+      <w:proofErr w:type="spellStart"/>
+      <w:proofErr w:type="gramStart"/>
+      <w:r>
+        <w:t>pagina</w:t>
+      </w:r>
+      <w:proofErr w:type="spellEnd"/>
+      <w:proofErr w:type="gramEnd"/>
+      <w:r>
+        <w:t xml:space="preserve"> y esta vaya recolectando los datos</w:t>
       </w:r>
     </w:p>
     <w:p>
@@ -2032,7 +3449,15 @@
     </w:p>
     <w:p>
       <w:r>
-        <w:t xml:space="preserve">Agregar un objeto a un array, </w:t>
+        <w:t xml:space="preserve">Agregar un objeto a un </w:t>
+      </w:r>
+      <w:proofErr w:type="spellStart"/>
+      <w:r>
+        <w:t>array</w:t>
+      </w:r>
+      <w:proofErr w:type="spellEnd"/>
+      <w:r>
+        <w:t xml:space="preserve">, </w:t>
       </w:r>
     </w:p>
     <w:p>
@@ -2049,8 +3474,16 @@
         <w:rPr>
           <w:b/>
         </w:rPr>
-        <w:t>que el id sea el nombre de la remera + la fecha?</w:t>
-      </w:r>
+        <w:t>que el id sea el nombre de la remera + la fecha</w:t>
+      </w:r>
+      <w:proofErr w:type="gramStart"/>
+      <w:r>
+        <w:rPr>
+          <w:b/>
+        </w:rPr>
+        <w:t>?</w:t>
+      </w:r>
+      <w:proofErr w:type="gramEnd"/>
       <w:r>
         <w:t>)</w:t>
       </w:r>
@@ -2573,6 +4006,46 @@
     <w:basedOn w:val="DefaultParagraphFont"/>
     <w:rsid w:val="00D97868"/>
   </w:style>
+  <w:style w:type="character" w:customStyle="1" w:styleId="kd">
+    <w:name w:val="kd"/>
+    <w:basedOn w:val="DefaultParagraphFont"/>
+    <w:rsid w:val="001218AB"/>
+  </w:style>
+  <w:style w:type="character" w:customStyle="1" w:styleId="nx">
+    <w:name w:val="nx"/>
+    <w:basedOn w:val="DefaultParagraphFont"/>
+    <w:rsid w:val="001218AB"/>
+  </w:style>
+  <w:style w:type="character" w:customStyle="1" w:styleId="p">
+    <w:name w:val="p"/>
+    <w:basedOn w:val="DefaultParagraphFont"/>
+    <w:rsid w:val="001218AB"/>
+  </w:style>
+  <w:style w:type="character" w:customStyle="1" w:styleId="o">
+    <w:name w:val="o"/>
+    <w:basedOn w:val="DefaultParagraphFont"/>
+    <w:rsid w:val="001218AB"/>
+  </w:style>
+  <w:style w:type="character" w:customStyle="1" w:styleId="s1">
+    <w:name w:val="s1"/>
+    <w:basedOn w:val="DefaultParagraphFont"/>
+    <w:rsid w:val="001218AB"/>
+  </w:style>
+  <w:style w:type="character" w:customStyle="1" w:styleId="k">
+    <w:name w:val="k"/>
+    <w:basedOn w:val="DefaultParagraphFont"/>
+    <w:rsid w:val="001218AB"/>
+  </w:style>
+  <w:style w:type="character" w:customStyle="1" w:styleId="mi">
+    <w:name w:val="mi"/>
+    <w:basedOn w:val="DefaultParagraphFont"/>
+    <w:rsid w:val="001218AB"/>
+  </w:style>
+  <w:style w:type="character" w:customStyle="1" w:styleId="nb">
+    <w:name w:val="nb"/>
+    <w:basedOn w:val="DefaultParagraphFont"/>
+    <w:rsid w:val="001218AB"/>
+  </w:style>
 </w:styles>
 </file>
 
@@ -2842,7 +4315,7 @@
 </file>
 
 <file path=customXml/itemProps1.xml><?xml version="1.0" encoding="utf-8"?>
-<ds:datastoreItem xmlns:ds="http://schemas.openxmlformats.org/officeDocument/2006/customXml" ds:itemID="{C36410D1-E0C4-4247-AD5A-43F060FE94A7}">
+<ds:datastoreItem xmlns:ds="http://schemas.openxmlformats.org/officeDocument/2006/customXml" ds:itemID="{B73E2779-6B65-41EA-93F4-612B5B2891B3}">
   <ds:schemaRefs>
     <ds:schemaRef ds:uri="http://schemas.openxmlformats.org/officeDocument/2006/bibliography"/>
   </ds:schemaRefs>

</xml_diff>

<commit_message>
App conectada a servidor local 3000
</commit_message>
<xml_diff>
--- a/DATOS/Detalles de la aplicacion.docx
+++ b/DATOS/Detalles de la aplicacion.docx
@@ -139,17 +139,66 @@
         <w:rPr>
           <w:b/>
           <w:color w:val="FF0000"/>
+        </w:rPr>
+      </w:pPr>
+      <w:r>
+        <w:rPr>
+          <w:b/>
+          <w:color w:val="FF0000"/>
+          <w:highlight w:val="yellow"/>
+        </w:rPr>
+        <w:t>VER</w:t>
+      </w:r>
+    </w:p>
+    <w:p>
+      <w:pPr>
+        <w:pBdr>
+          <w:top w:val="single" w:sz="4" w:space="1" w:color="auto"/>
+          <w:left w:val="single" w:sz="4" w:space="4" w:color="auto"/>
+          <w:bottom w:val="single" w:sz="4" w:space="1" w:color="auto"/>
+          <w:right w:val="single" w:sz="4" w:space="4" w:color="auto"/>
+        </w:pBdr>
+        <w:rPr>
+          <w:b/>
+          <w:color w:val="FF0000"/>
+        </w:rPr>
+      </w:pPr>
+      <w:r>
+        <w:rPr>
+          <w:b/>
+          <w:color w:val="FF0000"/>
+        </w:rPr>
+        <w:t>Como meter informacion de un input en el database y desplegarlas otra vez en la app</w:t>
+      </w:r>
+      <w:r>
+        <w:rPr>
+          <w:b/>
+          <w:color w:val="FF0000"/>
+        </w:rPr>
+        <w:t xml:space="preserve"> (NODE MONGO</w:t>
+      </w:r>
+    </w:p>
+    <w:p>
+      <w:pPr>
+        <w:pBdr>
+          <w:top w:val="single" w:sz="4" w:space="1" w:color="auto"/>
+          <w:left w:val="single" w:sz="4" w:space="4" w:color="auto"/>
+          <w:bottom w:val="single" w:sz="4" w:space="1" w:color="auto"/>
+          <w:right w:val="single" w:sz="4" w:space="4" w:color="auto"/>
+        </w:pBdr>
+        <w:rPr>
+          <w:b/>
+          <w:color w:val="000000" w:themeColor="text1"/>
           <w:lang w:val="en-US"/>
         </w:rPr>
       </w:pPr>
       <w:r>
         <w:rPr>
           <w:b/>
-          <w:color w:val="FF0000"/>
-          <w:highlight w:val="yellow"/>
+          <w:color w:val="000000" w:themeColor="text1"/>
           <w:lang w:val="en-US"/>
         </w:rPr>
-        <w:t>VER</w:t>
+        <w:t>-Vue.js</w:t>
       </w:r>
     </w:p>
     <w:p>
@@ -172,7 +221,7 @@
           <w:color w:val="000000" w:themeColor="text1"/>
           <w:lang w:val="en-US"/>
         </w:rPr>
-        <w:t>-Async Await, Promise, Callbacks</w:t>
+        <w:t>-Angular</w:t>
       </w:r>
     </w:p>
     <w:p>
@@ -195,77 +244,8 @@
           <w:color w:val="000000" w:themeColor="text1"/>
           <w:lang w:val="en-US"/>
         </w:rPr>
-        <w:t>-Vue.js</w:t>
-      </w:r>
-    </w:p>
-    <w:p>
-      <w:pPr>
-        <w:pBdr>
-          <w:top w:val="single" w:sz="4" w:space="1" w:color="auto"/>
-          <w:left w:val="single" w:sz="4" w:space="4" w:color="auto"/>
-          <w:bottom w:val="single" w:sz="4" w:space="1" w:color="auto"/>
-          <w:right w:val="single" w:sz="4" w:space="4" w:color="auto"/>
-        </w:pBdr>
-        <w:rPr>
-          <w:b/>
-          <w:color w:val="000000" w:themeColor="text1"/>
-          <w:lang w:val="en-US"/>
-        </w:rPr>
-      </w:pPr>
-      <w:r>
-        <w:rPr>
-          <w:b/>
-          <w:color w:val="000000" w:themeColor="text1"/>
-          <w:lang w:val="en-US"/>
-        </w:rPr>
-        <w:t>-Angular</w:t>
-      </w:r>
-    </w:p>
-    <w:p>
-      <w:pPr>
-        <w:pBdr>
-          <w:top w:val="single" w:sz="4" w:space="1" w:color="auto"/>
-          <w:left w:val="single" w:sz="4" w:space="4" w:color="auto"/>
-          <w:bottom w:val="single" w:sz="4" w:space="1" w:color="auto"/>
-          <w:right w:val="single" w:sz="4" w:space="4" w:color="auto"/>
-        </w:pBdr>
-        <w:rPr>
-          <w:b/>
-          <w:color w:val="000000" w:themeColor="text1"/>
-          <w:lang w:val="en-US"/>
-        </w:rPr>
-      </w:pPr>
-      <w:r>
-        <w:rPr>
-          <w:b/>
-          <w:color w:val="000000" w:themeColor="text1"/>
-          <w:lang w:val="en-US"/>
-        </w:rPr>
         <w:t>-React</w:t>
       </w:r>
-    </w:p>
-    <w:p>
-      <w:pPr>
-        <w:pBdr>
-          <w:top w:val="single" w:sz="4" w:space="1" w:color="auto"/>
-          <w:left w:val="single" w:sz="4" w:space="4" w:color="auto"/>
-          <w:bottom w:val="single" w:sz="4" w:space="1" w:color="auto"/>
-          <w:right w:val="single" w:sz="4" w:space="4" w:color="auto"/>
-        </w:pBdr>
-        <w:rPr>
-          <w:rStyle w:val="Hyperlink"/>
-          <w:lang w:val="en-US"/>
-        </w:rPr>
-      </w:pPr>
-      <w:hyperlink r:id="rId5" w:history="1">
-        <w:r>
-          <w:rPr>
-            <w:rStyle w:val="Hyperlink"/>
-            <w:lang w:val="en-US"/>
-          </w:rPr>
-          <w:t>https://www.youtube.com/watch?v=REmltoDk07g</w:t>
-        </w:r>
-      </w:hyperlink>
     </w:p>
     <w:p>
       <w:pPr>
@@ -361,14 +341,12 @@
         <w:rPr>
           <w:b/>
           <w:color w:val="000000" w:themeColor="text1"/>
-          <w:lang w:val="en-US"/>
-        </w:rPr>
-      </w:pPr>
-      <w:r>
-        <w:rPr>
-          <w:b/>
-          <w:color w:val="000000" w:themeColor="text1"/>
-          <w:lang w:val="en-US"/>
+        </w:rPr>
+      </w:pPr>
+      <w:r>
+        <w:rPr>
+          <w:b/>
+          <w:color w:val="000000" w:themeColor="text1"/>
         </w:rPr>
         <w:t>-Bootstrap</w:t>
       </w:r>
@@ -384,14 +362,12 @@
         <w:rPr>
           <w:b/>
           <w:color w:val="000000" w:themeColor="text1"/>
-          <w:lang w:val="en-US"/>
-        </w:rPr>
-      </w:pPr>
-      <w:r>
-        <w:rPr>
-          <w:b/>
-          <w:color w:val="000000" w:themeColor="text1"/>
-          <w:lang w:val="en-US"/>
+        </w:rPr>
+      </w:pPr>
+      <w:r>
+        <w:rPr>
+          <w:b/>
+          <w:color w:val="000000" w:themeColor="text1"/>
         </w:rPr>
         <w:t xml:space="preserve">-mongo db </w:t>
       </w:r>
@@ -431,815 +407,113 @@
           <w:color w:val="000000" w:themeColor="text1"/>
           <w:sz w:val="28"/>
           <w:szCs w:val="28"/>
-          <w:highlight w:val="yellow"/>
-        </w:rPr>
-      </w:pPr>
-      <w:r>
+        </w:rPr>
+      </w:pPr>
+    </w:p>
+    <w:p>
+      <w:pPr>
+        <w:pBdr>
+          <w:top w:val="single" w:sz="4" w:space="1" w:color="auto"/>
+          <w:left w:val="single" w:sz="4" w:space="4" w:color="auto"/>
+          <w:bottom w:val="single" w:sz="4" w:space="1" w:color="auto"/>
+          <w:right w:val="single" w:sz="4" w:space="4" w:color="auto"/>
+        </w:pBdr>
         <w:rPr>
           <w:b/>
           <w:color w:val="000000" w:themeColor="text1"/>
           <w:sz w:val="28"/>
           <w:szCs w:val="28"/>
-          <w:highlight w:val="yellow"/>
-        </w:rPr>
-        <w:t>-Se puede iterar los getElementById?</w:t>
-      </w:r>
+        </w:rPr>
+      </w:pPr>
       <w:r>
         <w:rPr>
           <w:b/>
           <w:color w:val="000000" w:themeColor="text1"/>
           <w:sz w:val="28"/>
           <w:szCs w:val="28"/>
-          <w:highlight w:val="yellow"/>
-        </w:rPr>
-        <w:t xml:space="preserve"> –&gt; UTILIZAR ASYNC ARRAY</w:t>
-      </w:r>
-    </w:p>
-    <w:p>
-      <w:pPr>
-        <w:pBdr>
-          <w:top w:val="single" w:sz="4" w:space="1" w:color="auto"/>
-          <w:left w:val="single" w:sz="4" w:space="4" w:color="auto"/>
-          <w:bottom w:val="single" w:sz="4" w:space="1" w:color="auto"/>
-          <w:right w:val="single" w:sz="4" w:space="4" w:color="auto"/>
-        </w:pBdr>
-        <w:shd w:val="clear" w:color="auto" w:fill="1E1E1E"/>
-        <w:spacing w:after="0" w:line="285" w:lineRule="atLeast"/>
-        <w:rPr>
-          <w:rFonts w:ascii="Consolas" w:eastAsia="Times New Roman" w:hAnsi="Consolas" w:cs="Consolas"/>
-          <w:color w:val="D4D4D4"/>
-          <w:sz w:val="21"/>
-          <w:szCs w:val="21"/>
-          <w:lang w:val="en-US" w:eastAsia="es-AR"/>
-        </w:rPr>
-      </w:pPr>
-      <w:r>
-        <w:rPr>
-          <w:rFonts w:ascii="Consolas" w:eastAsia="Times New Roman" w:hAnsi="Consolas" w:cs="Consolas"/>
-          <w:color w:val="D4D4D4"/>
-          <w:sz w:val="21"/>
-          <w:szCs w:val="21"/>
-          <w:lang w:eastAsia="es-AR"/>
-        </w:rPr>
-        <w:t>    </w:t>
-      </w:r>
-      <w:r>
-        <w:rPr>
-          <w:rFonts w:ascii="Consolas" w:eastAsia="Times New Roman" w:hAnsi="Consolas" w:cs="Consolas"/>
-          <w:color w:val="C586C0"/>
-          <w:sz w:val="21"/>
-          <w:szCs w:val="21"/>
-          <w:lang w:val="en-US" w:eastAsia="es-AR"/>
-        </w:rPr>
-        <w:t>for</w:t>
-      </w:r>
-      <w:r>
-        <w:rPr>
-          <w:rFonts w:ascii="Consolas" w:eastAsia="Times New Roman" w:hAnsi="Consolas" w:cs="Consolas"/>
-          <w:color w:val="D4D4D4"/>
-          <w:sz w:val="21"/>
-          <w:szCs w:val="21"/>
-          <w:lang w:val="en-US" w:eastAsia="es-AR"/>
-        </w:rPr>
-        <w:t> (</w:t>
-      </w:r>
-      <w:r>
-        <w:rPr>
-          <w:rFonts w:ascii="Consolas" w:eastAsia="Times New Roman" w:hAnsi="Consolas" w:cs="Consolas"/>
-          <w:color w:val="569CD6"/>
-          <w:sz w:val="21"/>
-          <w:szCs w:val="21"/>
-          <w:lang w:val="en-US" w:eastAsia="es-AR"/>
-        </w:rPr>
-        <w:t>var</w:t>
-      </w:r>
-      <w:r>
-        <w:rPr>
-          <w:rFonts w:ascii="Consolas" w:eastAsia="Times New Roman" w:hAnsi="Consolas" w:cs="Consolas"/>
-          <w:color w:val="D4D4D4"/>
-          <w:sz w:val="21"/>
-          <w:szCs w:val="21"/>
-          <w:lang w:val="en-US" w:eastAsia="es-AR"/>
-        </w:rPr>
-        <w:t> </w:t>
-      </w:r>
-      <w:r>
-        <w:rPr>
-          <w:rFonts w:ascii="Consolas" w:eastAsia="Times New Roman" w:hAnsi="Consolas" w:cs="Consolas"/>
-          <w:color w:val="9CDCFE"/>
-          <w:sz w:val="21"/>
-          <w:szCs w:val="21"/>
-          <w:lang w:val="en-US" w:eastAsia="es-AR"/>
-        </w:rPr>
-        <w:t>i</w:t>
-      </w:r>
-      <w:r>
-        <w:rPr>
-          <w:rFonts w:ascii="Consolas" w:eastAsia="Times New Roman" w:hAnsi="Consolas" w:cs="Consolas"/>
-          <w:color w:val="D4D4D4"/>
-          <w:sz w:val="21"/>
-          <w:szCs w:val="21"/>
-          <w:lang w:val="en-US" w:eastAsia="es-AR"/>
-        </w:rPr>
-        <w:t> = </w:t>
-      </w:r>
-      <w:r>
-        <w:rPr>
-          <w:rFonts w:ascii="Consolas" w:eastAsia="Times New Roman" w:hAnsi="Consolas" w:cs="Consolas"/>
-          <w:color w:val="B5CEA8"/>
-          <w:sz w:val="21"/>
-          <w:szCs w:val="21"/>
-          <w:lang w:val="en-US" w:eastAsia="es-AR"/>
-        </w:rPr>
-        <w:t>0</w:t>
-      </w:r>
-      <w:r>
-        <w:rPr>
-          <w:rFonts w:ascii="Consolas" w:eastAsia="Times New Roman" w:hAnsi="Consolas" w:cs="Consolas"/>
-          <w:color w:val="D4D4D4"/>
-          <w:sz w:val="21"/>
-          <w:szCs w:val="21"/>
-          <w:lang w:val="en-US" w:eastAsia="es-AR"/>
-        </w:rPr>
-        <w:t>; </w:t>
-      </w:r>
-      <w:r>
-        <w:rPr>
-          <w:rFonts w:ascii="Consolas" w:eastAsia="Times New Roman" w:hAnsi="Consolas" w:cs="Consolas"/>
-          <w:color w:val="9CDCFE"/>
-          <w:sz w:val="21"/>
-          <w:szCs w:val="21"/>
-          <w:lang w:val="en-US" w:eastAsia="es-AR"/>
-        </w:rPr>
-        <w:t>i</w:t>
-      </w:r>
-      <w:r>
-        <w:rPr>
-          <w:rFonts w:ascii="Consolas" w:eastAsia="Times New Roman" w:hAnsi="Consolas" w:cs="Consolas"/>
-          <w:color w:val="D4D4D4"/>
-          <w:sz w:val="21"/>
-          <w:szCs w:val="21"/>
-          <w:lang w:val="en-US" w:eastAsia="es-AR"/>
-        </w:rPr>
-        <w:t> &lt; </w:t>
-      </w:r>
-      <w:r>
-        <w:rPr>
-          <w:rFonts w:ascii="Consolas" w:eastAsia="Times New Roman" w:hAnsi="Consolas" w:cs="Consolas"/>
-          <w:color w:val="B5CEA8"/>
-          <w:sz w:val="21"/>
-          <w:szCs w:val="21"/>
-          <w:lang w:val="en-US" w:eastAsia="es-AR"/>
-        </w:rPr>
-        <w:t>10</w:t>
-      </w:r>
-      <w:r>
-        <w:rPr>
-          <w:rFonts w:ascii="Consolas" w:eastAsia="Times New Roman" w:hAnsi="Consolas" w:cs="Consolas"/>
-          <w:color w:val="D4D4D4"/>
-          <w:sz w:val="21"/>
-          <w:szCs w:val="21"/>
-          <w:lang w:val="en-US" w:eastAsia="es-AR"/>
-        </w:rPr>
-        <w:t>; </w:t>
-      </w:r>
-      <w:r>
-        <w:rPr>
-          <w:rFonts w:ascii="Consolas" w:eastAsia="Times New Roman" w:hAnsi="Consolas" w:cs="Consolas"/>
-          <w:color w:val="9CDCFE"/>
-          <w:sz w:val="21"/>
-          <w:szCs w:val="21"/>
-          <w:lang w:val="en-US" w:eastAsia="es-AR"/>
-        </w:rPr>
-        <w:t>i</w:t>
-      </w:r>
-      <w:r>
-        <w:rPr>
-          <w:rFonts w:ascii="Consolas" w:eastAsia="Times New Roman" w:hAnsi="Consolas" w:cs="Consolas"/>
-          <w:color w:val="D4D4D4"/>
-          <w:sz w:val="21"/>
-          <w:szCs w:val="21"/>
-          <w:lang w:val="en-US" w:eastAsia="es-AR"/>
-        </w:rPr>
-        <w:t>++){</w:t>
-      </w:r>
-    </w:p>
-    <w:p>
-      <w:pPr>
-        <w:pBdr>
-          <w:top w:val="single" w:sz="4" w:space="1" w:color="auto"/>
-          <w:left w:val="single" w:sz="4" w:space="4" w:color="auto"/>
-          <w:bottom w:val="single" w:sz="4" w:space="1" w:color="auto"/>
-          <w:right w:val="single" w:sz="4" w:space="4" w:color="auto"/>
-        </w:pBdr>
-        <w:shd w:val="clear" w:color="auto" w:fill="1E1E1E"/>
-        <w:spacing w:after="0" w:line="285" w:lineRule="atLeast"/>
-        <w:rPr>
-          <w:rFonts w:ascii="Consolas" w:eastAsia="Times New Roman" w:hAnsi="Consolas" w:cs="Consolas"/>
-          <w:color w:val="D4D4D4"/>
-          <w:sz w:val="21"/>
-          <w:szCs w:val="21"/>
-          <w:lang w:val="en-US" w:eastAsia="es-AR"/>
-        </w:rPr>
-      </w:pPr>
-      <w:r>
-        <w:rPr>
-          <w:rFonts w:ascii="Consolas" w:eastAsia="Times New Roman" w:hAnsi="Consolas" w:cs="Consolas"/>
-          <w:color w:val="D4D4D4"/>
-          <w:sz w:val="21"/>
-          <w:szCs w:val="21"/>
-          <w:lang w:val="en-US" w:eastAsia="es-AR"/>
-        </w:rPr>
-        <w:t>        </w:t>
-      </w:r>
-      <w:r>
-        <w:rPr>
-          <w:rFonts w:ascii="Consolas" w:eastAsia="Times New Roman" w:hAnsi="Consolas" w:cs="Consolas"/>
-          <w:color w:val="569CD6"/>
-          <w:sz w:val="21"/>
-          <w:szCs w:val="21"/>
-          <w:lang w:val="en-US" w:eastAsia="es-AR"/>
-        </w:rPr>
-        <w:t>var</w:t>
-      </w:r>
-      <w:r>
-        <w:rPr>
-          <w:rFonts w:ascii="Consolas" w:eastAsia="Times New Roman" w:hAnsi="Consolas" w:cs="Consolas"/>
-          <w:color w:val="D4D4D4"/>
-          <w:sz w:val="21"/>
-          <w:szCs w:val="21"/>
-          <w:lang w:val="en-US" w:eastAsia="es-AR"/>
-        </w:rPr>
-        <w:t> </w:t>
-      </w:r>
-      <w:r>
-        <w:rPr>
-          <w:rFonts w:ascii="Consolas" w:eastAsia="Times New Roman" w:hAnsi="Consolas" w:cs="Consolas"/>
-          <w:color w:val="9CDCFE"/>
-          <w:sz w:val="21"/>
-          <w:szCs w:val="21"/>
-          <w:lang w:val="en-US" w:eastAsia="es-AR"/>
-        </w:rPr>
-        <w:t>index</w:t>
-      </w:r>
-      <w:r>
-        <w:rPr>
-          <w:rFonts w:ascii="Consolas" w:eastAsia="Times New Roman" w:hAnsi="Consolas" w:cs="Consolas"/>
-          <w:color w:val="D4D4D4"/>
-          <w:sz w:val="21"/>
-          <w:szCs w:val="21"/>
-          <w:lang w:val="en-US" w:eastAsia="es-AR"/>
-        </w:rPr>
-        <w:t> = </w:t>
-      </w:r>
-      <w:r>
-        <w:rPr>
-          <w:rFonts w:ascii="Consolas" w:eastAsia="Times New Roman" w:hAnsi="Consolas" w:cs="Consolas"/>
-          <w:color w:val="9CDCFE"/>
-          <w:sz w:val="21"/>
-          <w:szCs w:val="21"/>
-          <w:lang w:val="en-US" w:eastAsia="es-AR"/>
-        </w:rPr>
-        <w:t>document</w:t>
-      </w:r>
-      <w:r>
-        <w:rPr>
-          <w:rFonts w:ascii="Consolas" w:eastAsia="Times New Roman" w:hAnsi="Consolas" w:cs="Consolas"/>
-          <w:color w:val="D4D4D4"/>
-          <w:sz w:val="21"/>
-          <w:szCs w:val="21"/>
-          <w:lang w:val="en-US" w:eastAsia="es-AR"/>
-        </w:rPr>
-        <w:t>.</w:t>
-      </w:r>
-      <w:r>
-        <w:rPr>
-          <w:rFonts w:ascii="Consolas" w:eastAsia="Times New Roman" w:hAnsi="Consolas" w:cs="Consolas"/>
-          <w:color w:val="DCDCAA"/>
-          <w:sz w:val="21"/>
-          <w:szCs w:val="21"/>
-          <w:lang w:val="en-US" w:eastAsia="es-AR"/>
-        </w:rPr>
-        <w:t>getElementById</w:t>
-      </w:r>
-      <w:r>
-        <w:rPr>
-          <w:rFonts w:ascii="Consolas" w:eastAsia="Times New Roman" w:hAnsi="Consolas" w:cs="Consolas"/>
-          <w:color w:val="D4D4D4"/>
-          <w:sz w:val="21"/>
-          <w:szCs w:val="21"/>
-          <w:lang w:val="en-US" w:eastAsia="es-AR"/>
-        </w:rPr>
-        <w:t>(</w:t>
-      </w:r>
-      <w:r>
-        <w:rPr>
-          <w:rFonts w:ascii="Consolas" w:eastAsia="Times New Roman" w:hAnsi="Consolas" w:cs="Consolas"/>
-          <w:color w:val="CE9178"/>
-          <w:sz w:val="21"/>
-          <w:szCs w:val="21"/>
-          <w:lang w:val="en-US" w:eastAsia="es-AR"/>
-        </w:rPr>
-        <w:t>"name"</w:t>
-      </w:r>
-      <w:r>
-        <w:rPr>
-          <w:rFonts w:ascii="Consolas" w:eastAsia="Times New Roman" w:hAnsi="Consolas" w:cs="Consolas"/>
-          <w:color w:val="D4D4D4"/>
-          <w:sz w:val="21"/>
-          <w:szCs w:val="21"/>
-          <w:lang w:val="en-US" w:eastAsia="es-AR"/>
-        </w:rPr>
-        <w:t> + (</w:t>
-      </w:r>
-      <w:r>
-        <w:rPr>
-          <w:rFonts w:ascii="Consolas" w:eastAsia="Times New Roman" w:hAnsi="Consolas" w:cs="Consolas"/>
-          <w:color w:val="9CDCFE"/>
-          <w:sz w:val="21"/>
-          <w:szCs w:val="21"/>
-          <w:lang w:val="en-US" w:eastAsia="es-AR"/>
-        </w:rPr>
-        <w:t>i</w:t>
-      </w:r>
-      <w:r>
-        <w:rPr>
-          <w:rFonts w:ascii="Consolas" w:eastAsia="Times New Roman" w:hAnsi="Consolas" w:cs="Consolas"/>
-          <w:color w:val="D4D4D4"/>
-          <w:sz w:val="21"/>
-          <w:szCs w:val="21"/>
-          <w:lang w:val="en-US" w:eastAsia="es-AR"/>
-        </w:rPr>
-        <w:t> + </w:t>
-      </w:r>
-      <w:r>
-        <w:rPr>
-          <w:rFonts w:ascii="Consolas" w:eastAsia="Times New Roman" w:hAnsi="Consolas" w:cs="Consolas"/>
-          <w:color w:val="B5CEA8"/>
-          <w:sz w:val="21"/>
-          <w:szCs w:val="21"/>
-          <w:lang w:val="en-US" w:eastAsia="es-AR"/>
-        </w:rPr>
-        <w:t>1</w:t>
-      </w:r>
-      <w:r>
-        <w:rPr>
-          <w:rFonts w:ascii="Consolas" w:eastAsia="Times New Roman" w:hAnsi="Consolas" w:cs="Consolas"/>
-          <w:color w:val="D4D4D4"/>
-          <w:sz w:val="21"/>
-          <w:szCs w:val="21"/>
-          <w:lang w:val="en-US" w:eastAsia="es-AR"/>
-        </w:rPr>
-        <w:t>)).</w:t>
-      </w:r>
-      <w:r>
-        <w:rPr>
-          <w:rFonts w:ascii="Consolas" w:eastAsia="Times New Roman" w:hAnsi="Consolas" w:cs="Consolas"/>
-          <w:color w:val="9CDCFE"/>
-          <w:sz w:val="21"/>
-          <w:szCs w:val="21"/>
-          <w:lang w:val="en-US" w:eastAsia="es-AR"/>
-        </w:rPr>
-        <w:t>innerHTML</w:t>
-      </w:r>
-      <w:r>
-        <w:rPr>
-          <w:rFonts w:ascii="Consolas" w:eastAsia="Times New Roman" w:hAnsi="Consolas" w:cs="Consolas"/>
-          <w:color w:val="D4D4D4"/>
-          <w:sz w:val="21"/>
-          <w:szCs w:val="21"/>
-          <w:lang w:val="en-US" w:eastAsia="es-AR"/>
-        </w:rPr>
-        <w:t> = </w:t>
-      </w:r>
-      <w:r>
-        <w:rPr>
-          <w:rFonts w:ascii="Consolas" w:eastAsia="Times New Roman" w:hAnsi="Consolas" w:cs="Consolas"/>
-          <w:color w:val="9CDCFE"/>
-          <w:sz w:val="21"/>
-          <w:szCs w:val="21"/>
-          <w:lang w:val="en-US" w:eastAsia="es-AR"/>
-        </w:rPr>
-        <w:t>diseños</w:t>
-      </w:r>
-      <w:r>
-        <w:rPr>
-          <w:rFonts w:ascii="Consolas" w:eastAsia="Times New Roman" w:hAnsi="Consolas" w:cs="Consolas"/>
-          <w:color w:val="D4D4D4"/>
-          <w:sz w:val="21"/>
-          <w:szCs w:val="21"/>
-          <w:lang w:val="en-US" w:eastAsia="es-AR"/>
-        </w:rPr>
-        <w:t>[</w:t>
-      </w:r>
-      <w:r>
-        <w:rPr>
-          <w:rFonts w:ascii="Consolas" w:eastAsia="Times New Roman" w:hAnsi="Consolas" w:cs="Consolas"/>
-          <w:color w:val="9CDCFE"/>
-          <w:sz w:val="21"/>
-          <w:szCs w:val="21"/>
-          <w:lang w:val="en-US" w:eastAsia="es-AR"/>
-        </w:rPr>
-        <w:t>i</w:t>
-      </w:r>
-      <w:r>
-        <w:rPr>
-          <w:rFonts w:ascii="Consolas" w:eastAsia="Times New Roman" w:hAnsi="Consolas" w:cs="Consolas"/>
-          <w:color w:val="D4D4D4"/>
-          <w:sz w:val="21"/>
-          <w:szCs w:val="21"/>
-          <w:lang w:val="en-US" w:eastAsia="es-AR"/>
-        </w:rPr>
-        <w:t>].</w:t>
-      </w:r>
-      <w:r>
-        <w:rPr>
-          <w:rFonts w:ascii="Consolas" w:eastAsia="Times New Roman" w:hAnsi="Consolas" w:cs="Consolas"/>
-          <w:color w:val="9CDCFE"/>
-          <w:sz w:val="21"/>
-          <w:szCs w:val="21"/>
-          <w:lang w:val="en-US" w:eastAsia="es-AR"/>
-        </w:rPr>
-        <w:t>designName</w:t>
-      </w:r>
-      <w:r>
-        <w:rPr>
-          <w:rFonts w:ascii="Consolas" w:eastAsia="Times New Roman" w:hAnsi="Consolas" w:cs="Consolas"/>
-          <w:color w:val="D4D4D4"/>
-          <w:sz w:val="21"/>
-          <w:szCs w:val="21"/>
-          <w:lang w:val="en-US" w:eastAsia="es-AR"/>
-        </w:rPr>
-        <w:t>;</w:t>
-      </w:r>
-    </w:p>
-    <w:p>
-      <w:pPr>
-        <w:pBdr>
-          <w:top w:val="single" w:sz="4" w:space="1" w:color="auto"/>
-          <w:left w:val="single" w:sz="4" w:space="4" w:color="auto"/>
-          <w:bottom w:val="single" w:sz="4" w:space="1" w:color="auto"/>
-          <w:right w:val="single" w:sz="4" w:space="4" w:color="auto"/>
-        </w:pBdr>
-        <w:shd w:val="clear" w:color="auto" w:fill="1E1E1E"/>
-        <w:spacing w:after="0" w:line="285" w:lineRule="atLeast"/>
-        <w:rPr>
-          <w:rFonts w:ascii="Consolas" w:eastAsia="Times New Roman" w:hAnsi="Consolas" w:cs="Consolas"/>
-          <w:color w:val="D4D4D4"/>
-          <w:sz w:val="21"/>
-          <w:szCs w:val="21"/>
-          <w:lang w:eastAsia="es-AR"/>
-        </w:rPr>
-      </w:pPr>
-      <w:r>
-        <w:rPr>
-          <w:rFonts w:ascii="Consolas" w:eastAsia="Times New Roman" w:hAnsi="Consolas" w:cs="Consolas"/>
-          <w:color w:val="D4D4D4"/>
-          <w:sz w:val="21"/>
-          <w:szCs w:val="21"/>
-          <w:lang w:val="en-US" w:eastAsia="es-AR"/>
-        </w:rPr>
-        <w:t>        </w:t>
-      </w:r>
-      <w:r>
-        <w:rPr>
-          <w:rFonts w:ascii="Consolas" w:eastAsia="Times New Roman" w:hAnsi="Consolas" w:cs="Consolas"/>
-          <w:color w:val="9CDCFE"/>
-          <w:sz w:val="21"/>
-          <w:szCs w:val="21"/>
-          <w:lang w:eastAsia="es-AR"/>
-        </w:rPr>
-        <w:t>diseños</w:t>
-      </w:r>
-      <w:r>
-        <w:rPr>
-          <w:rFonts w:ascii="Consolas" w:eastAsia="Times New Roman" w:hAnsi="Consolas" w:cs="Consolas"/>
-          <w:color w:val="D4D4D4"/>
-          <w:sz w:val="21"/>
-          <w:szCs w:val="21"/>
-          <w:lang w:eastAsia="es-AR"/>
-        </w:rPr>
-        <w:t>.</w:t>
-      </w:r>
-      <w:r>
-        <w:rPr>
-          <w:rFonts w:ascii="Consolas" w:eastAsia="Times New Roman" w:hAnsi="Consolas" w:cs="Consolas"/>
-          <w:color w:val="DCDCAA"/>
-          <w:sz w:val="21"/>
-          <w:szCs w:val="21"/>
-          <w:lang w:eastAsia="es-AR"/>
-        </w:rPr>
-        <w:t>push</w:t>
-      </w:r>
-      <w:r>
-        <w:rPr>
-          <w:rFonts w:ascii="Consolas" w:eastAsia="Times New Roman" w:hAnsi="Consolas" w:cs="Consolas"/>
-          <w:color w:val="D4D4D4"/>
-          <w:sz w:val="21"/>
-          <w:szCs w:val="21"/>
-          <w:lang w:eastAsia="es-AR"/>
-        </w:rPr>
-        <w:t>(</w:t>
-      </w:r>
-      <w:r>
-        <w:rPr>
-          <w:rFonts w:ascii="Consolas" w:eastAsia="Times New Roman" w:hAnsi="Consolas" w:cs="Consolas"/>
-          <w:color w:val="9CDCFE"/>
-          <w:sz w:val="21"/>
-          <w:szCs w:val="21"/>
-          <w:lang w:eastAsia="es-AR"/>
-        </w:rPr>
-        <w:t>index</w:t>
-      </w:r>
-      <w:r>
-        <w:rPr>
-          <w:rFonts w:ascii="Consolas" w:eastAsia="Times New Roman" w:hAnsi="Consolas" w:cs="Consolas"/>
-          <w:color w:val="D4D4D4"/>
-          <w:sz w:val="21"/>
-          <w:szCs w:val="21"/>
-          <w:lang w:eastAsia="es-AR"/>
-        </w:rPr>
-        <w:t>);</w:t>
-      </w:r>
-    </w:p>
-    <w:p>
-      <w:pPr>
-        <w:pBdr>
-          <w:top w:val="single" w:sz="4" w:space="1" w:color="auto"/>
-          <w:left w:val="single" w:sz="4" w:space="4" w:color="auto"/>
-          <w:bottom w:val="single" w:sz="4" w:space="1" w:color="auto"/>
-          <w:right w:val="single" w:sz="4" w:space="4" w:color="auto"/>
-        </w:pBdr>
-        <w:shd w:val="clear" w:color="auto" w:fill="1E1E1E"/>
-        <w:spacing w:after="0" w:line="285" w:lineRule="atLeast"/>
-        <w:rPr>
-          <w:rFonts w:ascii="Consolas" w:eastAsia="Times New Roman" w:hAnsi="Consolas" w:cs="Consolas"/>
-          <w:color w:val="D4D4D4"/>
-          <w:sz w:val="21"/>
-          <w:szCs w:val="21"/>
-          <w:lang w:eastAsia="es-AR"/>
-        </w:rPr>
-      </w:pPr>
-      <w:r>
-        <w:rPr>
-          <w:rFonts w:ascii="Consolas" w:eastAsia="Times New Roman" w:hAnsi="Consolas" w:cs="Consolas"/>
-          <w:color w:val="D4D4D4"/>
-          <w:sz w:val="21"/>
-          <w:szCs w:val="21"/>
-          <w:lang w:eastAsia="es-AR"/>
-        </w:rPr>
-        <w:t>        </w:t>
-      </w:r>
-    </w:p>
-    <w:p>
-      <w:pPr>
-        <w:pBdr>
-          <w:top w:val="single" w:sz="4" w:space="1" w:color="auto"/>
-          <w:left w:val="single" w:sz="4" w:space="4" w:color="auto"/>
-          <w:bottom w:val="single" w:sz="4" w:space="1" w:color="auto"/>
-          <w:right w:val="single" w:sz="4" w:space="4" w:color="auto"/>
-        </w:pBdr>
-        <w:shd w:val="clear" w:color="auto" w:fill="1E1E1E"/>
-        <w:spacing w:after="0" w:line="285" w:lineRule="atLeast"/>
-        <w:rPr>
-          <w:rFonts w:ascii="Consolas" w:eastAsia="Times New Roman" w:hAnsi="Consolas" w:cs="Consolas"/>
-          <w:color w:val="D4D4D4"/>
-          <w:sz w:val="21"/>
-          <w:szCs w:val="21"/>
-          <w:lang w:eastAsia="es-AR"/>
-        </w:rPr>
-      </w:pPr>
-      <w:r>
-        <w:rPr>
-          <w:rFonts w:ascii="Consolas" w:eastAsia="Times New Roman" w:hAnsi="Consolas" w:cs="Consolas"/>
-          <w:color w:val="D4D4D4"/>
-          <w:sz w:val="21"/>
-          <w:szCs w:val="21"/>
-          <w:lang w:eastAsia="es-AR"/>
-        </w:rPr>
-        <w:t>    }</w:t>
-      </w:r>
-    </w:p>
-    <w:p>
-      <w:pPr>
-        <w:pBdr>
-          <w:top w:val="single" w:sz="4" w:space="1" w:color="auto"/>
-          <w:left w:val="single" w:sz="4" w:space="4" w:color="auto"/>
-          <w:bottom w:val="single" w:sz="4" w:space="1" w:color="auto"/>
-          <w:right w:val="single" w:sz="4" w:space="4" w:color="auto"/>
-        </w:pBdr>
+        </w:rPr>
+        <w:t xml:space="preserve">Crear el servidor que recibe respuestas de la aplicación </w:t>
+      </w:r>
+      <w:r>
         <w:rPr>
           <w:b/>
           <w:color w:val="000000" w:themeColor="text1"/>
           <w:sz w:val="28"/>
           <w:szCs w:val="28"/>
-          <w:highlight w:val="yellow"/>
-        </w:rPr>
-      </w:pPr>
-      <w:r>
-        <w:rPr>
-          <w:b/>
+        </w:rPr>
+        <w:sym w:font="Wingdings" w:char="F0E0"/>
+      </w:r>
+    </w:p>
+    <w:p>
+      <w:pPr>
+        <w:pBdr>
+          <w:top w:val="single" w:sz="4" w:space="1" w:color="auto"/>
+          <w:left w:val="single" w:sz="4" w:space="4" w:color="auto"/>
+          <w:bottom w:val="single" w:sz="4" w:space="1" w:color="auto"/>
+          <w:right w:val="single" w:sz="4" w:space="4" w:color="auto"/>
+        </w:pBdr>
+        <w:rPr>
           <w:color w:val="000000" w:themeColor="text1"/>
           <w:sz w:val="28"/>
           <w:szCs w:val="28"/>
-          <w:highlight w:val="yellow"/>
-        </w:rPr>
-        <w:t xml:space="preserve">El problema con este código es </w:t>
-      </w:r>
-      <w:r>
-        <w:rPr>
-          <w:b/>
+        </w:rPr>
+      </w:pPr>
+      <w:r>
+        <w:rPr>
           <w:color w:val="000000" w:themeColor="text1"/>
           <w:sz w:val="28"/>
           <w:szCs w:val="28"/>
-          <w:highlight w:val="yellow"/>
-        </w:rPr>
-        <w:t>que toma un</w:t>
-      </w:r>
-      <w:r>
-        <w:rPr>
-          <w:b/>
+        </w:rPr>
+        <w:t xml:space="preserve">1- Agregar las dependencias que necesito </w:t>
+      </w:r>
+    </w:p>
+    <w:p>
+      <w:pPr>
+        <w:pBdr>
+          <w:top w:val="single" w:sz="4" w:space="1" w:color="auto"/>
+          <w:left w:val="single" w:sz="4" w:space="4" w:color="auto"/>
+          <w:bottom w:val="single" w:sz="4" w:space="1" w:color="auto"/>
+          <w:right w:val="single" w:sz="4" w:space="4" w:color="auto"/>
+        </w:pBdr>
+        <w:rPr>
           <w:color w:val="000000" w:themeColor="text1"/>
           <w:sz w:val="28"/>
           <w:szCs w:val="28"/>
-          <w:highlight w:val="yellow"/>
-        </w:rPr>
-        <w:t xml:space="preserve"> nombre</w:t>
-      </w:r>
-      <w:r>
-        <w:rPr>
-          <w:b/>
+        </w:rPr>
+      </w:pPr>
+      <w:r>
+        <w:rPr>
           <w:color w:val="000000" w:themeColor="text1"/>
           <w:sz w:val="28"/>
           <w:szCs w:val="28"/>
-          <w:highlight w:val="yellow"/>
-        </w:rPr>
-        <w:t xml:space="preserve"> y el resto del for loop se ejecuta </w:t>
-      </w:r>
-      <w:r>
-        <w:rPr>
-          <w:b/>
+        </w:rPr>
+        <w:sym w:font="Wingdings" w:char="F0E0"/>
+      </w:r>
+      <w:r>
+        <w:rPr>
           <w:color w:val="000000" w:themeColor="text1"/>
           <w:sz w:val="28"/>
           <w:szCs w:val="28"/>
-          <w:highlight w:val="yellow"/>
-        </w:rPr>
-        <w:t xml:space="preserve">hasta el final devolviendo </w:t>
-      </w:r>
-      <w:r>
-        <w:rPr>
-          <w:b/>
+        </w:rPr>
+        <w:t>npm i express</w:t>
+      </w:r>
+      <w:bookmarkStart w:id="0" w:name="_GoBack"/>
+      <w:bookmarkEnd w:id="0"/>
+    </w:p>
+    <w:p>
+      <w:pPr>
+        <w:pBdr>
+          <w:top w:val="single" w:sz="4" w:space="1" w:color="auto"/>
+          <w:left w:val="single" w:sz="4" w:space="4" w:color="auto"/>
+          <w:bottom w:val="single" w:sz="4" w:space="1" w:color="auto"/>
+          <w:right w:val="single" w:sz="4" w:space="4" w:color="auto"/>
+        </w:pBdr>
+        <w:rPr>
           <w:color w:val="000000" w:themeColor="text1"/>
           <w:sz w:val="28"/>
           <w:szCs w:val="28"/>
-          <w:highlight w:val="yellow"/>
-        </w:rPr>
-        <w:t>undefined</w:t>
-      </w:r>
-      <w:r>
-        <w:rPr>
-          <w:b/>
-          <w:color w:val="000000" w:themeColor="text1"/>
-          <w:sz w:val="28"/>
-          <w:szCs w:val="28"/>
-          <w:highlight w:val="yellow"/>
-        </w:rPr>
-        <w:t>.</w:t>
-      </w:r>
-      <w:r>
-        <w:rPr>
-          <w:b/>
-          <w:color w:val="000000" w:themeColor="text1"/>
-          <w:sz w:val="28"/>
-          <w:szCs w:val="28"/>
-          <w:highlight w:val="yellow"/>
-        </w:rPr>
-        <w:t xml:space="preserve"> sin permitirme un </w:t>
-      </w:r>
-      <w:r>
-        <w:rPr>
-          <w:b/>
-          <w:color w:val="000000" w:themeColor="text1"/>
-          <w:sz w:val="28"/>
-          <w:szCs w:val="28"/>
-          <w:highlight w:val="yellow"/>
-        </w:rPr>
-        <w:t xml:space="preserve">BREAK </w:t>
-      </w:r>
-      <w:r>
-        <w:rPr>
-          <w:b/>
-          <w:color w:val="000000" w:themeColor="text1"/>
-          <w:sz w:val="28"/>
-          <w:szCs w:val="28"/>
-          <w:highlight w:val="yellow"/>
-        </w:rPr>
-        <w:t>para ingresar el segundo diseño</w:t>
-      </w:r>
-      <w:r>
-        <w:rPr>
-          <w:b/>
-          <w:color w:val="000000" w:themeColor="text1"/>
-          <w:sz w:val="28"/>
-          <w:szCs w:val="28"/>
-          <w:highlight w:val="yellow"/>
-        </w:rPr>
-        <w:tab/>
-      </w:r>
-    </w:p>
-    <w:p>
-      <w:pPr>
-        <w:pBdr>
-          <w:top w:val="single" w:sz="4" w:space="1" w:color="auto"/>
-          <w:left w:val="single" w:sz="4" w:space="4" w:color="auto"/>
-          <w:bottom w:val="single" w:sz="4" w:space="1" w:color="auto"/>
-          <w:right w:val="single" w:sz="4" w:space="4" w:color="auto"/>
-        </w:pBdr>
-        <w:rPr>
-          <w:b/>
-          <w:color w:val="000000" w:themeColor="text1"/>
-          <w:sz w:val="28"/>
-          <w:szCs w:val="28"/>
-        </w:rPr>
-      </w:pPr>
-      <w:r>
-        <w:rPr>
-          <w:b/>
-          <w:color w:val="000000" w:themeColor="text1"/>
-          <w:sz w:val="28"/>
-          <w:szCs w:val="28"/>
-        </w:rPr>
-        <w:t xml:space="preserve">Esto pasa porque es código </w:t>
-      </w:r>
-      <w:r>
-        <w:rPr>
-          <w:b/>
-          <w:color w:val="000000" w:themeColor="text1"/>
-          <w:sz w:val="28"/>
-          <w:szCs w:val="28"/>
-        </w:rPr>
-        <w:t>A</w:t>
-      </w:r>
-      <w:r>
-        <w:rPr>
-          <w:b/>
-          <w:color w:val="000000" w:themeColor="text1"/>
-          <w:sz w:val="28"/>
-          <w:szCs w:val="28"/>
-        </w:rPr>
-        <w:t>síncrono, dicen que para resolve</w:t>
-      </w:r>
-      <w:r>
-        <w:rPr>
-          <w:b/>
-          <w:color w:val="000000" w:themeColor="text1"/>
-          <w:sz w:val="28"/>
-          <w:szCs w:val="28"/>
-        </w:rPr>
-        <w:t xml:space="preserve">r esto hay que utilizar código </w:t>
-      </w:r>
-      <w:r>
-        <w:rPr>
-          <w:b/>
-          <w:color w:val="000000" w:themeColor="text1"/>
-          <w:sz w:val="28"/>
-          <w:szCs w:val="28"/>
-        </w:rPr>
-        <w:t>síncrono que cumpla una función</w:t>
-      </w:r>
-      <w:r>
-        <w:rPr>
-          <w:b/>
-          <w:color w:val="000000" w:themeColor="text1"/>
-          <w:sz w:val="28"/>
-          <w:szCs w:val="28"/>
-        </w:rPr>
-        <w:t xml:space="preserve">, PARE y </w:t>
-      </w:r>
-      <w:r>
-        <w:rPr>
-          <w:b/>
-          <w:color w:val="000000" w:themeColor="text1"/>
-          <w:sz w:val="28"/>
-          <w:szCs w:val="28"/>
-        </w:rPr>
-        <w:t xml:space="preserve">analice la segunda opción </w:t>
-      </w:r>
-    </w:p>
-    <w:p>
-      <w:pPr>
-        <w:pBdr>
-          <w:top w:val="single" w:sz="4" w:space="1" w:color="auto"/>
-          <w:left w:val="single" w:sz="4" w:space="4" w:color="auto"/>
-          <w:bottom w:val="single" w:sz="4" w:space="1" w:color="auto"/>
-          <w:right w:val="single" w:sz="4" w:space="4" w:color="auto"/>
-        </w:pBdr>
-      </w:pPr>
-      <w:r>
-        <w:t>COMO EJECUTO ESTO</w:t>
-      </w:r>
-      <w:bookmarkStart w:id="0" w:name="_GoBack"/>
-      <w:bookmarkEnd w:id="0"/>
+        </w:rPr>
+      </w:pPr>
     </w:p>
     <w:p>
       <w:pPr>
@@ -1510,26 +784,44 @@
         <w:rPr>
           <w:b/>
         </w:rPr>
-        <w:t xml:space="preserve">-ver si puedo enviar la info del balance a una cuadricula en otra pestaña </w:t>
-      </w:r>
-    </w:p>
-    <w:p>
-      <w:pPr>
-        <w:pBdr>
-          <w:top w:val="single" w:sz="4" w:space="1" w:color="auto"/>
-          <w:left w:val="single" w:sz="4" w:space="4" w:color="auto"/>
-          <w:bottom w:val="single" w:sz="4" w:space="1" w:color="auto"/>
-          <w:right w:val="single" w:sz="4" w:space="4" w:color="auto"/>
-        </w:pBdr>
-        <w:rPr>
-          <w:b/>
-        </w:rPr>
-      </w:pPr>
-      <w:r>
-        <w:rPr>
-          <w:b/>
-        </w:rPr>
-        <w:t>-Ver el tema de DataBases( si hago submit y quiero referirme a esos datos para luego combinarlos como en los dos pasos anteriores) D3.js Javascript for statistics Chart.js</w:t>
+        <w:t>-ver si puedo enviar la info del balance a</w:t>
+      </w:r>
+      <w:r>
+        <w:rPr>
+          <w:b/>
+        </w:rPr>
+        <w:t xml:space="preserve"> una cuadricula en otro route</w:t>
+      </w:r>
+    </w:p>
+    <w:p>
+      <w:pPr>
+        <w:pBdr>
+          <w:top w:val="single" w:sz="4" w:space="1" w:color="auto"/>
+          <w:left w:val="single" w:sz="4" w:space="4" w:color="auto"/>
+          <w:bottom w:val="single" w:sz="4" w:space="1" w:color="auto"/>
+          <w:right w:val="single" w:sz="4" w:space="4" w:color="auto"/>
+        </w:pBdr>
+        <w:rPr>
+          <w:b/>
+        </w:rPr>
+      </w:pPr>
+      <w:r>
+        <w:rPr>
+          <w:b/>
+        </w:rPr>
+        <w:t xml:space="preserve">-Ver el tema de DataBases( si hago submit y quiero referirme a esos datos para luego combinarlos </w:t>
+      </w:r>
+      <w:r>
+        <w:rPr>
+          <w:b/>
+        </w:rPr>
+        <w:t xml:space="preserve">o compararlos </w:t>
+      </w:r>
+      <w:r>
+        <w:rPr>
+          <w:b/>
+        </w:rPr>
+        <w:t>como en los dos pasos anteriores) D3.js Javascript for statistics Chart.js</w:t>
       </w:r>
     </w:p>
     <w:p>
@@ -1711,7 +1003,6 @@
           <w:noProof/>
           <w:lang w:eastAsia="es-AR"/>
         </w:rPr>
-        <w:lastRenderedPageBreak/>
         <w:drawing>
           <wp:inline distT="0" distB="0" distL="0" distR="0">
             <wp:extent cx="4502785" cy="2105025"/>
@@ -1875,46 +1166,6 @@
       <w:pPr>
         <w:rPr>
           <w:b/>
-          <w:color w:val="FF0000"/>
-          <w:sz w:val="26"/>
-          <w:szCs w:val="26"/>
-        </w:rPr>
-      </w:pPr>
-      <w:r>
-        <w:rPr>
-          <w:b/>
-          <w:color w:val="FF0000"/>
-          <w:sz w:val="26"/>
-          <w:szCs w:val="26"/>
-          <w:highlight w:val="yellow"/>
-        </w:rPr>
-        <w:t xml:space="preserve">BUG en balanceVenta </w:t>
-      </w:r>
-      <w:r>
-        <w:rPr>
-          <w:b/>
-          <w:color w:val="FF0000"/>
-          <w:sz w:val="26"/>
-          <w:szCs w:val="26"/>
-          <w:highlight w:val="yellow"/>
-        </w:rPr>
-        <w:sym w:font="Wingdings" w:char="F0E0"/>
-      </w:r>
-      <w:r>
-        <w:rPr>
-          <w:b/>
-          <w:color w:val="FF0000"/>
-          <w:sz w:val="26"/>
-          <w:szCs w:val="26"/>
-          <w:highlight w:val="yellow"/>
-        </w:rPr>
-        <w:t xml:space="preserve"> a veces si tilda cuando agrego un valor menor al highscore y vuelvo a agregar uno mayor otra vez, deja de incluir los nuevos valores</w:t>
-      </w:r>
-    </w:p>
-    <w:p>
-      <w:pPr>
-        <w:rPr>
-          <w:b/>
         </w:rPr>
       </w:pPr>
     </w:p>
@@ -2066,6 +1317,103 @@
     </w:sectPr>
   </w:body>
 </w:document>
+</file>
+
+<file path=word/numbering.xml><?xml version="1.0" encoding="utf-8"?>
+<w:numbering xmlns:wpc="http://schemas.microsoft.com/office/word/2010/wordprocessingCanvas" xmlns:mc="http://schemas.openxmlformats.org/markup-compatibility/2006" xmlns:o="urn:schemas-microsoft-com:office:office" xmlns:r="http://schemas.openxmlformats.org/officeDocument/2006/relationships" xmlns:m="http://schemas.openxmlformats.org/officeDocument/2006/math" xmlns:v="urn:schemas-microsoft-com:vml" xmlns:wp14="http://schemas.microsoft.com/office/word/2010/wordprocessingDrawing" xmlns:wp="http://schemas.openxmlformats.org/drawingml/2006/wordprocessingDrawing" xmlns:w10="urn:schemas-microsoft-com:office:word" xmlns:w="http://schemas.openxmlformats.org/wordprocessingml/2006/main" xmlns:w14="http://schemas.microsoft.com/office/word/2010/wordml" xmlns:w15="http://schemas.microsoft.com/office/word/2012/wordml" xmlns:wpg="http://schemas.microsoft.com/office/word/2010/wordprocessingGroup" xmlns:wpi="http://schemas.microsoft.com/office/word/2010/wordprocessingInk" xmlns:wne="http://schemas.microsoft.com/office/word/2006/wordml" xmlns:wps="http://schemas.microsoft.com/office/word/2010/wordprocessingShape" mc:Ignorable="w14 w15 wp14">
+  <w:abstractNum w:abstractNumId="0">
+    <w:nsid w:val="73E86281"/>
+    <w:multiLevelType w:val="hybridMultilevel"/>
+    <w:tmpl w:val="196458E6"/>
+    <w:lvl w:ilvl="0" w:tplc="96C44082">
+      <w:start w:val="1"/>
+      <w:numFmt w:val="decimal"/>
+      <w:lvlText w:val="%1-"/>
+      <w:lvlJc w:val="left"/>
+      <w:pPr>
+        <w:ind w:left="720" w:hanging="360"/>
+      </w:pPr>
+      <w:rPr>
+        <w:rFonts w:hint="default"/>
+      </w:rPr>
+    </w:lvl>
+    <w:lvl w:ilvl="1" w:tplc="2C0A0019" w:tentative="1">
+      <w:start w:val="1"/>
+      <w:numFmt w:val="lowerLetter"/>
+      <w:lvlText w:val="%2."/>
+      <w:lvlJc w:val="left"/>
+      <w:pPr>
+        <w:ind w:left="1440" w:hanging="360"/>
+      </w:pPr>
+    </w:lvl>
+    <w:lvl w:ilvl="2" w:tplc="2C0A001B" w:tentative="1">
+      <w:start w:val="1"/>
+      <w:numFmt w:val="lowerRoman"/>
+      <w:lvlText w:val="%3."/>
+      <w:lvlJc w:val="right"/>
+      <w:pPr>
+        <w:ind w:left="2160" w:hanging="180"/>
+      </w:pPr>
+    </w:lvl>
+    <w:lvl w:ilvl="3" w:tplc="2C0A000F" w:tentative="1">
+      <w:start w:val="1"/>
+      <w:numFmt w:val="decimal"/>
+      <w:lvlText w:val="%4."/>
+      <w:lvlJc w:val="left"/>
+      <w:pPr>
+        <w:ind w:left="2880" w:hanging="360"/>
+      </w:pPr>
+    </w:lvl>
+    <w:lvl w:ilvl="4" w:tplc="2C0A0019" w:tentative="1">
+      <w:start w:val="1"/>
+      <w:numFmt w:val="lowerLetter"/>
+      <w:lvlText w:val="%5."/>
+      <w:lvlJc w:val="left"/>
+      <w:pPr>
+        <w:ind w:left="3600" w:hanging="360"/>
+      </w:pPr>
+    </w:lvl>
+    <w:lvl w:ilvl="5" w:tplc="2C0A001B" w:tentative="1">
+      <w:start w:val="1"/>
+      <w:numFmt w:val="lowerRoman"/>
+      <w:lvlText w:val="%6."/>
+      <w:lvlJc w:val="right"/>
+      <w:pPr>
+        <w:ind w:left="4320" w:hanging="180"/>
+      </w:pPr>
+    </w:lvl>
+    <w:lvl w:ilvl="6" w:tplc="2C0A000F" w:tentative="1">
+      <w:start w:val="1"/>
+      <w:numFmt w:val="decimal"/>
+      <w:lvlText w:val="%7."/>
+      <w:lvlJc w:val="left"/>
+      <w:pPr>
+        <w:ind w:left="5040" w:hanging="360"/>
+      </w:pPr>
+    </w:lvl>
+    <w:lvl w:ilvl="7" w:tplc="2C0A0019" w:tentative="1">
+      <w:start w:val="1"/>
+      <w:numFmt w:val="lowerLetter"/>
+      <w:lvlText w:val="%8."/>
+      <w:lvlJc w:val="left"/>
+      <w:pPr>
+        <w:ind w:left="5760" w:hanging="360"/>
+      </w:pPr>
+    </w:lvl>
+    <w:lvl w:ilvl="8" w:tplc="2C0A001B" w:tentative="1">
+      <w:start w:val="1"/>
+      <w:numFmt w:val="lowerRoman"/>
+      <w:lvlText w:val="%9."/>
+      <w:lvlJc w:val="right"/>
+      <w:pPr>
+        <w:ind w:left="6480" w:hanging="180"/>
+      </w:pPr>
+    </w:lvl>
+  </w:abstractNum>
+  <w:num w:numId="1">
+    <w:abstractNumId w:val="0"/>
+  </w:num>
+</w:numbering>
 </file>
 
 <file path=word/styles.xml><?xml version="1.0" encoding="utf-8"?>
@@ -2573,6 +1921,17 @@
     <w:basedOn w:val="DefaultParagraphFont"/>
     <w:rsid w:val="00D97868"/>
   </w:style>
+  <w:style w:type="paragraph" w:styleId="ListParagraph">
+    <w:name w:val="List Paragraph"/>
+    <w:basedOn w:val="Normal"/>
+    <w:uiPriority w:val="34"/>
+    <w:qFormat/>
+    <w:rsid w:val="000F5918"/>
+    <w:pPr>
+      <w:ind w:left="720"/>
+      <w:contextualSpacing/>
+    </w:pPr>
+  </w:style>
 </w:styles>
 </file>
 
@@ -2842,7 +2201,7 @@
 </file>
 
 <file path=customXml/itemProps1.xml><?xml version="1.0" encoding="utf-8"?>
-<ds:datastoreItem xmlns:ds="http://schemas.openxmlformats.org/officeDocument/2006/customXml" ds:itemID="{C36410D1-E0C4-4247-AD5A-43F060FE94A7}">
+<ds:datastoreItem xmlns:ds="http://schemas.openxmlformats.org/officeDocument/2006/customXml" ds:itemID="{E7199692-8465-47EB-B641-F0617B9A322D}">
   <ds:schemaRefs>
     <ds:schemaRef ds:uri="http://schemas.openxmlformats.org/officeDocument/2006/bibliography"/>
   </ds:schemaRefs>

</xml_diff>